<commit_message>
added lots of stuff
</commit_message>
<xml_diff>
--- a/Assignment 5.docx
+++ b/Assignment 5.docx
@@ -247,7 +247,21 @@
         <w:rPr>
           <w:lang w:val="en-US"/>
         </w:rPr>
-        <w:t xml:space="preserve">Use the default login and password msfadmin,msfadmin. </w:t>
+        <w:t xml:space="preserve">Use the default login and password </w:t>
+      </w:r>
+      <w:proofErr w:type="gramStart"/>
+      <w:r>
+        <w:rPr>
+          <w:lang w:val="en-US"/>
+        </w:rPr>
+        <w:t>msfadmin,msfadmin</w:t>
+      </w:r>
+      <w:proofErr w:type="gramEnd"/>
+      <w:r>
+        <w:rPr>
+          <w:lang w:val="en-US"/>
+        </w:rPr>
+        <w:t xml:space="preserve">. </w:t>
       </w:r>
     </w:p>
     <w:p>
@@ -775,7 +789,21 @@
         <w:rPr>
           <w:lang w:val="en-US"/>
         </w:rPr>
-        <w:t xml:space="preserve">-sV </w:t>
+        <w:t>-</w:t>
+      </w:r>
+      <w:proofErr w:type="spellStart"/>
+      <w:r>
+        <w:rPr>
+          <w:lang w:val="en-US"/>
+        </w:rPr>
+        <w:t>sV</w:t>
+      </w:r>
+      <w:proofErr w:type="spellEnd"/>
+      <w:r>
+        <w:rPr>
+          <w:lang w:val="en-US"/>
+        </w:rPr>
+        <w:t xml:space="preserve"> </w:t>
       </w:r>
       <w:r>
         <w:t>172.16.235.2</w:t>
@@ -848,7 +876,51 @@
           <w:szCs w:val="30"/>
           <w:lang w:val="en-US"/>
         </w:rPr>
-        <w:t xml:space="preserve">21/tcp   open  ftp         </w:t>
+        <w:t>21/</w:t>
+      </w:r>
+      <w:proofErr w:type="spellStart"/>
+      <w:r>
+        <w:rPr>
+          <w:rFonts w:ascii="Menlo" w:eastAsiaTheme="minorHAnsi" w:hAnsi="Menlo" w:cs="Menlo"/>
+          <w:color w:val="000000"/>
+          <w:sz w:val="30"/>
+          <w:szCs w:val="30"/>
+          <w:lang w:val="en-US"/>
+        </w:rPr>
+        <w:t>tcp</w:t>
+      </w:r>
+      <w:proofErr w:type="spellEnd"/>
+      <w:r>
+        <w:rPr>
+          <w:rFonts w:ascii="Menlo" w:eastAsiaTheme="minorHAnsi" w:hAnsi="Menlo" w:cs="Menlo"/>
+          <w:color w:val="000000"/>
+          <w:sz w:val="30"/>
+          <w:szCs w:val="30"/>
+          <w:lang w:val="en-US"/>
+        </w:rPr>
+        <w:t xml:space="preserve">   </w:t>
+      </w:r>
+      <w:proofErr w:type="gramStart"/>
+      <w:r>
+        <w:rPr>
+          <w:rFonts w:ascii="Menlo" w:eastAsiaTheme="minorHAnsi" w:hAnsi="Menlo" w:cs="Menlo"/>
+          <w:color w:val="000000"/>
+          <w:sz w:val="30"/>
+          <w:szCs w:val="30"/>
+          <w:lang w:val="en-US"/>
+        </w:rPr>
+        <w:t>open  ftp</w:t>
+      </w:r>
+      <w:proofErr w:type="gramEnd"/>
+      <w:r>
+        <w:rPr>
+          <w:rFonts w:ascii="Menlo" w:eastAsiaTheme="minorHAnsi" w:hAnsi="Menlo" w:cs="Menlo"/>
+          <w:color w:val="000000"/>
+          <w:sz w:val="30"/>
+          <w:szCs w:val="30"/>
+          <w:lang w:val="en-US"/>
+        </w:rPr>
+        <w:t xml:space="preserve">         </w:t>
       </w:r>
       <w:r>
         <w:rPr>
@@ -897,7 +969,63 @@
           <w:szCs w:val="30"/>
           <w:lang w:val="en-US"/>
         </w:rPr>
-        <w:t>22/tcp   open  ssh         OpenSSH 4.7p1 Debian 8ubuntu1 (protocol 2.0)</w:t>
+        <w:t>22/</w:t>
+      </w:r>
+      <w:proofErr w:type="spellStart"/>
+      <w:r>
+        <w:rPr>
+          <w:rFonts w:ascii="Menlo" w:eastAsiaTheme="minorHAnsi" w:hAnsi="Menlo" w:cs="Menlo"/>
+          <w:color w:val="000000"/>
+          <w:sz w:val="30"/>
+          <w:szCs w:val="30"/>
+          <w:lang w:val="en-US"/>
+        </w:rPr>
+        <w:t>tcp</w:t>
+      </w:r>
+      <w:proofErr w:type="spellEnd"/>
+      <w:r>
+        <w:rPr>
+          <w:rFonts w:ascii="Menlo" w:eastAsiaTheme="minorHAnsi" w:hAnsi="Menlo" w:cs="Menlo"/>
+          <w:color w:val="000000"/>
+          <w:sz w:val="30"/>
+          <w:szCs w:val="30"/>
+          <w:lang w:val="en-US"/>
+        </w:rPr>
+        <w:t xml:space="preserve">   </w:t>
+      </w:r>
+      <w:proofErr w:type="gramStart"/>
+      <w:r>
+        <w:rPr>
+          <w:rFonts w:ascii="Menlo" w:eastAsiaTheme="minorHAnsi" w:hAnsi="Menlo" w:cs="Menlo"/>
+          <w:color w:val="000000"/>
+          <w:sz w:val="30"/>
+          <w:szCs w:val="30"/>
+          <w:lang w:val="en-US"/>
+        </w:rPr>
+        <w:t xml:space="preserve">open  </w:t>
+      </w:r>
+      <w:proofErr w:type="spellStart"/>
+      <w:r>
+        <w:rPr>
+          <w:rFonts w:ascii="Menlo" w:eastAsiaTheme="minorHAnsi" w:hAnsi="Menlo" w:cs="Menlo"/>
+          <w:color w:val="000000"/>
+          <w:sz w:val="30"/>
+          <w:szCs w:val="30"/>
+          <w:lang w:val="en-US"/>
+        </w:rPr>
+        <w:t>ssh</w:t>
+      </w:r>
+      <w:proofErr w:type="spellEnd"/>
+      <w:proofErr w:type="gramEnd"/>
+      <w:r>
+        <w:rPr>
+          <w:rFonts w:ascii="Menlo" w:eastAsiaTheme="minorHAnsi" w:hAnsi="Menlo" w:cs="Menlo"/>
+          <w:color w:val="000000"/>
+          <w:sz w:val="30"/>
+          <w:szCs w:val="30"/>
+          <w:lang w:val="en-US"/>
+        </w:rPr>
+        <w:t xml:space="preserve">         OpenSSH 4.7p1 Debian 8ubuntu1 (protocol 2.0)</w:t>
       </w:r>
     </w:p>
     <w:p>
@@ -935,8 +1063,64 @@
           <w:szCs w:val="30"/>
           <w:lang w:val="en-US"/>
         </w:rPr>
-        <w:t>23/tcp   open  telnet      Linux telnetd</w:t>
-      </w:r>
+        <w:t>23/</w:t>
+      </w:r>
+      <w:proofErr w:type="spellStart"/>
+      <w:r>
+        <w:rPr>
+          <w:rFonts w:ascii="Menlo" w:eastAsiaTheme="minorHAnsi" w:hAnsi="Menlo" w:cs="Menlo"/>
+          <w:color w:val="000000"/>
+          <w:sz w:val="30"/>
+          <w:szCs w:val="30"/>
+          <w:lang w:val="en-US"/>
+        </w:rPr>
+        <w:t>tcp</w:t>
+      </w:r>
+      <w:proofErr w:type="spellEnd"/>
+      <w:r>
+        <w:rPr>
+          <w:rFonts w:ascii="Menlo" w:eastAsiaTheme="minorHAnsi" w:hAnsi="Menlo" w:cs="Menlo"/>
+          <w:color w:val="000000"/>
+          <w:sz w:val="30"/>
+          <w:szCs w:val="30"/>
+          <w:lang w:val="en-US"/>
+        </w:rPr>
+        <w:t xml:space="preserve">   </w:t>
+      </w:r>
+      <w:proofErr w:type="gramStart"/>
+      <w:r>
+        <w:rPr>
+          <w:rFonts w:ascii="Menlo" w:eastAsiaTheme="minorHAnsi" w:hAnsi="Menlo" w:cs="Menlo"/>
+          <w:color w:val="000000"/>
+          <w:sz w:val="30"/>
+          <w:szCs w:val="30"/>
+          <w:lang w:val="en-US"/>
+        </w:rPr>
+        <w:t>open  telnet</w:t>
+      </w:r>
+      <w:proofErr w:type="gramEnd"/>
+      <w:r>
+        <w:rPr>
+          <w:rFonts w:ascii="Menlo" w:eastAsiaTheme="minorHAnsi" w:hAnsi="Menlo" w:cs="Menlo"/>
+          <w:color w:val="000000"/>
+          <w:sz w:val="30"/>
+          <w:szCs w:val="30"/>
+          <w:lang w:val="en-US"/>
+        </w:rPr>
+        <w:t xml:space="preserve">      Linux </w:t>
+      </w:r>
+      <w:proofErr w:type="spellStart"/>
+      <w:r>
+        <w:rPr>
+          <w:rFonts w:ascii="Menlo" w:eastAsiaTheme="minorHAnsi" w:hAnsi="Menlo" w:cs="Menlo"/>
+          <w:color w:val="000000"/>
+          <w:sz w:val="30"/>
+          <w:szCs w:val="30"/>
+          <w:lang w:val="en-US"/>
+        </w:rPr>
+        <w:t>telnetd</w:t>
+      </w:r>
+      <w:proofErr w:type="spellEnd"/>
     </w:p>
     <w:p>
       <w:pPr>
@@ -973,8 +1157,64 @@
           <w:szCs w:val="30"/>
           <w:lang w:val="en-US"/>
         </w:rPr>
-        <w:t>25/tcp   open  smtp        Postfix smtpd</w:t>
-      </w:r>
+        <w:t>25/</w:t>
+      </w:r>
+      <w:proofErr w:type="spellStart"/>
+      <w:r>
+        <w:rPr>
+          <w:rFonts w:ascii="Menlo" w:eastAsiaTheme="minorHAnsi" w:hAnsi="Menlo" w:cs="Menlo"/>
+          <w:color w:val="000000"/>
+          <w:sz w:val="30"/>
+          <w:szCs w:val="30"/>
+          <w:lang w:val="en-US"/>
+        </w:rPr>
+        <w:t>tcp</w:t>
+      </w:r>
+      <w:proofErr w:type="spellEnd"/>
+      <w:r>
+        <w:rPr>
+          <w:rFonts w:ascii="Menlo" w:eastAsiaTheme="minorHAnsi" w:hAnsi="Menlo" w:cs="Menlo"/>
+          <w:color w:val="000000"/>
+          <w:sz w:val="30"/>
+          <w:szCs w:val="30"/>
+          <w:lang w:val="en-US"/>
+        </w:rPr>
+        <w:t xml:space="preserve">   </w:t>
+      </w:r>
+      <w:proofErr w:type="gramStart"/>
+      <w:r>
+        <w:rPr>
+          <w:rFonts w:ascii="Menlo" w:eastAsiaTheme="minorHAnsi" w:hAnsi="Menlo" w:cs="Menlo"/>
+          <w:color w:val="000000"/>
+          <w:sz w:val="30"/>
+          <w:szCs w:val="30"/>
+          <w:lang w:val="en-US"/>
+        </w:rPr>
+        <w:t>open  smtp</w:t>
+      </w:r>
+      <w:proofErr w:type="gramEnd"/>
+      <w:r>
+        <w:rPr>
+          <w:rFonts w:ascii="Menlo" w:eastAsiaTheme="minorHAnsi" w:hAnsi="Menlo" w:cs="Menlo"/>
+          <w:color w:val="000000"/>
+          <w:sz w:val="30"/>
+          <w:szCs w:val="30"/>
+          <w:lang w:val="en-US"/>
+        </w:rPr>
+        <w:t xml:space="preserve">        Postfix </w:t>
+      </w:r>
+      <w:proofErr w:type="spellStart"/>
+      <w:r>
+        <w:rPr>
+          <w:rFonts w:ascii="Menlo" w:eastAsiaTheme="minorHAnsi" w:hAnsi="Menlo" w:cs="Menlo"/>
+          <w:color w:val="000000"/>
+          <w:sz w:val="30"/>
+          <w:szCs w:val="30"/>
+          <w:lang w:val="en-US"/>
+        </w:rPr>
+        <w:t>smtpd</w:t>
+      </w:r>
+      <w:proofErr w:type="spellEnd"/>
     </w:p>
     <w:p>
       <w:pPr>
@@ -1011,7 +1251,51 @@
           <w:szCs w:val="30"/>
           <w:lang w:val="en-US"/>
         </w:rPr>
-        <w:t>53/tcp   open  domain      ISC BIND 9.4.2</w:t>
+        <w:t>53/</w:t>
+      </w:r>
+      <w:proofErr w:type="spellStart"/>
+      <w:r>
+        <w:rPr>
+          <w:rFonts w:ascii="Menlo" w:eastAsiaTheme="minorHAnsi" w:hAnsi="Menlo" w:cs="Menlo"/>
+          <w:color w:val="000000"/>
+          <w:sz w:val="30"/>
+          <w:szCs w:val="30"/>
+          <w:lang w:val="en-US"/>
+        </w:rPr>
+        <w:t>tcp</w:t>
+      </w:r>
+      <w:proofErr w:type="spellEnd"/>
+      <w:r>
+        <w:rPr>
+          <w:rFonts w:ascii="Menlo" w:eastAsiaTheme="minorHAnsi" w:hAnsi="Menlo" w:cs="Menlo"/>
+          <w:color w:val="000000"/>
+          <w:sz w:val="30"/>
+          <w:szCs w:val="30"/>
+          <w:lang w:val="en-US"/>
+        </w:rPr>
+        <w:t xml:space="preserve">   </w:t>
+      </w:r>
+      <w:proofErr w:type="gramStart"/>
+      <w:r>
+        <w:rPr>
+          <w:rFonts w:ascii="Menlo" w:eastAsiaTheme="minorHAnsi" w:hAnsi="Menlo" w:cs="Menlo"/>
+          <w:color w:val="000000"/>
+          <w:sz w:val="30"/>
+          <w:szCs w:val="30"/>
+          <w:lang w:val="en-US"/>
+        </w:rPr>
+        <w:t>open  domain</w:t>
+      </w:r>
+      <w:proofErr w:type="gramEnd"/>
+      <w:r>
+        <w:rPr>
+          <w:rFonts w:ascii="Menlo" w:eastAsiaTheme="minorHAnsi" w:hAnsi="Menlo" w:cs="Menlo"/>
+          <w:color w:val="000000"/>
+          <w:sz w:val="30"/>
+          <w:szCs w:val="30"/>
+          <w:lang w:val="en-US"/>
+        </w:rPr>
+        <w:t xml:space="preserve">      ISC BIND 9.4.2</w:t>
       </w:r>
     </w:p>
     <w:p>
@@ -1049,7 +1333,51 @@
           <w:szCs w:val="30"/>
           <w:lang w:val="en-US"/>
         </w:rPr>
-        <w:t>80/tcp   open  http        Apache httpd 2.2.8 ((Ubuntu) DAV/2)</w:t>
+        <w:t>80/</w:t>
+      </w:r>
+      <w:proofErr w:type="spellStart"/>
+      <w:r>
+        <w:rPr>
+          <w:rFonts w:ascii="Menlo" w:eastAsiaTheme="minorHAnsi" w:hAnsi="Menlo" w:cs="Menlo"/>
+          <w:color w:val="000000"/>
+          <w:sz w:val="30"/>
+          <w:szCs w:val="30"/>
+          <w:lang w:val="en-US"/>
+        </w:rPr>
+        <w:t>tcp</w:t>
+      </w:r>
+      <w:proofErr w:type="spellEnd"/>
+      <w:r>
+        <w:rPr>
+          <w:rFonts w:ascii="Menlo" w:eastAsiaTheme="minorHAnsi" w:hAnsi="Menlo" w:cs="Menlo"/>
+          <w:color w:val="000000"/>
+          <w:sz w:val="30"/>
+          <w:szCs w:val="30"/>
+          <w:lang w:val="en-US"/>
+        </w:rPr>
+        <w:t xml:space="preserve">   </w:t>
+      </w:r>
+      <w:proofErr w:type="gramStart"/>
+      <w:r>
+        <w:rPr>
+          <w:rFonts w:ascii="Menlo" w:eastAsiaTheme="minorHAnsi" w:hAnsi="Menlo" w:cs="Menlo"/>
+          <w:color w:val="000000"/>
+          <w:sz w:val="30"/>
+          <w:szCs w:val="30"/>
+          <w:lang w:val="en-US"/>
+        </w:rPr>
+        <w:t>open  http</w:t>
+      </w:r>
+      <w:proofErr w:type="gramEnd"/>
+      <w:r>
+        <w:rPr>
+          <w:rFonts w:ascii="Menlo" w:eastAsiaTheme="minorHAnsi" w:hAnsi="Menlo" w:cs="Menlo"/>
+          <w:color w:val="000000"/>
+          <w:sz w:val="30"/>
+          <w:szCs w:val="30"/>
+          <w:lang w:val="en-US"/>
+        </w:rPr>
+        <w:t xml:space="preserve">        Apache httpd 2.2.8 ((Ubuntu) DAV/2)</w:t>
       </w:r>
     </w:p>
     <w:p>
@@ -1087,7 +1415,63 @@
           <w:szCs w:val="30"/>
           <w:lang w:val="en-US"/>
         </w:rPr>
-        <w:t>111/tcp  open  rpcbind     2 (RPC #100000)</w:t>
+        <w:t>111/</w:t>
+      </w:r>
+      <w:proofErr w:type="spellStart"/>
+      <w:proofErr w:type="gramStart"/>
+      <w:r>
+        <w:rPr>
+          <w:rFonts w:ascii="Menlo" w:eastAsiaTheme="minorHAnsi" w:hAnsi="Menlo" w:cs="Menlo"/>
+          <w:color w:val="000000"/>
+          <w:sz w:val="30"/>
+          <w:szCs w:val="30"/>
+          <w:lang w:val="en-US"/>
+        </w:rPr>
+        <w:t>tcp</w:t>
+      </w:r>
+      <w:proofErr w:type="spellEnd"/>
+      <w:r>
+        <w:rPr>
+          <w:rFonts w:ascii="Menlo" w:eastAsiaTheme="minorHAnsi" w:hAnsi="Menlo" w:cs="Menlo"/>
+          <w:color w:val="000000"/>
+          <w:sz w:val="30"/>
+          <w:szCs w:val="30"/>
+          <w:lang w:val="en-US"/>
+        </w:rPr>
+        <w:t xml:space="preserve">  open</w:t>
+      </w:r>
+      <w:proofErr w:type="gramEnd"/>
+      <w:r>
+        <w:rPr>
+          <w:rFonts w:ascii="Menlo" w:eastAsiaTheme="minorHAnsi" w:hAnsi="Menlo" w:cs="Menlo"/>
+          <w:color w:val="000000"/>
+          <w:sz w:val="30"/>
+          <w:szCs w:val="30"/>
+          <w:lang w:val="en-US"/>
+        </w:rPr>
+        <w:t xml:space="preserve">  </w:t>
+      </w:r>
+      <w:proofErr w:type="spellStart"/>
+      <w:r>
+        <w:rPr>
+          <w:rFonts w:ascii="Menlo" w:eastAsiaTheme="minorHAnsi" w:hAnsi="Menlo" w:cs="Menlo"/>
+          <w:color w:val="000000"/>
+          <w:sz w:val="30"/>
+          <w:szCs w:val="30"/>
+          <w:lang w:val="en-US"/>
+        </w:rPr>
+        <w:t>rpcbind</w:t>
+      </w:r>
+      <w:proofErr w:type="spellEnd"/>
+      <w:r>
+        <w:rPr>
+          <w:rFonts w:ascii="Menlo" w:eastAsiaTheme="minorHAnsi" w:hAnsi="Menlo" w:cs="Menlo"/>
+          <w:color w:val="000000"/>
+          <w:sz w:val="30"/>
+          <w:szCs w:val="30"/>
+          <w:lang w:val="en-US"/>
+        </w:rPr>
+        <w:t xml:space="preserve">     2 (RPC #100000)</w:t>
       </w:r>
     </w:p>
     <w:p>
@@ -1125,7 +1509,85 @@
           <w:szCs w:val="30"/>
           <w:lang w:val="en-US"/>
         </w:rPr>
-        <w:t>139/tcp  open  netbios-ssn Samba smbd 3.X - 4.X (workgroup: WORKGROUP)</w:t>
+        <w:t>139/</w:t>
+      </w:r>
+      <w:proofErr w:type="spellStart"/>
+      <w:proofErr w:type="gramStart"/>
+      <w:r>
+        <w:rPr>
+          <w:rFonts w:ascii="Menlo" w:eastAsiaTheme="minorHAnsi" w:hAnsi="Menlo" w:cs="Menlo"/>
+          <w:color w:val="000000"/>
+          <w:sz w:val="30"/>
+          <w:szCs w:val="30"/>
+          <w:lang w:val="en-US"/>
+        </w:rPr>
+        <w:t>tcp</w:t>
+      </w:r>
+      <w:proofErr w:type="spellEnd"/>
+      <w:r>
+        <w:rPr>
+          <w:rFonts w:ascii="Menlo" w:eastAsiaTheme="minorHAnsi" w:hAnsi="Menlo" w:cs="Menlo"/>
+          <w:color w:val="000000"/>
+          <w:sz w:val="30"/>
+          <w:szCs w:val="30"/>
+          <w:lang w:val="en-US"/>
+        </w:rPr>
+        <w:t xml:space="preserve">  open</w:t>
+      </w:r>
+      <w:proofErr w:type="gramEnd"/>
+      <w:r>
+        <w:rPr>
+          <w:rFonts w:ascii="Menlo" w:eastAsiaTheme="minorHAnsi" w:hAnsi="Menlo" w:cs="Menlo"/>
+          <w:color w:val="000000"/>
+          <w:sz w:val="30"/>
+          <w:szCs w:val="30"/>
+          <w:lang w:val="en-US"/>
+        </w:rPr>
+        <w:t xml:space="preserve">  </w:t>
+      </w:r>
+      <w:proofErr w:type="spellStart"/>
+      <w:r>
+        <w:rPr>
+          <w:rFonts w:ascii="Menlo" w:eastAsiaTheme="minorHAnsi" w:hAnsi="Menlo" w:cs="Menlo"/>
+          <w:color w:val="000000"/>
+          <w:sz w:val="30"/>
+          <w:szCs w:val="30"/>
+          <w:lang w:val="en-US"/>
+        </w:rPr>
+        <w:t>netbios-ssn</w:t>
+      </w:r>
+      <w:proofErr w:type="spellEnd"/>
+      <w:r>
+        <w:rPr>
+          <w:rFonts w:ascii="Menlo" w:eastAsiaTheme="minorHAnsi" w:hAnsi="Menlo" w:cs="Menlo"/>
+          <w:color w:val="000000"/>
+          <w:sz w:val="30"/>
+          <w:szCs w:val="30"/>
+          <w:lang w:val="en-US"/>
+        </w:rPr>
+        <w:t xml:space="preserve"> Samba </w:t>
+      </w:r>
+      <w:proofErr w:type="spellStart"/>
+      <w:r>
+        <w:rPr>
+          <w:rFonts w:ascii="Menlo" w:eastAsiaTheme="minorHAnsi" w:hAnsi="Menlo" w:cs="Menlo"/>
+          <w:color w:val="000000"/>
+          <w:sz w:val="30"/>
+          <w:szCs w:val="30"/>
+          <w:lang w:val="en-US"/>
+        </w:rPr>
+        <w:t>smbd</w:t>
+      </w:r>
+      <w:proofErr w:type="spellEnd"/>
+      <w:r>
+        <w:rPr>
+          <w:rFonts w:ascii="Menlo" w:eastAsiaTheme="minorHAnsi" w:hAnsi="Menlo" w:cs="Menlo"/>
+          <w:color w:val="000000"/>
+          <w:sz w:val="30"/>
+          <w:szCs w:val="30"/>
+          <w:lang w:val="en-US"/>
+        </w:rPr>
+        <w:t xml:space="preserve"> 3.X - 4.X (workgroup: WORKGROUP)</w:t>
       </w:r>
     </w:p>
     <w:p>
@@ -1163,7 +1625,85 @@
           <w:szCs w:val="30"/>
           <w:lang w:val="en-US"/>
         </w:rPr>
-        <w:t>445/tcp  open  netbios-ssn Samba smbd 3.X - 4.X (workgroup: WORKGROUP)</w:t>
+        <w:t>445/</w:t>
+      </w:r>
+      <w:proofErr w:type="spellStart"/>
+      <w:proofErr w:type="gramStart"/>
+      <w:r>
+        <w:rPr>
+          <w:rFonts w:ascii="Menlo" w:eastAsiaTheme="minorHAnsi" w:hAnsi="Menlo" w:cs="Menlo"/>
+          <w:color w:val="000000"/>
+          <w:sz w:val="30"/>
+          <w:szCs w:val="30"/>
+          <w:lang w:val="en-US"/>
+        </w:rPr>
+        <w:t>tcp</w:t>
+      </w:r>
+      <w:proofErr w:type="spellEnd"/>
+      <w:r>
+        <w:rPr>
+          <w:rFonts w:ascii="Menlo" w:eastAsiaTheme="minorHAnsi" w:hAnsi="Menlo" w:cs="Menlo"/>
+          <w:color w:val="000000"/>
+          <w:sz w:val="30"/>
+          <w:szCs w:val="30"/>
+          <w:lang w:val="en-US"/>
+        </w:rPr>
+        <w:t xml:space="preserve">  open</w:t>
+      </w:r>
+      <w:proofErr w:type="gramEnd"/>
+      <w:r>
+        <w:rPr>
+          <w:rFonts w:ascii="Menlo" w:eastAsiaTheme="minorHAnsi" w:hAnsi="Menlo" w:cs="Menlo"/>
+          <w:color w:val="000000"/>
+          <w:sz w:val="30"/>
+          <w:szCs w:val="30"/>
+          <w:lang w:val="en-US"/>
+        </w:rPr>
+        <w:t xml:space="preserve">  </w:t>
+      </w:r>
+      <w:proofErr w:type="spellStart"/>
+      <w:r>
+        <w:rPr>
+          <w:rFonts w:ascii="Menlo" w:eastAsiaTheme="minorHAnsi" w:hAnsi="Menlo" w:cs="Menlo"/>
+          <w:color w:val="000000"/>
+          <w:sz w:val="30"/>
+          <w:szCs w:val="30"/>
+          <w:lang w:val="en-US"/>
+        </w:rPr>
+        <w:t>netbios-ssn</w:t>
+      </w:r>
+      <w:proofErr w:type="spellEnd"/>
+      <w:r>
+        <w:rPr>
+          <w:rFonts w:ascii="Menlo" w:eastAsiaTheme="minorHAnsi" w:hAnsi="Menlo" w:cs="Menlo"/>
+          <w:color w:val="000000"/>
+          <w:sz w:val="30"/>
+          <w:szCs w:val="30"/>
+          <w:lang w:val="en-US"/>
+        </w:rPr>
+        <w:t xml:space="preserve"> Samba </w:t>
+      </w:r>
+      <w:proofErr w:type="spellStart"/>
+      <w:r>
+        <w:rPr>
+          <w:rFonts w:ascii="Menlo" w:eastAsiaTheme="minorHAnsi" w:hAnsi="Menlo" w:cs="Menlo"/>
+          <w:color w:val="000000"/>
+          <w:sz w:val="30"/>
+          <w:szCs w:val="30"/>
+          <w:lang w:val="en-US"/>
+        </w:rPr>
+        <w:t>smbd</w:t>
+      </w:r>
+      <w:proofErr w:type="spellEnd"/>
+      <w:r>
+        <w:rPr>
+          <w:rFonts w:ascii="Menlo" w:eastAsiaTheme="minorHAnsi" w:hAnsi="Menlo" w:cs="Menlo"/>
+          <w:color w:val="000000"/>
+          <w:sz w:val="30"/>
+          <w:szCs w:val="30"/>
+          <w:lang w:val="en-US"/>
+        </w:rPr>
+        <w:t xml:space="preserve"> 3.X - 4.X (workgroup: WORKGROUP)</w:t>
       </w:r>
     </w:p>
     <w:p>
@@ -1201,8 +1741,76 @@
           <w:szCs w:val="30"/>
           <w:lang w:val="en-US"/>
         </w:rPr>
-        <w:t>512/tcp  open  exec        netkit-rsh rexecd</w:t>
-      </w:r>
+        <w:t>512/</w:t>
+      </w:r>
+      <w:proofErr w:type="spellStart"/>
+      <w:proofErr w:type="gramStart"/>
+      <w:r>
+        <w:rPr>
+          <w:rFonts w:ascii="Menlo" w:eastAsiaTheme="minorHAnsi" w:hAnsi="Menlo" w:cs="Menlo"/>
+          <w:color w:val="000000"/>
+          <w:sz w:val="30"/>
+          <w:szCs w:val="30"/>
+          <w:lang w:val="en-US"/>
+        </w:rPr>
+        <w:t>tcp</w:t>
+      </w:r>
+      <w:proofErr w:type="spellEnd"/>
+      <w:r>
+        <w:rPr>
+          <w:rFonts w:ascii="Menlo" w:eastAsiaTheme="minorHAnsi" w:hAnsi="Menlo" w:cs="Menlo"/>
+          <w:color w:val="000000"/>
+          <w:sz w:val="30"/>
+          <w:szCs w:val="30"/>
+          <w:lang w:val="en-US"/>
+        </w:rPr>
+        <w:t xml:space="preserve">  open</w:t>
+      </w:r>
+      <w:proofErr w:type="gramEnd"/>
+      <w:r>
+        <w:rPr>
+          <w:rFonts w:ascii="Menlo" w:eastAsiaTheme="minorHAnsi" w:hAnsi="Menlo" w:cs="Menlo"/>
+          <w:color w:val="000000"/>
+          <w:sz w:val="30"/>
+          <w:szCs w:val="30"/>
+          <w:lang w:val="en-US"/>
+        </w:rPr>
+        <w:t xml:space="preserve">  exec        </w:t>
+      </w:r>
+      <w:proofErr w:type="spellStart"/>
+      <w:r>
+        <w:rPr>
+          <w:rFonts w:ascii="Menlo" w:eastAsiaTheme="minorHAnsi" w:hAnsi="Menlo" w:cs="Menlo"/>
+          <w:color w:val="000000"/>
+          <w:sz w:val="30"/>
+          <w:szCs w:val="30"/>
+          <w:lang w:val="en-US"/>
+        </w:rPr>
+        <w:t>netkit-rsh</w:t>
+      </w:r>
+      <w:proofErr w:type="spellEnd"/>
+      <w:r>
+        <w:rPr>
+          <w:rFonts w:ascii="Menlo" w:eastAsiaTheme="minorHAnsi" w:hAnsi="Menlo" w:cs="Menlo"/>
+          <w:color w:val="000000"/>
+          <w:sz w:val="30"/>
+          <w:szCs w:val="30"/>
+          <w:lang w:val="en-US"/>
+        </w:rPr>
+        <w:t xml:space="preserve"> </w:t>
+      </w:r>
+      <w:proofErr w:type="spellStart"/>
+      <w:r>
+        <w:rPr>
+          <w:rFonts w:ascii="Menlo" w:eastAsiaTheme="minorHAnsi" w:hAnsi="Menlo" w:cs="Menlo"/>
+          <w:color w:val="000000"/>
+          <w:sz w:val="30"/>
+          <w:szCs w:val="30"/>
+          <w:lang w:val="en-US"/>
+        </w:rPr>
+        <w:t>rexecd</w:t>
+      </w:r>
+      <w:proofErr w:type="spellEnd"/>
     </w:p>
     <w:p>
       <w:pPr>
@@ -1239,7 +1847,41 @@
           <w:szCs w:val="30"/>
           <w:lang w:val="en-US"/>
         </w:rPr>
-        <w:t>513/tcp  open  login</w:t>
+        <w:t>513/</w:t>
+      </w:r>
+      <w:proofErr w:type="spellStart"/>
+      <w:proofErr w:type="gramStart"/>
+      <w:r>
+        <w:rPr>
+          <w:rFonts w:ascii="Menlo" w:eastAsiaTheme="minorHAnsi" w:hAnsi="Menlo" w:cs="Menlo"/>
+          <w:color w:val="000000"/>
+          <w:sz w:val="30"/>
+          <w:szCs w:val="30"/>
+          <w:lang w:val="en-US"/>
+        </w:rPr>
+        <w:t>tcp</w:t>
+      </w:r>
+      <w:proofErr w:type="spellEnd"/>
+      <w:r>
+        <w:rPr>
+          <w:rFonts w:ascii="Menlo" w:eastAsiaTheme="minorHAnsi" w:hAnsi="Menlo" w:cs="Menlo"/>
+          <w:color w:val="000000"/>
+          <w:sz w:val="30"/>
+          <w:szCs w:val="30"/>
+          <w:lang w:val="en-US"/>
+        </w:rPr>
+        <w:t xml:space="preserve">  open</w:t>
+      </w:r>
+      <w:proofErr w:type="gramEnd"/>
+      <w:r>
+        <w:rPr>
+          <w:rFonts w:ascii="Menlo" w:eastAsiaTheme="minorHAnsi" w:hAnsi="Menlo" w:cs="Menlo"/>
+          <w:color w:val="000000"/>
+          <w:sz w:val="30"/>
+          <w:szCs w:val="30"/>
+          <w:lang w:val="en-US"/>
+        </w:rPr>
+        <w:t xml:space="preserve">  login</w:t>
       </w:r>
     </w:p>
     <w:p>
@@ -1277,8 +1919,54 @@
           <w:szCs w:val="30"/>
           <w:lang w:val="en-US"/>
         </w:rPr>
-        <w:t>514/tcp  open  tcpwrapped</w:t>
-      </w:r>
+        <w:t>514/</w:t>
+      </w:r>
+      <w:proofErr w:type="spellStart"/>
+      <w:proofErr w:type="gramStart"/>
+      <w:r>
+        <w:rPr>
+          <w:rFonts w:ascii="Menlo" w:eastAsiaTheme="minorHAnsi" w:hAnsi="Menlo" w:cs="Menlo"/>
+          <w:color w:val="000000"/>
+          <w:sz w:val="30"/>
+          <w:szCs w:val="30"/>
+          <w:lang w:val="en-US"/>
+        </w:rPr>
+        <w:t>tcp</w:t>
+      </w:r>
+      <w:proofErr w:type="spellEnd"/>
+      <w:r>
+        <w:rPr>
+          <w:rFonts w:ascii="Menlo" w:eastAsiaTheme="minorHAnsi" w:hAnsi="Menlo" w:cs="Menlo"/>
+          <w:color w:val="000000"/>
+          <w:sz w:val="30"/>
+          <w:szCs w:val="30"/>
+          <w:lang w:val="en-US"/>
+        </w:rPr>
+        <w:t xml:space="preserve">  open</w:t>
+      </w:r>
+      <w:proofErr w:type="gramEnd"/>
+      <w:r>
+        <w:rPr>
+          <w:rFonts w:ascii="Menlo" w:eastAsiaTheme="minorHAnsi" w:hAnsi="Menlo" w:cs="Menlo"/>
+          <w:color w:val="000000"/>
+          <w:sz w:val="30"/>
+          <w:szCs w:val="30"/>
+          <w:lang w:val="en-US"/>
+        </w:rPr>
+        <w:t xml:space="preserve">  </w:t>
+      </w:r>
+      <w:proofErr w:type="spellStart"/>
+      <w:r>
+        <w:rPr>
+          <w:rFonts w:ascii="Menlo" w:eastAsiaTheme="minorHAnsi" w:hAnsi="Menlo" w:cs="Menlo"/>
+          <w:color w:val="000000"/>
+          <w:sz w:val="30"/>
+          <w:szCs w:val="30"/>
+          <w:lang w:val="en-US"/>
+        </w:rPr>
+        <w:t>tcpwrapped</w:t>
+      </w:r>
+      <w:proofErr w:type="spellEnd"/>
     </w:p>
     <w:p>
       <w:pPr>
@@ -1315,8 +2003,108 @@
           <w:szCs w:val="30"/>
           <w:lang w:val="en-US"/>
         </w:rPr>
-        <w:t>1099/tcp open  java-rmi    GNU Classpath grmiregistry</w:t>
-      </w:r>
+        <w:t>1099/</w:t>
+      </w:r>
+      <w:proofErr w:type="spellStart"/>
+      <w:r>
+        <w:rPr>
+          <w:rFonts w:ascii="Menlo" w:eastAsiaTheme="minorHAnsi" w:hAnsi="Menlo" w:cs="Menlo"/>
+          <w:color w:val="000000"/>
+          <w:sz w:val="30"/>
+          <w:szCs w:val="30"/>
+          <w:lang w:val="en-US"/>
+        </w:rPr>
+        <w:t>tcp</w:t>
+      </w:r>
+      <w:proofErr w:type="spellEnd"/>
+      <w:r>
+        <w:rPr>
+          <w:rFonts w:ascii="Menlo" w:eastAsiaTheme="minorHAnsi" w:hAnsi="Menlo" w:cs="Menlo"/>
+          <w:color w:val="000000"/>
+          <w:sz w:val="30"/>
+          <w:szCs w:val="30"/>
+          <w:lang w:val="en-US"/>
+        </w:rPr>
+        <w:t xml:space="preserve"> </w:t>
+      </w:r>
+      <w:proofErr w:type="gramStart"/>
+      <w:r>
+        <w:rPr>
+          <w:rFonts w:ascii="Menlo" w:eastAsiaTheme="minorHAnsi" w:hAnsi="Menlo" w:cs="Menlo"/>
+          <w:color w:val="000000"/>
+          <w:sz w:val="30"/>
+          <w:szCs w:val="30"/>
+          <w:lang w:val="en-US"/>
+        </w:rPr>
+        <w:t>open  java</w:t>
+      </w:r>
+      <w:proofErr w:type="gramEnd"/>
+      <w:r>
+        <w:rPr>
+          <w:rFonts w:ascii="Menlo" w:eastAsiaTheme="minorHAnsi" w:hAnsi="Menlo" w:cs="Menlo"/>
+          <w:color w:val="000000"/>
+          <w:sz w:val="30"/>
+          <w:szCs w:val="30"/>
+          <w:lang w:val="en-US"/>
+        </w:rPr>
+        <w:t>-</w:t>
+      </w:r>
+      <w:proofErr w:type="spellStart"/>
+      <w:r>
+        <w:rPr>
+          <w:rFonts w:ascii="Menlo" w:eastAsiaTheme="minorHAnsi" w:hAnsi="Menlo" w:cs="Menlo"/>
+          <w:color w:val="000000"/>
+          <w:sz w:val="30"/>
+          <w:szCs w:val="30"/>
+          <w:lang w:val="en-US"/>
+        </w:rPr>
+        <w:t>rmi</w:t>
+      </w:r>
+      <w:proofErr w:type="spellEnd"/>
+      <w:r>
+        <w:rPr>
+          <w:rFonts w:ascii="Menlo" w:eastAsiaTheme="minorHAnsi" w:hAnsi="Menlo" w:cs="Menlo"/>
+          <w:color w:val="000000"/>
+          <w:sz w:val="30"/>
+          <w:szCs w:val="30"/>
+          <w:lang w:val="en-US"/>
+        </w:rPr>
+        <w:t xml:space="preserve">    GNU </w:t>
+      </w:r>
+      <w:proofErr w:type="spellStart"/>
+      <w:r>
+        <w:rPr>
+          <w:rFonts w:ascii="Menlo" w:eastAsiaTheme="minorHAnsi" w:hAnsi="Menlo" w:cs="Menlo"/>
+          <w:color w:val="000000"/>
+          <w:sz w:val="30"/>
+          <w:szCs w:val="30"/>
+          <w:lang w:val="en-US"/>
+        </w:rPr>
+        <w:t>Classpath</w:t>
+      </w:r>
+      <w:proofErr w:type="spellEnd"/>
+      <w:r>
+        <w:rPr>
+          <w:rFonts w:ascii="Menlo" w:eastAsiaTheme="minorHAnsi" w:hAnsi="Menlo" w:cs="Menlo"/>
+          <w:color w:val="000000"/>
+          <w:sz w:val="30"/>
+          <w:szCs w:val="30"/>
+          <w:lang w:val="en-US"/>
+        </w:rPr>
+        <w:t xml:space="preserve"> </w:t>
+      </w:r>
+      <w:proofErr w:type="spellStart"/>
+      <w:r>
+        <w:rPr>
+          <w:rFonts w:ascii="Menlo" w:eastAsiaTheme="minorHAnsi" w:hAnsi="Menlo" w:cs="Menlo"/>
+          <w:color w:val="000000"/>
+          <w:sz w:val="30"/>
+          <w:szCs w:val="30"/>
+          <w:lang w:val="en-US"/>
+        </w:rPr>
+        <w:t>grmiregistry</w:t>
+      </w:r>
+      <w:proofErr w:type="spellEnd"/>
     </w:p>
     <w:p>
       <w:pPr>
@@ -1353,7 +2141,63 @@
           <w:szCs w:val="30"/>
           <w:lang w:val="en-US"/>
         </w:rPr>
-        <w:t>1524/tcp open  bindshell   Metasploitable root shell</w:t>
+        <w:t>1524/</w:t>
+      </w:r>
+      <w:proofErr w:type="spellStart"/>
+      <w:r>
+        <w:rPr>
+          <w:rFonts w:ascii="Menlo" w:eastAsiaTheme="minorHAnsi" w:hAnsi="Menlo" w:cs="Menlo"/>
+          <w:color w:val="000000"/>
+          <w:sz w:val="30"/>
+          <w:szCs w:val="30"/>
+          <w:lang w:val="en-US"/>
+        </w:rPr>
+        <w:t>tcp</w:t>
+      </w:r>
+      <w:proofErr w:type="spellEnd"/>
+      <w:r>
+        <w:rPr>
+          <w:rFonts w:ascii="Menlo" w:eastAsiaTheme="minorHAnsi" w:hAnsi="Menlo" w:cs="Menlo"/>
+          <w:color w:val="000000"/>
+          <w:sz w:val="30"/>
+          <w:szCs w:val="30"/>
+          <w:lang w:val="en-US"/>
+        </w:rPr>
+        <w:t xml:space="preserve"> </w:t>
+      </w:r>
+      <w:proofErr w:type="gramStart"/>
+      <w:r>
+        <w:rPr>
+          <w:rFonts w:ascii="Menlo" w:eastAsiaTheme="minorHAnsi" w:hAnsi="Menlo" w:cs="Menlo"/>
+          <w:color w:val="000000"/>
+          <w:sz w:val="30"/>
+          <w:szCs w:val="30"/>
+          <w:lang w:val="en-US"/>
+        </w:rPr>
+        <w:t xml:space="preserve">open  </w:t>
+      </w:r>
+      <w:proofErr w:type="spellStart"/>
+      <w:r>
+        <w:rPr>
+          <w:rFonts w:ascii="Menlo" w:eastAsiaTheme="minorHAnsi" w:hAnsi="Menlo" w:cs="Menlo"/>
+          <w:color w:val="000000"/>
+          <w:sz w:val="30"/>
+          <w:szCs w:val="30"/>
+          <w:lang w:val="en-US"/>
+        </w:rPr>
+        <w:t>bindshell</w:t>
+      </w:r>
+      <w:proofErr w:type="spellEnd"/>
+      <w:proofErr w:type="gramEnd"/>
+      <w:r>
+        <w:rPr>
+          <w:rFonts w:ascii="Menlo" w:eastAsiaTheme="minorHAnsi" w:hAnsi="Menlo" w:cs="Menlo"/>
+          <w:color w:val="000000"/>
+          <w:sz w:val="30"/>
+          <w:szCs w:val="30"/>
+          <w:lang w:val="en-US"/>
+        </w:rPr>
+        <w:t xml:space="preserve">   Metasploitable root shell</w:t>
       </w:r>
     </w:p>
     <w:p>
@@ -1391,7 +2235,63 @@
           <w:szCs w:val="30"/>
           <w:lang w:val="en-US"/>
         </w:rPr>
-        <w:t>2049/tcp open  nfs         2-4 (RPC #100003)</w:t>
+        <w:t>2049/</w:t>
+      </w:r>
+      <w:proofErr w:type="spellStart"/>
+      <w:r>
+        <w:rPr>
+          <w:rFonts w:ascii="Menlo" w:eastAsiaTheme="minorHAnsi" w:hAnsi="Menlo" w:cs="Menlo"/>
+          <w:color w:val="000000"/>
+          <w:sz w:val="30"/>
+          <w:szCs w:val="30"/>
+          <w:lang w:val="en-US"/>
+        </w:rPr>
+        <w:t>tcp</w:t>
+      </w:r>
+      <w:proofErr w:type="spellEnd"/>
+      <w:r>
+        <w:rPr>
+          <w:rFonts w:ascii="Menlo" w:eastAsiaTheme="minorHAnsi" w:hAnsi="Menlo" w:cs="Menlo"/>
+          <w:color w:val="000000"/>
+          <w:sz w:val="30"/>
+          <w:szCs w:val="30"/>
+          <w:lang w:val="en-US"/>
+        </w:rPr>
+        <w:t xml:space="preserve"> </w:t>
+      </w:r>
+      <w:proofErr w:type="gramStart"/>
+      <w:r>
+        <w:rPr>
+          <w:rFonts w:ascii="Menlo" w:eastAsiaTheme="minorHAnsi" w:hAnsi="Menlo" w:cs="Menlo"/>
+          <w:color w:val="000000"/>
+          <w:sz w:val="30"/>
+          <w:szCs w:val="30"/>
+          <w:lang w:val="en-US"/>
+        </w:rPr>
+        <w:t xml:space="preserve">open  </w:t>
+      </w:r>
+      <w:proofErr w:type="spellStart"/>
+      <w:r>
+        <w:rPr>
+          <w:rFonts w:ascii="Menlo" w:eastAsiaTheme="minorHAnsi" w:hAnsi="Menlo" w:cs="Menlo"/>
+          <w:color w:val="000000"/>
+          <w:sz w:val="30"/>
+          <w:szCs w:val="30"/>
+          <w:lang w:val="en-US"/>
+        </w:rPr>
+        <w:t>nfs</w:t>
+      </w:r>
+      <w:proofErr w:type="spellEnd"/>
+      <w:proofErr w:type="gramEnd"/>
+      <w:r>
+        <w:rPr>
+          <w:rFonts w:ascii="Menlo" w:eastAsiaTheme="minorHAnsi" w:hAnsi="Menlo" w:cs="Menlo"/>
+          <w:color w:val="000000"/>
+          <w:sz w:val="30"/>
+          <w:szCs w:val="30"/>
+          <w:lang w:val="en-US"/>
+        </w:rPr>
+        <w:t xml:space="preserve">         2-4 (RPC #100003)</w:t>
       </w:r>
     </w:p>
     <w:p>
@@ -1429,7 +2329,73 @@
           <w:szCs w:val="30"/>
           <w:lang w:val="en-US"/>
         </w:rPr>
-        <w:t>2121/tcp open  ftp         ProFTPD 1.3.1</w:t>
+        <w:t>2121/</w:t>
+      </w:r>
+      <w:proofErr w:type="spellStart"/>
+      <w:r>
+        <w:rPr>
+          <w:rFonts w:ascii="Menlo" w:eastAsiaTheme="minorHAnsi" w:hAnsi="Menlo" w:cs="Menlo"/>
+          <w:color w:val="000000"/>
+          <w:sz w:val="30"/>
+          <w:szCs w:val="30"/>
+          <w:lang w:val="en-US"/>
+        </w:rPr>
+        <w:t>tcp</w:t>
+      </w:r>
+      <w:proofErr w:type="spellEnd"/>
+      <w:r>
+        <w:rPr>
+          <w:rFonts w:ascii="Menlo" w:eastAsiaTheme="minorHAnsi" w:hAnsi="Menlo" w:cs="Menlo"/>
+          <w:color w:val="000000"/>
+          <w:sz w:val="30"/>
+          <w:szCs w:val="30"/>
+          <w:lang w:val="en-US"/>
+        </w:rPr>
+        <w:t xml:space="preserve"> </w:t>
+      </w:r>
+      <w:proofErr w:type="gramStart"/>
+      <w:r>
+        <w:rPr>
+          <w:rFonts w:ascii="Menlo" w:eastAsiaTheme="minorHAnsi" w:hAnsi="Menlo" w:cs="Menlo"/>
+          <w:color w:val="000000"/>
+          <w:sz w:val="30"/>
+          <w:szCs w:val="30"/>
+          <w:lang w:val="en-US"/>
+        </w:rPr>
+        <w:t>open  ftp</w:t>
+      </w:r>
+      <w:proofErr w:type="gramEnd"/>
+      <w:r>
+        <w:rPr>
+          <w:rFonts w:ascii="Menlo" w:eastAsiaTheme="minorHAnsi" w:hAnsi="Menlo" w:cs="Menlo"/>
+          <w:color w:val="000000"/>
+          <w:sz w:val="30"/>
+          <w:szCs w:val="30"/>
+          <w:lang w:val="en-US"/>
+        </w:rPr>
+        <w:t xml:space="preserve">         </w:t>
+      </w:r>
+      <w:proofErr w:type="spellStart"/>
+      <w:r>
+        <w:rPr>
+          <w:rFonts w:ascii="Menlo" w:eastAsiaTheme="minorHAnsi" w:hAnsi="Menlo" w:cs="Menlo"/>
+          <w:color w:val="000000"/>
+          <w:sz w:val="30"/>
+          <w:szCs w:val="30"/>
+          <w:lang w:val="en-US"/>
+        </w:rPr>
+        <w:t>ProFTPD</w:t>
+      </w:r>
+      <w:proofErr w:type="spellEnd"/>
+      <w:r>
+        <w:rPr>
+          <w:rFonts w:ascii="Menlo" w:eastAsiaTheme="minorHAnsi" w:hAnsi="Menlo" w:cs="Menlo"/>
+          <w:color w:val="000000"/>
+          <w:sz w:val="30"/>
+          <w:szCs w:val="30"/>
+          <w:lang w:val="en-US"/>
+        </w:rPr>
+        <w:t xml:space="preserve"> 1.3.1</w:t>
       </w:r>
     </w:p>
     <w:p>
@@ -1467,7 +2433,63 @@
           <w:szCs w:val="30"/>
           <w:lang w:val="en-US"/>
         </w:rPr>
-        <w:t>3306/tcp open  mysql       MySQL 5.0.51a-3ubuntu5</w:t>
+        <w:t>3306/</w:t>
+      </w:r>
+      <w:proofErr w:type="spellStart"/>
+      <w:r>
+        <w:rPr>
+          <w:rFonts w:ascii="Menlo" w:eastAsiaTheme="minorHAnsi" w:hAnsi="Menlo" w:cs="Menlo"/>
+          <w:color w:val="000000"/>
+          <w:sz w:val="30"/>
+          <w:szCs w:val="30"/>
+          <w:lang w:val="en-US"/>
+        </w:rPr>
+        <w:t>tcp</w:t>
+      </w:r>
+      <w:proofErr w:type="spellEnd"/>
+      <w:r>
+        <w:rPr>
+          <w:rFonts w:ascii="Menlo" w:eastAsiaTheme="minorHAnsi" w:hAnsi="Menlo" w:cs="Menlo"/>
+          <w:color w:val="000000"/>
+          <w:sz w:val="30"/>
+          <w:szCs w:val="30"/>
+          <w:lang w:val="en-US"/>
+        </w:rPr>
+        <w:t xml:space="preserve"> </w:t>
+      </w:r>
+      <w:proofErr w:type="gramStart"/>
+      <w:r>
+        <w:rPr>
+          <w:rFonts w:ascii="Menlo" w:eastAsiaTheme="minorHAnsi" w:hAnsi="Menlo" w:cs="Menlo"/>
+          <w:color w:val="000000"/>
+          <w:sz w:val="30"/>
+          <w:szCs w:val="30"/>
+          <w:lang w:val="en-US"/>
+        </w:rPr>
+        <w:t xml:space="preserve">open  </w:t>
+      </w:r>
+      <w:proofErr w:type="spellStart"/>
+      <w:r>
+        <w:rPr>
+          <w:rFonts w:ascii="Menlo" w:eastAsiaTheme="minorHAnsi" w:hAnsi="Menlo" w:cs="Menlo"/>
+          <w:color w:val="000000"/>
+          <w:sz w:val="30"/>
+          <w:szCs w:val="30"/>
+          <w:lang w:val="en-US"/>
+        </w:rPr>
+        <w:t>mysql</w:t>
+      </w:r>
+      <w:proofErr w:type="spellEnd"/>
+      <w:proofErr w:type="gramEnd"/>
+      <w:r>
+        <w:rPr>
+          <w:rFonts w:ascii="Menlo" w:eastAsiaTheme="minorHAnsi" w:hAnsi="Menlo" w:cs="Menlo"/>
+          <w:color w:val="000000"/>
+          <w:sz w:val="30"/>
+          <w:szCs w:val="30"/>
+          <w:lang w:val="en-US"/>
+        </w:rPr>
+        <w:t xml:space="preserve">       MySQL 5.0.51a-3ubuntu5</w:t>
       </w:r>
     </w:p>
     <w:p>
@@ -1505,7 +2527,63 @@
           <w:szCs w:val="30"/>
           <w:lang w:val="en-US"/>
         </w:rPr>
-        <w:t>5432/tcp open  postgresql  PostgreSQL DB 8.3.0 - 8.3.7</w:t>
+        <w:t>5432/</w:t>
+      </w:r>
+      <w:proofErr w:type="spellStart"/>
+      <w:r>
+        <w:rPr>
+          <w:rFonts w:ascii="Menlo" w:eastAsiaTheme="minorHAnsi" w:hAnsi="Menlo" w:cs="Menlo"/>
+          <w:color w:val="000000"/>
+          <w:sz w:val="30"/>
+          <w:szCs w:val="30"/>
+          <w:lang w:val="en-US"/>
+        </w:rPr>
+        <w:t>tcp</w:t>
+      </w:r>
+      <w:proofErr w:type="spellEnd"/>
+      <w:r>
+        <w:rPr>
+          <w:rFonts w:ascii="Menlo" w:eastAsiaTheme="minorHAnsi" w:hAnsi="Menlo" w:cs="Menlo"/>
+          <w:color w:val="000000"/>
+          <w:sz w:val="30"/>
+          <w:szCs w:val="30"/>
+          <w:lang w:val="en-US"/>
+        </w:rPr>
+        <w:t xml:space="preserve"> </w:t>
+      </w:r>
+      <w:proofErr w:type="gramStart"/>
+      <w:r>
+        <w:rPr>
+          <w:rFonts w:ascii="Menlo" w:eastAsiaTheme="minorHAnsi" w:hAnsi="Menlo" w:cs="Menlo"/>
+          <w:color w:val="000000"/>
+          <w:sz w:val="30"/>
+          <w:szCs w:val="30"/>
+          <w:lang w:val="en-US"/>
+        </w:rPr>
+        <w:t xml:space="preserve">open  </w:t>
+      </w:r>
+      <w:proofErr w:type="spellStart"/>
+      <w:r>
+        <w:rPr>
+          <w:rFonts w:ascii="Menlo" w:eastAsiaTheme="minorHAnsi" w:hAnsi="Menlo" w:cs="Menlo"/>
+          <w:color w:val="000000"/>
+          <w:sz w:val="30"/>
+          <w:szCs w:val="30"/>
+          <w:lang w:val="en-US"/>
+        </w:rPr>
+        <w:t>postgresql</w:t>
+      </w:r>
+      <w:proofErr w:type="spellEnd"/>
+      <w:proofErr w:type="gramEnd"/>
+      <w:r>
+        <w:rPr>
+          <w:rFonts w:ascii="Menlo" w:eastAsiaTheme="minorHAnsi" w:hAnsi="Menlo" w:cs="Menlo"/>
+          <w:color w:val="000000"/>
+          <w:sz w:val="30"/>
+          <w:szCs w:val="30"/>
+          <w:lang w:val="en-US"/>
+        </w:rPr>
+        <w:t xml:space="preserve">  PostgreSQL DB 8.3.0 - 8.3.7</w:t>
       </w:r>
     </w:p>
     <w:p>
@@ -1543,7 +2621,63 @@
           <w:szCs w:val="30"/>
           <w:lang w:val="en-US"/>
         </w:rPr>
-        <w:t>5900/tcp open  vnc         VNC (protocol 3.3)</w:t>
+        <w:t>5900/</w:t>
+      </w:r>
+      <w:proofErr w:type="spellStart"/>
+      <w:r>
+        <w:rPr>
+          <w:rFonts w:ascii="Menlo" w:eastAsiaTheme="minorHAnsi" w:hAnsi="Menlo" w:cs="Menlo"/>
+          <w:color w:val="000000"/>
+          <w:sz w:val="30"/>
+          <w:szCs w:val="30"/>
+          <w:lang w:val="en-US"/>
+        </w:rPr>
+        <w:t>tcp</w:t>
+      </w:r>
+      <w:proofErr w:type="spellEnd"/>
+      <w:r>
+        <w:rPr>
+          <w:rFonts w:ascii="Menlo" w:eastAsiaTheme="minorHAnsi" w:hAnsi="Menlo" w:cs="Menlo"/>
+          <w:color w:val="000000"/>
+          <w:sz w:val="30"/>
+          <w:szCs w:val="30"/>
+          <w:lang w:val="en-US"/>
+        </w:rPr>
+        <w:t xml:space="preserve"> </w:t>
+      </w:r>
+      <w:proofErr w:type="gramStart"/>
+      <w:r>
+        <w:rPr>
+          <w:rFonts w:ascii="Menlo" w:eastAsiaTheme="minorHAnsi" w:hAnsi="Menlo" w:cs="Menlo"/>
+          <w:color w:val="000000"/>
+          <w:sz w:val="30"/>
+          <w:szCs w:val="30"/>
+          <w:lang w:val="en-US"/>
+        </w:rPr>
+        <w:t xml:space="preserve">open  </w:t>
+      </w:r>
+      <w:proofErr w:type="spellStart"/>
+      <w:r>
+        <w:rPr>
+          <w:rFonts w:ascii="Menlo" w:eastAsiaTheme="minorHAnsi" w:hAnsi="Menlo" w:cs="Menlo"/>
+          <w:color w:val="000000"/>
+          <w:sz w:val="30"/>
+          <w:szCs w:val="30"/>
+          <w:lang w:val="en-US"/>
+        </w:rPr>
+        <w:t>vnc</w:t>
+      </w:r>
+      <w:proofErr w:type="spellEnd"/>
+      <w:proofErr w:type="gramEnd"/>
+      <w:r>
+        <w:rPr>
+          <w:rFonts w:ascii="Menlo" w:eastAsiaTheme="minorHAnsi" w:hAnsi="Menlo" w:cs="Menlo"/>
+          <w:color w:val="000000"/>
+          <w:sz w:val="30"/>
+          <w:szCs w:val="30"/>
+          <w:lang w:val="en-US"/>
+        </w:rPr>
+        <w:t xml:space="preserve">         VNC (protocol 3.3)</w:t>
       </w:r>
     </w:p>
     <w:p>
@@ -1581,7 +2715,51 @@
           <w:szCs w:val="30"/>
           <w:lang w:val="en-US"/>
         </w:rPr>
-        <w:t>6000/tcp open  X11         (access denied)</w:t>
+        <w:t>6000/</w:t>
+      </w:r>
+      <w:proofErr w:type="spellStart"/>
+      <w:r>
+        <w:rPr>
+          <w:rFonts w:ascii="Menlo" w:eastAsiaTheme="minorHAnsi" w:hAnsi="Menlo" w:cs="Menlo"/>
+          <w:color w:val="000000"/>
+          <w:sz w:val="30"/>
+          <w:szCs w:val="30"/>
+          <w:lang w:val="en-US"/>
+        </w:rPr>
+        <w:t>tcp</w:t>
+      </w:r>
+      <w:proofErr w:type="spellEnd"/>
+      <w:r>
+        <w:rPr>
+          <w:rFonts w:ascii="Menlo" w:eastAsiaTheme="minorHAnsi" w:hAnsi="Menlo" w:cs="Menlo"/>
+          <w:color w:val="000000"/>
+          <w:sz w:val="30"/>
+          <w:szCs w:val="30"/>
+          <w:lang w:val="en-US"/>
+        </w:rPr>
+        <w:t xml:space="preserve"> </w:t>
+      </w:r>
+      <w:proofErr w:type="gramStart"/>
+      <w:r>
+        <w:rPr>
+          <w:rFonts w:ascii="Menlo" w:eastAsiaTheme="minorHAnsi" w:hAnsi="Menlo" w:cs="Menlo"/>
+          <w:color w:val="000000"/>
+          <w:sz w:val="30"/>
+          <w:szCs w:val="30"/>
+          <w:lang w:val="en-US"/>
+        </w:rPr>
+        <w:t>open  X</w:t>
+      </w:r>
+      <w:proofErr w:type="gramEnd"/>
+      <w:r>
+        <w:rPr>
+          <w:rFonts w:ascii="Menlo" w:eastAsiaTheme="minorHAnsi" w:hAnsi="Menlo" w:cs="Menlo"/>
+          <w:color w:val="000000"/>
+          <w:sz w:val="30"/>
+          <w:szCs w:val="30"/>
+          <w:lang w:val="en-US"/>
+        </w:rPr>
+        <w:t>11         (access denied)</w:t>
       </w:r>
     </w:p>
     <w:p>
@@ -1620,8 +2798,76 @@
           <w:lang w:val="en-US"/>
         </w:rPr>
         <w:lastRenderedPageBreak/>
-        <w:t>6667/tcp open  irc         UnrealIRCd</w:t>
-      </w:r>
+        <w:t>6667/</w:t>
+      </w:r>
+      <w:proofErr w:type="spellStart"/>
+      <w:r>
+        <w:rPr>
+          <w:rFonts w:ascii="Menlo" w:eastAsiaTheme="minorHAnsi" w:hAnsi="Menlo" w:cs="Menlo"/>
+          <w:color w:val="000000"/>
+          <w:sz w:val="30"/>
+          <w:szCs w:val="30"/>
+          <w:lang w:val="en-US"/>
+        </w:rPr>
+        <w:t>tcp</w:t>
+      </w:r>
+      <w:proofErr w:type="spellEnd"/>
+      <w:r>
+        <w:rPr>
+          <w:rFonts w:ascii="Menlo" w:eastAsiaTheme="minorHAnsi" w:hAnsi="Menlo" w:cs="Menlo"/>
+          <w:color w:val="000000"/>
+          <w:sz w:val="30"/>
+          <w:szCs w:val="30"/>
+          <w:lang w:val="en-US"/>
+        </w:rPr>
+        <w:t xml:space="preserve"> </w:t>
+      </w:r>
+      <w:proofErr w:type="gramStart"/>
+      <w:r>
+        <w:rPr>
+          <w:rFonts w:ascii="Menlo" w:eastAsiaTheme="minorHAnsi" w:hAnsi="Menlo" w:cs="Menlo"/>
+          <w:color w:val="000000"/>
+          <w:sz w:val="30"/>
+          <w:szCs w:val="30"/>
+          <w:lang w:val="en-US"/>
+        </w:rPr>
+        <w:t xml:space="preserve">open  </w:t>
+      </w:r>
+      <w:proofErr w:type="spellStart"/>
+      <w:r>
+        <w:rPr>
+          <w:rFonts w:ascii="Menlo" w:eastAsiaTheme="minorHAnsi" w:hAnsi="Menlo" w:cs="Menlo"/>
+          <w:color w:val="000000"/>
+          <w:sz w:val="30"/>
+          <w:szCs w:val="30"/>
+          <w:lang w:val="en-US"/>
+        </w:rPr>
+        <w:t>irc</w:t>
+      </w:r>
+      <w:proofErr w:type="spellEnd"/>
+      <w:proofErr w:type="gramEnd"/>
+      <w:r>
+        <w:rPr>
+          <w:rFonts w:ascii="Menlo" w:eastAsiaTheme="minorHAnsi" w:hAnsi="Menlo" w:cs="Menlo"/>
+          <w:color w:val="000000"/>
+          <w:sz w:val="30"/>
+          <w:szCs w:val="30"/>
+          <w:lang w:val="en-US"/>
+        </w:rPr>
+        <w:t xml:space="preserve">         </w:t>
+      </w:r>
+      <w:proofErr w:type="spellStart"/>
+      <w:r>
+        <w:rPr>
+          <w:rFonts w:ascii="Menlo" w:eastAsiaTheme="minorHAnsi" w:hAnsi="Menlo" w:cs="Menlo"/>
+          <w:color w:val="000000"/>
+          <w:sz w:val="30"/>
+          <w:szCs w:val="30"/>
+          <w:lang w:val="en-US"/>
+        </w:rPr>
+        <w:t>UnrealIRCd</w:t>
+      </w:r>
+      <w:proofErr w:type="spellEnd"/>
     </w:p>
     <w:p>
       <w:pPr>
@@ -1658,24 +2904,134 @@
           <w:szCs w:val="30"/>
           <w:lang w:val="en-US"/>
         </w:rPr>
-        <w:t>8009/tcp open  ajp13       Apache Jserv (Protocol v1.3)</w:t>
-      </w:r>
-    </w:p>
-    <w:p>
-      <w:pPr>
-        <w:rPr>
-          <w:lang w:val="en-US"/>
-        </w:rPr>
-      </w:pPr>
-      <w:r>
-        <w:rPr>
-          <w:rFonts w:ascii="Menlo" w:eastAsiaTheme="minorHAnsi" w:hAnsi="Menlo" w:cs="Menlo"/>
-          <w:color w:val="000000"/>
-          <w:sz w:val="30"/>
-          <w:szCs w:val="30"/>
-          <w:lang w:val="en-US"/>
-        </w:rPr>
-        <w:t>8180/tcp open  http        Apache Tomcat/Coyote JSP engine 1.1</w:t>
+        <w:t>8009/</w:t>
+      </w:r>
+      <w:proofErr w:type="spellStart"/>
+      <w:r>
+        <w:rPr>
+          <w:rFonts w:ascii="Menlo" w:eastAsiaTheme="minorHAnsi" w:hAnsi="Menlo" w:cs="Menlo"/>
+          <w:color w:val="000000"/>
+          <w:sz w:val="30"/>
+          <w:szCs w:val="30"/>
+          <w:lang w:val="en-US"/>
+        </w:rPr>
+        <w:t>tcp</w:t>
+      </w:r>
+      <w:proofErr w:type="spellEnd"/>
+      <w:r>
+        <w:rPr>
+          <w:rFonts w:ascii="Menlo" w:eastAsiaTheme="minorHAnsi" w:hAnsi="Menlo" w:cs="Menlo"/>
+          <w:color w:val="000000"/>
+          <w:sz w:val="30"/>
+          <w:szCs w:val="30"/>
+          <w:lang w:val="en-US"/>
+        </w:rPr>
+        <w:t xml:space="preserve"> </w:t>
+      </w:r>
+      <w:proofErr w:type="gramStart"/>
+      <w:r>
+        <w:rPr>
+          <w:rFonts w:ascii="Menlo" w:eastAsiaTheme="minorHAnsi" w:hAnsi="Menlo" w:cs="Menlo"/>
+          <w:color w:val="000000"/>
+          <w:sz w:val="30"/>
+          <w:szCs w:val="30"/>
+          <w:lang w:val="en-US"/>
+        </w:rPr>
+        <w:t>open  ajp</w:t>
+      </w:r>
+      <w:proofErr w:type="gramEnd"/>
+      <w:r>
+        <w:rPr>
+          <w:rFonts w:ascii="Menlo" w:eastAsiaTheme="minorHAnsi" w:hAnsi="Menlo" w:cs="Menlo"/>
+          <w:color w:val="000000"/>
+          <w:sz w:val="30"/>
+          <w:szCs w:val="30"/>
+          <w:lang w:val="en-US"/>
+        </w:rPr>
+        <w:t xml:space="preserve">13       Apache </w:t>
+      </w:r>
+      <w:proofErr w:type="spellStart"/>
+      <w:r>
+        <w:rPr>
+          <w:rFonts w:ascii="Menlo" w:eastAsiaTheme="minorHAnsi" w:hAnsi="Menlo" w:cs="Menlo"/>
+          <w:color w:val="000000"/>
+          <w:sz w:val="30"/>
+          <w:szCs w:val="30"/>
+          <w:lang w:val="en-US"/>
+        </w:rPr>
+        <w:t>Jserv</w:t>
+      </w:r>
+      <w:proofErr w:type="spellEnd"/>
+      <w:r>
+        <w:rPr>
+          <w:rFonts w:ascii="Menlo" w:eastAsiaTheme="minorHAnsi" w:hAnsi="Menlo" w:cs="Menlo"/>
+          <w:color w:val="000000"/>
+          <w:sz w:val="30"/>
+          <w:szCs w:val="30"/>
+          <w:lang w:val="en-US"/>
+        </w:rPr>
+        <w:t xml:space="preserve"> (Protocol v1.3)</w:t>
+      </w:r>
+    </w:p>
+    <w:p>
+      <w:pPr>
+        <w:rPr>
+          <w:lang w:val="en-US"/>
+        </w:rPr>
+      </w:pPr>
+      <w:r>
+        <w:rPr>
+          <w:rFonts w:ascii="Menlo" w:eastAsiaTheme="minorHAnsi" w:hAnsi="Menlo" w:cs="Menlo"/>
+          <w:color w:val="000000"/>
+          <w:sz w:val="30"/>
+          <w:szCs w:val="30"/>
+          <w:lang w:val="en-US"/>
+        </w:rPr>
+        <w:t>8180/</w:t>
+      </w:r>
+      <w:proofErr w:type="spellStart"/>
+      <w:r>
+        <w:rPr>
+          <w:rFonts w:ascii="Menlo" w:eastAsiaTheme="minorHAnsi" w:hAnsi="Menlo" w:cs="Menlo"/>
+          <w:color w:val="000000"/>
+          <w:sz w:val="30"/>
+          <w:szCs w:val="30"/>
+          <w:lang w:val="en-US"/>
+        </w:rPr>
+        <w:t>tcp</w:t>
+      </w:r>
+      <w:proofErr w:type="spellEnd"/>
+      <w:r>
+        <w:rPr>
+          <w:rFonts w:ascii="Menlo" w:eastAsiaTheme="minorHAnsi" w:hAnsi="Menlo" w:cs="Menlo"/>
+          <w:color w:val="000000"/>
+          <w:sz w:val="30"/>
+          <w:szCs w:val="30"/>
+          <w:lang w:val="en-US"/>
+        </w:rPr>
+        <w:t xml:space="preserve"> </w:t>
+      </w:r>
+      <w:proofErr w:type="gramStart"/>
+      <w:r>
+        <w:rPr>
+          <w:rFonts w:ascii="Menlo" w:eastAsiaTheme="minorHAnsi" w:hAnsi="Menlo" w:cs="Menlo"/>
+          <w:color w:val="000000"/>
+          <w:sz w:val="30"/>
+          <w:szCs w:val="30"/>
+          <w:lang w:val="en-US"/>
+        </w:rPr>
+        <w:t>open  http</w:t>
+      </w:r>
+      <w:proofErr w:type="gramEnd"/>
+      <w:r>
+        <w:rPr>
+          <w:rFonts w:ascii="Menlo" w:eastAsiaTheme="minorHAnsi" w:hAnsi="Menlo" w:cs="Menlo"/>
+          <w:color w:val="000000"/>
+          <w:sz w:val="30"/>
+          <w:szCs w:val="30"/>
+          <w:lang w:val="en-US"/>
+        </w:rPr>
+        <w:t xml:space="preserve">        Apache Tomcat/Coyote JSP engine 1.1</w:t>
       </w:r>
     </w:p>
     <w:p>
@@ -2462,27 +3818,18 @@
     <w:p>
       <w:pPr>
         <w:pStyle w:val="Heading1"/>
-        <w:rPr>
-          <w:b/>
-          <w:bCs/>
-          <w:lang w:val="en-US"/>
-        </w:rPr>
-      </w:pPr>
-      <w:r>
-        <w:rPr>
-          <w:b/>
-          <w:bCs/>
+      </w:pPr>
+      <w:r>
+        <w:rPr>
           <w:lang w:val="en-US"/>
         </w:rPr>
         <w:t>Mutillidae</w:t>
       </w:r>
       <w:r>
         <w:rPr>
-          <w:b/>
-          <w:bCs/>
-          <w:lang w:val="en-US"/>
-        </w:rPr>
-        <w:t xml:space="preserve"> Service</w:t>
+          <w:lang w:val="en-US"/>
+        </w:rPr>
+        <w:t xml:space="preserve"> </w:t>
       </w:r>
     </w:p>
     <w:p>
@@ -2883,7 +4230,27 @@
           <w:iCs/>
           <w:lang w:val="en-US"/>
         </w:rPr>
-        <w:t>&lt;script&gt;alert(document.cookie)&lt;/script&gt;</w:t>
+        <w:t>&lt;script&gt;alert(</w:t>
+      </w:r>
+      <w:proofErr w:type="spellStart"/>
+      <w:proofErr w:type="gramStart"/>
+      <w:r>
+        <w:rPr>
+          <w:i/>
+          <w:iCs/>
+          <w:lang w:val="en-US"/>
+        </w:rPr>
+        <w:t>document.cookie</w:t>
+      </w:r>
+      <w:proofErr w:type="spellEnd"/>
+      <w:proofErr w:type="gramEnd"/>
+      <w:r>
+        <w:rPr>
+          <w:i/>
+          <w:iCs/>
+          <w:lang w:val="en-US"/>
+        </w:rPr>
+        <w:t>)&lt;/script&gt;</w:t>
       </w:r>
     </w:p>
     <w:p>
@@ -3282,7 +4649,21 @@
         <w:rPr>
           <w:lang w:val="en-US"/>
         </w:rPr>
-        <w:t>Escaping charactres, whit</w:t>
+        <w:t xml:space="preserve">Escaping </w:t>
+      </w:r>
+      <w:proofErr w:type="spellStart"/>
+      <w:r>
+        <w:rPr>
+          <w:lang w:val="en-US"/>
+        </w:rPr>
+        <w:t>charactres</w:t>
+      </w:r>
+      <w:proofErr w:type="spellEnd"/>
+      <w:r>
+        <w:rPr>
+          <w:lang w:val="en-US"/>
+        </w:rPr>
+        <w:t>, whit</w:t>
       </w:r>
       <w:r>
         <w:rPr>
@@ -3518,7 +4899,21 @@
         <w:rPr>
           <w:lang w:val="en-US"/>
         </w:rPr>
-        <w:t>Change the option value to “/etc/passwd”</w:t>
+        <w:t>Change the option value to “/</w:t>
+      </w:r>
+      <w:proofErr w:type="spellStart"/>
+      <w:r>
+        <w:rPr>
+          <w:lang w:val="en-US"/>
+        </w:rPr>
+        <w:t>etc</w:t>
+      </w:r>
+      <w:proofErr w:type="spellEnd"/>
+      <w:r>
+        <w:rPr>
+          <w:lang w:val="en-US"/>
+        </w:rPr>
+        <w:t>/passwd”</w:t>
       </w:r>
     </w:p>
     <w:p>
@@ -3768,12 +5163,14 @@
         </w:rPr>
         <w:t>Before you inject, you need to replace ‘</w:t>
       </w:r>
+      <w:proofErr w:type="spellStart"/>
       <w:r>
         <w:rPr>
           <w:lang w:val="en-US"/>
         </w:rPr>
         <w:t>metasploitable</w:t>
       </w:r>
+      <w:proofErr w:type="spellEnd"/>
       <w:r>
         <w:rPr>
           <w:lang w:val="en-US"/>
@@ -3784,7 +5181,35 @@
         <w:rPr>
           <w:lang w:val="en-US"/>
         </w:rPr>
-        <w:t xml:space="preserve"> with ‘owasp10’ in the virtual machine /var/www/mutillidae/config.inc. Then go the User info tab.</w:t>
+        <w:t xml:space="preserve"> with ‘owasp10’ in the virtual machine /var/www/</w:t>
+      </w:r>
+      <w:proofErr w:type="spellStart"/>
+      <w:r>
+        <w:rPr>
+          <w:lang w:val="en-US"/>
+        </w:rPr>
+        <w:t>mutillidae</w:t>
+      </w:r>
+      <w:proofErr w:type="spellEnd"/>
+      <w:r>
+        <w:rPr>
+          <w:lang w:val="en-US"/>
+        </w:rPr>
+        <w:t>/</w:t>
+      </w:r>
+      <w:proofErr w:type="spellStart"/>
+      <w:r>
+        <w:rPr>
+          <w:lang w:val="en-US"/>
+        </w:rPr>
+        <w:t>config.inc</w:t>
+      </w:r>
+      <w:proofErr w:type="spellEnd"/>
+      <w:r>
+        <w:rPr>
+          <w:lang w:val="en-US"/>
+        </w:rPr>
+        <w:t>. Then go the User info tab.</w:t>
       </w:r>
     </w:p>
     <w:p>
@@ -4979,7 +6404,35 @@
         <w:rPr>
           <w:lang w:val="en-US"/>
         </w:rPr>
-        <w:t>In the cookie editor, chane the uid to 1 (typically it is either 0 or 1)</w:t>
+        <w:t xml:space="preserve">In the cookie editor, </w:t>
+      </w:r>
+      <w:proofErr w:type="spellStart"/>
+      <w:r>
+        <w:rPr>
+          <w:lang w:val="en-US"/>
+        </w:rPr>
+        <w:t>chane</w:t>
+      </w:r>
+      <w:proofErr w:type="spellEnd"/>
+      <w:r>
+        <w:rPr>
+          <w:lang w:val="en-US"/>
+        </w:rPr>
+        <w:t xml:space="preserve"> the </w:t>
+      </w:r>
+      <w:proofErr w:type="spellStart"/>
+      <w:r>
+        <w:rPr>
+          <w:lang w:val="en-US"/>
+        </w:rPr>
+        <w:t>uid</w:t>
+      </w:r>
+      <w:proofErr w:type="spellEnd"/>
+      <w:r>
+        <w:rPr>
+          <w:lang w:val="en-US"/>
+        </w:rPr>
+        <w:t xml:space="preserve"> to 1 (typically it is either 0 or 1)</w:t>
       </w:r>
     </w:p>
     <w:p>
@@ -5238,6 +6691,2411 @@
         </w:rPr>
         <w:t>Now, you have all admin permissions.</w:t>
       </w:r>
+    </w:p>
+    <w:p>
+      <w:pPr>
+        <w:rPr>
+          <w:lang w:val="en-US"/>
+        </w:rPr>
+      </w:pPr>
+    </w:p>
+    <w:p>
+      <w:pPr>
+        <w:rPr>
+          <w:lang w:val="en-US"/>
+        </w:rPr>
+      </w:pPr>
+    </w:p>
+    <w:p>
+      <w:pPr>
+        <w:rPr>
+          <w:rFonts w:asciiTheme="majorHAnsi" w:eastAsiaTheme="majorEastAsia" w:hAnsiTheme="majorHAnsi" w:cstheme="majorBidi"/>
+          <w:color w:val="7030A0"/>
+          <w:sz w:val="26"/>
+          <w:szCs w:val="26"/>
+          <w:lang w:val="en-US"/>
+        </w:rPr>
+      </w:pPr>
+      <w:r>
+        <w:rPr>
+          <w:color w:val="7030A0"/>
+          <w:lang w:val="en-US"/>
+        </w:rPr>
+        <w:br w:type="page"/>
+      </w:r>
+    </w:p>
+    <w:p>
+      <w:pPr>
+        <w:pStyle w:val="Heading2"/>
+        <w:rPr>
+          <w:color w:val="7030A0"/>
+          <w:lang w:val="en-US"/>
+        </w:rPr>
+      </w:pPr>
+      <w:r>
+        <w:rPr>
+          <w:color w:val="7030A0"/>
+          <w:lang w:val="en-US"/>
+        </w:rPr>
+        <w:lastRenderedPageBreak/>
+        <w:t>8</w:t>
+      </w:r>
+      <w:r>
+        <w:rPr>
+          <w:color w:val="7030A0"/>
+          <w:lang w:val="en-US"/>
+        </w:rPr>
+        <w:t>.(</w:t>
+      </w:r>
+      <w:r>
+        <w:rPr>
+          <w:color w:val="7030A0"/>
+          <w:lang w:val="en-US"/>
+        </w:rPr>
+        <w:t>CSRF</w:t>
+      </w:r>
+      <w:r>
+        <w:rPr>
+          <w:color w:val="7030A0"/>
+          <w:lang w:val="en-US"/>
+        </w:rPr>
+        <w:t>)</w:t>
+      </w:r>
+    </w:p>
+    <w:p>
+      <w:pPr>
+        <w:rPr>
+          <w:lang w:val="en-US"/>
+        </w:rPr>
+      </w:pPr>
+    </w:p>
+    <w:p>
+      <w:pPr>
+        <w:rPr>
+          <w:lang w:val="en-US"/>
+        </w:rPr>
+      </w:pPr>
+      <w:r>
+        <w:rPr>
+          <w:lang w:val="en-US"/>
+        </w:rPr>
+        <w:t>Go to add blog</w:t>
+      </w:r>
+    </w:p>
+    <w:p>
+      <w:pPr>
+        <w:rPr>
+          <w:lang w:val="en-US"/>
+        </w:rPr>
+      </w:pPr>
+    </w:p>
+    <w:p>
+      <w:pPr>
+        <w:rPr>
+          <w:lang w:val="en-US"/>
+        </w:rPr>
+      </w:pPr>
+      <w:r>
+        <w:rPr>
+          <w:noProof/>
+          <w:color w:val="7030A0"/>
+          <w:lang w:val="en-US"/>
+        </w:rPr>
+        <w:drawing>
+          <wp:inline distT="0" distB="0" distL="0" distR="0" wp14:anchorId="40502F80" wp14:editId="60EE0399">
+            <wp:extent cx="5943600" cy="1997710"/>
+            <wp:effectExtent l="0" t="0" r="0" b="0"/>
+            <wp:docPr id="52" name="Picture 52" descr="Graphical user interface, application&#10;&#10;Description automatically generated"/>
+            <wp:cNvGraphicFramePr>
+              <a:graphicFrameLocks xmlns:a="http://schemas.openxmlformats.org/drawingml/2006/main" noChangeAspect="1"/>
+            </wp:cNvGraphicFramePr>
+            <a:graphic xmlns:a="http://schemas.openxmlformats.org/drawingml/2006/main">
+              <a:graphicData uri="http://schemas.openxmlformats.org/drawingml/2006/picture">
+                <pic:pic xmlns:pic="http://schemas.openxmlformats.org/drawingml/2006/picture">
+                  <pic:nvPicPr>
+                    <pic:cNvPr id="52" name="Picture 52" descr="Graphical user interface, application&#10;&#10;Description automatically generated"/>
+                    <pic:cNvPicPr/>
+                  </pic:nvPicPr>
+                  <pic:blipFill>
+                    <a:blip r:embed="rId37">
+                      <a:extLst>
+                        <a:ext uri="{28A0092B-C50C-407E-A947-70E740481C1C}">
+                          <a14:useLocalDpi xmlns:a14="http://schemas.microsoft.com/office/drawing/2010/main" val="0"/>
+                        </a:ext>
+                      </a:extLst>
+                    </a:blip>
+                    <a:stretch>
+                      <a:fillRect/>
+                    </a:stretch>
+                  </pic:blipFill>
+                  <pic:spPr>
+                    <a:xfrm>
+                      <a:off x="0" y="0"/>
+                      <a:ext cx="5943600" cy="1997710"/>
+                    </a:xfrm>
+                    <a:prstGeom prst="rect">
+                      <a:avLst/>
+                    </a:prstGeom>
+                  </pic:spPr>
+                </pic:pic>
+              </a:graphicData>
+            </a:graphic>
+          </wp:inline>
+        </w:drawing>
+      </w:r>
+    </w:p>
+    <w:p>
+      <w:pPr>
+        <w:rPr>
+          <w:lang w:val="en-US"/>
+        </w:rPr>
+      </w:pPr>
+    </w:p>
+    <w:p>
+      <w:pPr>
+        <w:rPr>
+          <w:lang w:val="en-US"/>
+        </w:rPr>
+      </w:pPr>
+      <w:r>
+        <w:rPr>
+          <w:lang w:val="en-US"/>
+        </w:rPr>
+        <w:t>Capture the traffic using Burp Suite and Add a blog</w:t>
+      </w:r>
+      <w:r>
+        <w:rPr>
+          <w:lang w:val="en-US"/>
+        </w:rPr>
+        <w:t>:</w:t>
+      </w:r>
+    </w:p>
+    <w:p>
+      <w:pPr>
+        <w:rPr>
+          <w:lang w:val="en-US"/>
+        </w:rPr>
+      </w:pPr>
+    </w:p>
+    <w:p>
+      <w:pPr>
+        <w:rPr>
+          <w:lang w:val="en-US"/>
+        </w:rPr>
+      </w:pPr>
+      <w:r>
+        <w:rPr>
+          <w:noProof/>
+          <w:lang w:val="en-US"/>
+        </w:rPr>
+        <w:drawing>
+          <wp:inline distT="0" distB="0" distL="0" distR="0" wp14:anchorId="289185E9" wp14:editId="71CB0F09">
+            <wp:extent cx="3934847" cy="1720655"/>
+            <wp:effectExtent l="0" t="0" r="2540" b="0"/>
+            <wp:docPr id="62" name="Picture 62" descr="Graphical user interface, text, application, email&#10;&#10;Description automatically generated"/>
+            <wp:cNvGraphicFramePr>
+              <a:graphicFrameLocks xmlns:a="http://schemas.openxmlformats.org/drawingml/2006/main" noChangeAspect="1"/>
+            </wp:cNvGraphicFramePr>
+            <a:graphic xmlns:a="http://schemas.openxmlformats.org/drawingml/2006/main">
+              <a:graphicData uri="http://schemas.openxmlformats.org/drawingml/2006/picture">
+                <pic:pic xmlns:pic="http://schemas.openxmlformats.org/drawingml/2006/picture">
+                  <pic:nvPicPr>
+                    <pic:cNvPr id="62" name="Picture 62" descr="Graphical user interface, text, application, email&#10;&#10;Description automatically generated"/>
+                    <pic:cNvPicPr/>
+                  </pic:nvPicPr>
+                  <pic:blipFill>
+                    <a:blip r:embed="rId38">
+                      <a:extLst>
+                        <a:ext uri="{28A0092B-C50C-407E-A947-70E740481C1C}">
+                          <a14:useLocalDpi xmlns:a14="http://schemas.microsoft.com/office/drawing/2010/main" val="0"/>
+                        </a:ext>
+                      </a:extLst>
+                    </a:blip>
+                    <a:stretch>
+                      <a:fillRect/>
+                    </a:stretch>
+                  </pic:blipFill>
+                  <pic:spPr>
+                    <a:xfrm>
+                      <a:off x="0" y="0"/>
+                      <a:ext cx="3953835" cy="1728958"/>
+                    </a:xfrm>
+                    <a:prstGeom prst="rect">
+                      <a:avLst/>
+                    </a:prstGeom>
+                  </pic:spPr>
+                </pic:pic>
+              </a:graphicData>
+            </a:graphic>
+          </wp:inline>
+        </w:drawing>
+      </w:r>
+    </w:p>
+    <w:p>
+      <w:pPr>
+        <w:rPr>
+          <w:lang w:val="en-US"/>
+        </w:rPr>
+      </w:pPr>
+    </w:p>
+    <w:p>
+      <w:pPr>
+        <w:rPr>
+          <w:lang w:val="en-US"/>
+        </w:rPr>
+      </w:pPr>
+      <w:r>
+        <w:rPr>
+          <w:lang w:val="en-US"/>
+        </w:rPr>
+        <w:t>Note the added traffic</w:t>
+      </w:r>
+      <w:r>
+        <w:rPr>
+          <w:lang w:val="en-US"/>
+        </w:rPr>
+        <w:t xml:space="preserve"> in </w:t>
+      </w:r>
+      <w:r>
+        <w:rPr>
+          <w:lang w:val="en-US"/>
+        </w:rPr>
+        <w:t>Burp Suite</w:t>
+      </w:r>
+      <w:r>
+        <w:rPr>
+          <w:lang w:val="en-US"/>
+        </w:rPr>
+        <w:t>:</w:t>
+      </w:r>
+    </w:p>
+    <w:p>
+      <w:pPr>
+        <w:rPr>
+          <w:lang w:val="en-US"/>
+        </w:rPr>
+      </w:pPr>
+    </w:p>
+    <w:p>
+      <w:pPr>
+        <w:rPr>
+          <w:lang w:val="en-US"/>
+        </w:rPr>
+      </w:pPr>
+      <w:r>
+        <w:rPr>
+          <w:noProof/>
+          <w:lang w:val="en-US"/>
+        </w:rPr>
+        <w:drawing>
+          <wp:inline distT="0" distB="0" distL="0" distR="0" wp14:anchorId="3DF61D31" wp14:editId="78DE910F">
+            <wp:extent cx="5943600" cy="1517650"/>
+            <wp:effectExtent l="0" t="0" r="0" b="6350"/>
+            <wp:docPr id="57" name="Picture 57" descr="Graphical user interface, text, application, email&#10;&#10;Description automatically generated"/>
+            <wp:cNvGraphicFramePr>
+              <a:graphicFrameLocks xmlns:a="http://schemas.openxmlformats.org/drawingml/2006/main" noChangeAspect="1"/>
+            </wp:cNvGraphicFramePr>
+            <a:graphic xmlns:a="http://schemas.openxmlformats.org/drawingml/2006/main">
+              <a:graphicData uri="http://schemas.openxmlformats.org/drawingml/2006/picture">
+                <pic:pic xmlns:pic="http://schemas.openxmlformats.org/drawingml/2006/picture">
+                  <pic:nvPicPr>
+                    <pic:cNvPr id="57" name="Picture 57" descr="Graphical user interface, text, application, email&#10;&#10;Description automatically generated"/>
+                    <pic:cNvPicPr/>
+                  </pic:nvPicPr>
+                  <pic:blipFill>
+                    <a:blip r:embed="rId39">
+                      <a:extLst>
+                        <a:ext uri="{28A0092B-C50C-407E-A947-70E740481C1C}">
+                          <a14:useLocalDpi xmlns:a14="http://schemas.microsoft.com/office/drawing/2010/main" val="0"/>
+                        </a:ext>
+                      </a:extLst>
+                    </a:blip>
+                    <a:stretch>
+                      <a:fillRect/>
+                    </a:stretch>
+                  </pic:blipFill>
+                  <pic:spPr>
+                    <a:xfrm>
+                      <a:off x="0" y="0"/>
+                      <a:ext cx="5943600" cy="1517650"/>
+                    </a:xfrm>
+                    <a:prstGeom prst="rect">
+                      <a:avLst/>
+                    </a:prstGeom>
+                  </pic:spPr>
+                </pic:pic>
+              </a:graphicData>
+            </a:graphic>
+          </wp:inline>
+        </w:drawing>
+      </w:r>
+    </w:p>
+    <w:p>
+      <w:pPr>
+        <w:rPr>
+          <w:lang w:val="en-US"/>
+        </w:rPr>
+      </w:pPr>
+    </w:p>
+    <w:p>
+      <w:pPr>
+        <w:rPr>
+          <w:lang w:val="en-US"/>
+        </w:rPr>
+      </w:pPr>
+      <w:r>
+        <w:rPr>
+          <w:lang w:val="en-US"/>
+        </w:rPr>
+        <w:br w:type="page"/>
+      </w:r>
+    </w:p>
+    <w:p>
+      <w:pPr>
+        <w:rPr>
+          <w:lang w:val="en-US"/>
+        </w:rPr>
+      </w:pPr>
+      <w:r>
+        <w:rPr>
+          <w:lang w:val="en-US"/>
+        </w:rPr>
+        <w:lastRenderedPageBreak/>
+        <w:t>Sign</w:t>
+      </w:r>
+      <w:r>
+        <w:rPr>
+          <w:lang w:val="en-US"/>
+        </w:rPr>
+        <w:t>-in to</w:t>
+      </w:r>
+      <w:r>
+        <w:rPr>
+          <w:lang w:val="en-US"/>
+        </w:rPr>
+        <w:t xml:space="preserve"> a different user</w:t>
+      </w:r>
+      <w:r>
+        <w:rPr>
+          <w:lang w:val="en-US"/>
+        </w:rPr>
+        <w:t xml:space="preserve"> </w:t>
+      </w:r>
+      <w:r>
+        <w:rPr>
+          <w:lang w:val="en-US"/>
+        </w:rPr>
+        <w:t xml:space="preserve">(or </w:t>
+      </w:r>
+      <w:r>
+        <w:rPr>
+          <w:lang w:val="en-US"/>
+        </w:rPr>
+        <w:t xml:space="preserve">later </w:t>
+      </w:r>
+      <w:r>
+        <w:rPr>
+          <w:lang w:val="en-US"/>
+        </w:rPr>
+        <w:t>send the url to another user)</w:t>
+      </w:r>
+      <w:r>
+        <w:rPr>
+          <w:lang w:val="en-US"/>
+        </w:rPr>
+        <w:t>. C</w:t>
+      </w:r>
+      <w:r>
+        <w:rPr>
+          <w:lang w:val="en-US"/>
+        </w:rPr>
+        <w:t>hange the blog content as follow:</w:t>
+      </w:r>
+    </w:p>
+    <w:p>
+      <w:pPr>
+        <w:rPr>
+          <w:lang w:val="en-US"/>
+        </w:rPr>
+      </w:pPr>
+    </w:p>
+    <w:p>
+      <w:pPr>
+        <w:rPr>
+          <w:color w:val="7030A0"/>
+          <w:lang w:val="en-US"/>
+        </w:rPr>
+      </w:pPr>
+      <w:r>
+        <w:rPr>
+          <w:color w:val="7030A0"/>
+          <w:lang w:val="en-US"/>
+        </w:rPr>
+        <w:t>csrf-token=SecurityIsDisabled&amp;blog_entry=Exploited!!!!&amp;add-to-your-blog-php-submit-button=Save+Blog+Entry</w:t>
+      </w:r>
+    </w:p>
+    <w:p>
+      <w:pPr>
+        <w:rPr>
+          <w:color w:val="7030A0"/>
+          <w:lang w:val="en-US"/>
+        </w:rPr>
+      </w:pPr>
+    </w:p>
+    <w:p>
+      <w:pPr>
+        <w:rPr>
+          <w:color w:val="7030A0"/>
+          <w:lang w:val="en-US"/>
+        </w:rPr>
+      </w:pPr>
+      <w:r>
+        <w:rPr>
+          <w:noProof/>
+          <w:color w:val="7030A0"/>
+          <w:lang w:val="en-US"/>
+        </w:rPr>
+        <w:drawing>
+          <wp:inline distT="0" distB="0" distL="0" distR="0" wp14:anchorId="4FAF5B96" wp14:editId="53054058">
+            <wp:extent cx="5941778" cy="286385"/>
+            <wp:effectExtent l="0" t="0" r="1905" b="5715"/>
+            <wp:docPr id="58" name="Picture 58" descr="Graphical user interface, text, application, email&#10;&#10;Description automatically generated"/>
+            <wp:cNvGraphicFramePr>
+              <a:graphicFrameLocks xmlns:a="http://schemas.openxmlformats.org/drawingml/2006/main" noChangeAspect="1"/>
+            </wp:cNvGraphicFramePr>
+            <a:graphic xmlns:a="http://schemas.openxmlformats.org/drawingml/2006/main">
+              <a:graphicData uri="http://schemas.openxmlformats.org/drawingml/2006/picture">
+                <pic:pic xmlns:pic="http://schemas.openxmlformats.org/drawingml/2006/picture">
+                  <pic:nvPicPr>
+                    <pic:cNvPr id="58" name="Picture 58" descr="Graphical user interface, text, application, email&#10;&#10;Description automatically generated"/>
+                    <pic:cNvPicPr/>
+                  </pic:nvPicPr>
+                  <pic:blipFill rotWithShape="1">
+                    <a:blip r:embed="rId40">
+                      <a:extLst>
+                        <a:ext uri="{28A0092B-C50C-407E-A947-70E740481C1C}">
+                          <a14:useLocalDpi xmlns:a14="http://schemas.microsoft.com/office/drawing/2010/main" val="0"/>
+                        </a:ext>
+                      </a:extLst>
+                    </a:blip>
+                    <a:srcRect t="65722" b="16634"/>
+                    <a:stretch/>
+                  </pic:blipFill>
+                  <pic:spPr bwMode="auto">
+                    <a:xfrm>
+                      <a:off x="0" y="0"/>
+                      <a:ext cx="5943600" cy="286473"/>
+                    </a:xfrm>
+                    <a:prstGeom prst="rect">
+                      <a:avLst/>
+                    </a:prstGeom>
+                    <a:ln>
+                      <a:noFill/>
+                    </a:ln>
+                    <a:extLst>
+                      <a:ext uri="{53640926-AAD7-44D8-BBD7-CCE9431645EC}">
+                        <a14:shadowObscured xmlns:a14="http://schemas.microsoft.com/office/drawing/2010/main"/>
+                      </a:ext>
+                    </a:extLst>
+                  </pic:spPr>
+                </pic:pic>
+              </a:graphicData>
+            </a:graphic>
+          </wp:inline>
+        </w:drawing>
+      </w:r>
+    </w:p>
+    <w:p>
+      <w:pPr>
+        <w:rPr>
+          <w:color w:val="7030A0"/>
+          <w:lang w:val="en-US"/>
+        </w:rPr>
+      </w:pPr>
+    </w:p>
+    <w:p>
+      <w:pPr>
+        <w:rPr>
+          <w:lang w:val="en-US"/>
+        </w:rPr>
+      </w:pPr>
+      <w:r>
+        <w:rPr>
+          <w:lang w:val="en-US"/>
+        </w:rPr>
+        <w:t>By right click and send the request, the url request will be automatically generated by Burp Suite</w:t>
+      </w:r>
+      <w:r>
+        <w:rPr>
+          <w:lang w:val="en-US"/>
+        </w:rPr>
+        <w:t>.</w:t>
+      </w:r>
+      <w:r>
+        <w:rPr>
+          <w:lang w:val="en-US"/>
+        </w:rPr>
+        <w:t xml:space="preserve"> </w:t>
+      </w:r>
+      <w:r>
+        <w:rPr>
+          <w:lang w:val="en-US"/>
+        </w:rPr>
+        <w:t>S</w:t>
+      </w:r>
+      <w:r>
+        <w:rPr>
+          <w:lang w:val="en-US"/>
+        </w:rPr>
+        <w:t xml:space="preserve">elect current </w:t>
+      </w:r>
+      <w:r>
+        <w:rPr>
+          <w:lang w:val="en-US"/>
+        </w:rPr>
+        <w:t xml:space="preserve">browser </w:t>
+      </w:r>
+      <w:r>
+        <w:rPr>
+          <w:lang w:val="en-US"/>
+        </w:rPr>
+        <w:t>session</w:t>
+      </w:r>
+      <w:r>
+        <w:rPr>
+          <w:lang w:val="en-US"/>
+        </w:rPr>
+        <w:t>.</w:t>
+      </w:r>
+    </w:p>
+    <w:p>
+      <w:pPr>
+        <w:rPr>
+          <w:color w:val="7030A0"/>
+          <w:lang w:val="en-US"/>
+        </w:rPr>
+      </w:pPr>
+    </w:p>
+    <w:p>
+      <w:pPr>
+        <w:rPr>
+          <w:color w:val="7030A0"/>
+          <w:lang w:val="en-US"/>
+        </w:rPr>
+      </w:pPr>
+      <w:r>
+        <w:rPr>
+          <w:noProof/>
+          <w:color w:val="7030A0"/>
+          <w:lang w:val="en-US"/>
+        </w:rPr>
+        <w:drawing>
+          <wp:inline distT="0" distB="0" distL="0" distR="0" wp14:anchorId="2BE36C5E" wp14:editId="4EC10CBE">
+            <wp:extent cx="4775200" cy="1206500"/>
+            <wp:effectExtent l="0" t="0" r="0" b="0"/>
+            <wp:docPr id="64" name="Picture 64" descr="Graphical user interface, application&#10;&#10;Description automatically generated"/>
+            <wp:cNvGraphicFramePr>
+              <a:graphicFrameLocks xmlns:a="http://schemas.openxmlformats.org/drawingml/2006/main" noChangeAspect="1"/>
+            </wp:cNvGraphicFramePr>
+            <a:graphic xmlns:a="http://schemas.openxmlformats.org/drawingml/2006/main">
+              <a:graphicData uri="http://schemas.openxmlformats.org/drawingml/2006/picture">
+                <pic:pic xmlns:pic="http://schemas.openxmlformats.org/drawingml/2006/picture">
+                  <pic:nvPicPr>
+                    <pic:cNvPr id="64" name="Picture 64" descr="Graphical user interface, application&#10;&#10;Description automatically generated"/>
+                    <pic:cNvPicPr/>
+                  </pic:nvPicPr>
+                  <pic:blipFill>
+                    <a:blip r:embed="rId41">
+                      <a:extLst>
+                        <a:ext uri="{28A0092B-C50C-407E-A947-70E740481C1C}">
+                          <a14:useLocalDpi xmlns:a14="http://schemas.microsoft.com/office/drawing/2010/main" val="0"/>
+                        </a:ext>
+                      </a:extLst>
+                    </a:blip>
+                    <a:stretch>
+                      <a:fillRect/>
+                    </a:stretch>
+                  </pic:blipFill>
+                  <pic:spPr>
+                    <a:xfrm>
+                      <a:off x="0" y="0"/>
+                      <a:ext cx="4775200" cy="1206500"/>
+                    </a:xfrm>
+                    <a:prstGeom prst="rect">
+                      <a:avLst/>
+                    </a:prstGeom>
+                  </pic:spPr>
+                </pic:pic>
+              </a:graphicData>
+            </a:graphic>
+          </wp:inline>
+        </w:drawing>
+      </w:r>
+    </w:p>
+    <w:p>
+      <w:pPr>
+        <w:rPr>
+          <w:color w:val="7030A0"/>
+          <w:lang w:val="en-US"/>
+        </w:rPr>
+      </w:pPr>
+    </w:p>
+    <w:p>
+      <w:pPr>
+        <w:rPr>
+          <w:lang w:val="en-US"/>
+        </w:rPr>
+      </w:pPr>
+      <w:r>
+        <w:rPr>
+          <w:lang w:val="en-US"/>
+        </w:rPr>
+        <w:t>Stop capturing and open the copied url in your browser.</w:t>
+      </w:r>
+      <w:r>
+        <w:rPr>
+          <w:lang w:val="en-US"/>
+        </w:rPr>
+        <w:t xml:space="preserve"> </w:t>
+      </w:r>
+      <w:r>
+        <w:rPr>
+          <w:lang w:val="en-US"/>
+        </w:rPr>
+        <w:t xml:space="preserve">This shows the </w:t>
+      </w:r>
+      <w:r>
+        <w:rPr>
+          <w:lang w:val="en-US"/>
+        </w:rPr>
+        <w:t xml:space="preserve">second </w:t>
+      </w:r>
+      <w:r>
+        <w:rPr>
+          <w:lang w:val="en-US"/>
+        </w:rPr>
+        <w:t>account that you signed in</w:t>
+      </w:r>
+      <w:r>
+        <w:rPr>
+          <w:lang w:val="en-US"/>
+        </w:rPr>
+        <w:t xml:space="preserve"> (the victim account)</w:t>
+      </w:r>
+      <w:r>
+        <w:rPr>
+          <w:lang w:val="en-US"/>
+        </w:rPr>
+        <w:t>:</w:t>
+      </w:r>
+    </w:p>
+    <w:p>
+      <w:pPr>
+        <w:rPr>
+          <w:color w:val="7030A0"/>
+          <w:lang w:val="en-US"/>
+        </w:rPr>
+      </w:pPr>
+    </w:p>
+    <w:p>
+      <w:pPr>
+        <w:rPr>
+          <w:color w:val="7030A0"/>
+          <w:lang w:val="en-US"/>
+        </w:rPr>
+      </w:pPr>
+      <w:r>
+        <w:rPr>
+          <w:noProof/>
+          <w:color w:val="7030A0"/>
+          <w:lang w:val="en-US"/>
+        </w:rPr>
+        <w:drawing>
+          <wp:inline distT="0" distB="0" distL="0" distR="0" wp14:anchorId="060C17AA" wp14:editId="18F48696">
+            <wp:extent cx="4038600" cy="927100"/>
+            <wp:effectExtent l="0" t="0" r="0" b="0"/>
+            <wp:docPr id="61" name="Picture 61" descr="Graphical user interface, text, application&#10;&#10;Description automatically generated"/>
+            <wp:cNvGraphicFramePr>
+              <a:graphicFrameLocks xmlns:a="http://schemas.openxmlformats.org/drawingml/2006/main" noChangeAspect="1"/>
+            </wp:cNvGraphicFramePr>
+            <a:graphic xmlns:a="http://schemas.openxmlformats.org/drawingml/2006/main">
+              <a:graphicData uri="http://schemas.openxmlformats.org/drawingml/2006/picture">
+                <pic:pic xmlns:pic="http://schemas.openxmlformats.org/drawingml/2006/picture">
+                  <pic:nvPicPr>
+                    <pic:cNvPr id="61" name="Picture 61" descr="Graphical user interface, text, application&#10;&#10;Description automatically generated"/>
+                    <pic:cNvPicPr/>
+                  </pic:nvPicPr>
+                  <pic:blipFill>
+                    <a:blip r:embed="rId42">
+                      <a:extLst>
+                        <a:ext uri="{28A0092B-C50C-407E-A947-70E740481C1C}">
+                          <a14:useLocalDpi xmlns:a14="http://schemas.microsoft.com/office/drawing/2010/main" val="0"/>
+                        </a:ext>
+                      </a:extLst>
+                    </a:blip>
+                    <a:stretch>
+                      <a:fillRect/>
+                    </a:stretch>
+                  </pic:blipFill>
+                  <pic:spPr>
+                    <a:xfrm>
+                      <a:off x="0" y="0"/>
+                      <a:ext cx="4038600" cy="927100"/>
+                    </a:xfrm>
+                    <a:prstGeom prst="rect">
+                      <a:avLst/>
+                    </a:prstGeom>
+                  </pic:spPr>
+                </pic:pic>
+              </a:graphicData>
+            </a:graphic>
+          </wp:inline>
+        </w:drawing>
+      </w:r>
+    </w:p>
+    <w:p>
+      <w:pPr>
+        <w:rPr>
+          <w:color w:val="7030A0"/>
+          <w:lang w:val="en-US"/>
+        </w:rPr>
+      </w:pPr>
+    </w:p>
+    <w:p>
+      <w:pPr>
+        <w:rPr>
+          <w:lang w:val="en-US"/>
+        </w:rPr>
+      </w:pPr>
+      <w:r>
+        <w:rPr>
+          <w:lang w:val="en-US"/>
+        </w:rPr>
+        <w:t>This is the</w:t>
+      </w:r>
+      <w:r>
+        <w:rPr>
+          <w:lang w:val="en-US"/>
+        </w:rPr>
+        <w:t xml:space="preserve"> new</w:t>
+      </w:r>
+      <w:r>
+        <w:rPr>
+          <w:lang w:val="en-US"/>
+        </w:rPr>
+        <w:t xml:space="preserve"> blog</w:t>
+      </w:r>
+      <w:r>
+        <w:rPr>
+          <w:lang w:val="en-US"/>
+        </w:rPr>
+        <w:t xml:space="preserve"> added</w:t>
+      </w:r>
+      <w:r>
+        <w:rPr>
+          <w:lang w:val="en-US"/>
+        </w:rPr>
+        <w:t>:</w:t>
+      </w:r>
+    </w:p>
+    <w:p>
+      <w:pPr>
+        <w:rPr>
+          <w:color w:val="7030A0"/>
+          <w:lang w:val="en-US"/>
+        </w:rPr>
+      </w:pPr>
+    </w:p>
+    <w:p>
+      <w:pPr>
+        <w:rPr>
+          <w:color w:val="7030A0"/>
+          <w:lang w:val="en-US"/>
+        </w:rPr>
+      </w:pPr>
+      <w:r>
+        <w:rPr>
+          <w:noProof/>
+          <w:color w:val="7030A0"/>
+          <w:lang w:val="en-US"/>
+        </w:rPr>
+        <w:drawing>
+          <wp:inline distT="0" distB="0" distL="0" distR="0" wp14:anchorId="27FDCE3C" wp14:editId="47534098">
+            <wp:extent cx="5943600" cy="631825"/>
+            <wp:effectExtent l="0" t="0" r="0" b="3175"/>
+            <wp:docPr id="60" name="Picture 60"/>
+            <wp:cNvGraphicFramePr>
+              <a:graphicFrameLocks xmlns:a="http://schemas.openxmlformats.org/drawingml/2006/main" noChangeAspect="1"/>
+            </wp:cNvGraphicFramePr>
+            <a:graphic xmlns:a="http://schemas.openxmlformats.org/drawingml/2006/main">
+              <a:graphicData uri="http://schemas.openxmlformats.org/drawingml/2006/picture">
+                <pic:pic xmlns:pic="http://schemas.openxmlformats.org/drawingml/2006/picture">
+                  <pic:nvPicPr>
+                    <pic:cNvPr id="60" name="Picture 60"/>
+                    <pic:cNvPicPr/>
+                  </pic:nvPicPr>
+                  <pic:blipFill>
+                    <a:blip r:embed="rId43">
+                      <a:extLst>
+                        <a:ext uri="{28A0092B-C50C-407E-A947-70E740481C1C}">
+                          <a14:useLocalDpi xmlns:a14="http://schemas.microsoft.com/office/drawing/2010/main" val="0"/>
+                        </a:ext>
+                      </a:extLst>
+                    </a:blip>
+                    <a:stretch>
+                      <a:fillRect/>
+                    </a:stretch>
+                  </pic:blipFill>
+                  <pic:spPr>
+                    <a:xfrm>
+                      <a:off x="0" y="0"/>
+                      <a:ext cx="5943600" cy="631825"/>
+                    </a:xfrm>
+                    <a:prstGeom prst="rect">
+                      <a:avLst/>
+                    </a:prstGeom>
+                  </pic:spPr>
+                </pic:pic>
+              </a:graphicData>
+            </a:graphic>
+          </wp:inline>
+        </w:drawing>
+      </w:r>
+    </w:p>
+    <w:p>
+      <w:pPr>
+        <w:rPr>
+          <w:color w:val="7030A0"/>
+          <w:lang w:val="en-US"/>
+        </w:rPr>
+      </w:pPr>
+    </w:p>
+    <w:p>
+      <w:pPr>
+        <w:rPr>
+          <w:color w:val="7030A0"/>
+          <w:lang w:val="en-US"/>
+        </w:rPr>
+      </w:pPr>
+      <w:r>
+        <w:rPr>
+          <w:color w:val="7030A0"/>
+          <w:lang w:val="en-US"/>
+        </w:rPr>
+        <w:br w:type="page"/>
+      </w:r>
+    </w:p>
+    <w:p>
+      <w:pPr>
+        <w:rPr>
+          <w:color w:val="7030A0"/>
+          <w:lang w:val="en-US"/>
+        </w:rPr>
+      </w:pPr>
+      <w:r>
+        <w:rPr>
+          <w:color w:val="7030A0"/>
+          <w:lang w:val="en-US"/>
+        </w:rPr>
+        <w:lastRenderedPageBreak/>
+        <w:t>9.(Failure to restrict URL Access)</w:t>
+      </w:r>
+    </w:p>
+    <w:p>
+      <w:pPr>
+        <w:rPr>
+          <w:lang w:val="en-US"/>
+        </w:rPr>
+      </w:pPr>
+    </w:p>
+    <w:p>
+      <w:pPr>
+        <w:rPr>
+          <w:lang w:val="en-US"/>
+        </w:rPr>
+      </w:pPr>
+      <w:r>
+        <w:rPr>
+          <w:lang w:val="en-US"/>
+        </w:rPr>
+        <w:t>Go to Secret administrative pages:</w:t>
+      </w:r>
+    </w:p>
+    <w:p>
+      <w:pPr>
+        <w:rPr>
+          <w:color w:val="7030A0"/>
+          <w:lang w:val="en-US"/>
+        </w:rPr>
+      </w:pPr>
+    </w:p>
+    <w:p>
+      <w:pPr>
+        <w:rPr>
+          <w:color w:val="7030A0"/>
+          <w:lang w:val="en-US"/>
+        </w:rPr>
+      </w:pPr>
+      <w:r>
+        <w:rPr>
+          <w:noProof/>
+          <w:color w:val="7030A0"/>
+          <w:lang w:val="en-US"/>
+        </w:rPr>
+        <w:drawing>
+          <wp:inline distT="0" distB="0" distL="0" distR="0" wp14:anchorId="7B807070" wp14:editId="733B2893">
+            <wp:extent cx="4066162" cy="1849756"/>
+            <wp:effectExtent l="0" t="0" r="0" b="4445"/>
+            <wp:docPr id="65" name="Picture 65" descr="Graphical user interface, text, application&#10;&#10;Description automatically generated"/>
+            <wp:cNvGraphicFramePr>
+              <a:graphicFrameLocks xmlns:a="http://schemas.openxmlformats.org/drawingml/2006/main" noChangeAspect="1"/>
+            </wp:cNvGraphicFramePr>
+            <a:graphic xmlns:a="http://schemas.openxmlformats.org/drawingml/2006/main">
+              <a:graphicData uri="http://schemas.openxmlformats.org/drawingml/2006/picture">
+                <pic:pic xmlns:pic="http://schemas.openxmlformats.org/drawingml/2006/picture">
+                  <pic:nvPicPr>
+                    <pic:cNvPr id="65" name="Picture 65" descr="Graphical user interface, text, application&#10;&#10;Description automatically generated"/>
+                    <pic:cNvPicPr/>
+                  </pic:nvPicPr>
+                  <pic:blipFill>
+                    <a:blip r:embed="rId44">
+                      <a:extLst>
+                        <a:ext uri="{28A0092B-C50C-407E-A947-70E740481C1C}">
+                          <a14:useLocalDpi xmlns:a14="http://schemas.microsoft.com/office/drawing/2010/main" val="0"/>
+                        </a:ext>
+                      </a:extLst>
+                    </a:blip>
+                    <a:stretch>
+                      <a:fillRect/>
+                    </a:stretch>
+                  </pic:blipFill>
+                  <pic:spPr>
+                    <a:xfrm>
+                      <a:off x="0" y="0"/>
+                      <a:ext cx="4069094" cy="1851090"/>
+                    </a:xfrm>
+                    <a:prstGeom prst="rect">
+                      <a:avLst/>
+                    </a:prstGeom>
+                  </pic:spPr>
+                </pic:pic>
+              </a:graphicData>
+            </a:graphic>
+          </wp:inline>
+        </w:drawing>
+      </w:r>
+    </w:p>
+    <w:p>
+      <w:pPr>
+        <w:rPr>
+          <w:color w:val="7030A0"/>
+          <w:lang w:val="en-US"/>
+        </w:rPr>
+      </w:pPr>
+    </w:p>
+    <w:p>
+      <w:pPr>
+        <w:rPr>
+          <w:color w:val="7030A0"/>
+          <w:lang w:val="en-US"/>
+        </w:rPr>
+      </w:pPr>
+    </w:p>
+    <w:p>
+      <w:pPr>
+        <w:rPr>
+          <w:color w:val="7030A0"/>
+          <w:lang w:val="en-US"/>
+        </w:rPr>
+      </w:pPr>
+    </w:p>
+    <w:p>
+      <w:pPr>
+        <w:rPr>
+          <w:color w:val="7030A0"/>
+          <w:lang w:val="en-US"/>
+        </w:rPr>
+      </w:pPr>
+    </w:p>
+    <w:p>
+      <w:pPr>
+        <w:rPr>
+          <w:color w:val="7030A0"/>
+          <w:lang w:val="en-US"/>
+        </w:rPr>
+      </w:pPr>
+    </w:p>
+    <w:p>
+      <w:pPr>
+        <w:rPr>
+          <w:color w:val="7030A0"/>
+          <w:lang w:val="en-US"/>
+        </w:rPr>
+      </w:pPr>
+      <w:r>
+        <w:rPr>
+          <w:color w:val="7030A0"/>
+          <w:lang w:val="en-US"/>
+        </w:rPr>
+        <w:br w:type="page"/>
+      </w:r>
+    </w:p>
+    <w:p>
+      <w:pPr>
+        <w:rPr>
+          <w:color w:val="7030A0"/>
+          <w:lang w:val="en-US"/>
+        </w:rPr>
+      </w:pPr>
+      <w:r>
+        <w:rPr>
+          <w:color w:val="7030A0"/>
+          <w:lang w:val="en-US"/>
+        </w:rPr>
+        <w:lastRenderedPageBreak/>
+        <w:t>10</w:t>
+      </w:r>
+      <w:r>
+        <w:rPr>
+          <w:color w:val="7030A0"/>
+          <w:lang w:val="en-US"/>
+        </w:rPr>
+        <w:t>.(</w:t>
+      </w:r>
+      <w:r>
+        <w:rPr>
+          <w:color w:val="7030A0"/>
+          <w:lang w:val="en-US"/>
+        </w:rPr>
+        <w:t>Unvalidated forward</w:t>
+      </w:r>
+      <w:r>
+        <w:rPr>
+          <w:color w:val="7030A0"/>
+          <w:lang w:val="en-US"/>
+        </w:rPr>
+        <w:t>)</w:t>
+      </w:r>
+    </w:p>
+    <w:p>
+      <w:pPr>
+        <w:rPr>
+          <w:color w:val="7030A0"/>
+          <w:lang w:val="en-US"/>
+        </w:rPr>
+      </w:pPr>
+    </w:p>
+    <w:p>
+      <w:pPr>
+        <w:rPr>
+          <w:lang w:val="en-US"/>
+        </w:rPr>
+      </w:pPr>
+      <w:r>
+        <w:rPr>
+          <w:lang w:val="en-US"/>
+        </w:rPr>
+        <w:t>Go to credits</w:t>
+      </w:r>
+    </w:p>
+    <w:p>
+      <w:pPr>
+        <w:rPr>
+          <w:color w:val="7030A0"/>
+          <w:lang w:val="en-US"/>
+        </w:rPr>
+      </w:pPr>
+    </w:p>
+    <w:p>
+      <w:pPr>
+        <w:rPr>
+          <w:color w:val="7030A0"/>
+          <w:lang w:val="en-US"/>
+        </w:rPr>
+      </w:pPr>
+      <w:r>
+        <w:rPr>
+          <w:noProof/>
+          <w:color w:val="7030A0"/>
+          <w:lang w:val="en-US"/>
+        </w:rPr>
+        <w:drawing>
+          <wp:inline distT="0" distB="0" distL="0" distR="0" wp14:anchorId="59EB68CA" wp14:editId="48BAC7EA">
+            <wp:extent cx="3837664" cy="2050854"/>
+            <wp:effectExtent l="0" t="0" r="0" b="0"/>
+            <wp:docPr id="67" name="Picture 67" descr="Graphical user interface, text, application&#10;&#10;Description automatically generated"/>
+            <wp:cNvGraphicFramePr>
+              <a:graphicFrameLocks xmlns:a="http://schemas.openxmlformats.org/drawingml/2006/main" noChangeAspect="1"/>
+            </wp:cNvGraphicFramePr>
+            <a:graphic xmlns:a="http://schemas.openxmlformats.org/drawingml/2006/main">
+              <a:graphicData uri="http://schemas.openxmlformats.org/drawingml/2006/picture">
+                <pic:pic xmlns:pic="http://schemas.openxmlformats.org/drawingml/2006/picture">
+                  <pic:nvPicPr>
+                    <pic:cNvPr id="67" name="Picture 67" descr="Graphical user interface, text, application&#10;&#10;Description automatically generated"/>
+                    <pic:cNvPicPr/>
+                  </pic:nvPicPr>
+                  <pic:blipFill>
+                    <a:blip r:embed="rId45">
+                      <a:extLst>
+                        <a:ext uri="{28A0092B-C50C-407E-A947-70E740481C1C}">
+                          <a14:useLocalDpi xmlns:a14="http://schemas.microsoft.com/office/drawing/2010/main" val="0"/>
+                        </a:ext>
+                      </a:extLst>
+                    </a:blip>
+                    <a:stretch>
+                      <a:fillRect/>
+                    </a:stretch>
+                  </pic:blipFill>
+                  <pic:spPr>
+                    <a:xfrm>
+                      <a:off x="0" y="0"/>
+                      <a:ext cx="3846751" cy="2055710"/>
+                    </a:xfrm>
+                    <a:prstGeom prst="rect">
+                      <a:avLst/>
+                    </a:prstGeom>
+                  </pic:spPr>
+                </pic:pic>
+              </a:graphicData>
+            </a:graphic>
+          </wp:inline>
+        </w:drawing>
+      </w:r>
+    </w:p>
+    <w:p>
+      <w:pPr>
+        <w:rPr>
+          <w:color w:val="7030A0"/>
+          <w:lang w:val="en-US"/>
+        </w:rPr>
+      </w:pPr>
+    </w:p>
+    <w:p>
+      <w:pPr>
+        <w:rPr>
+          <w:lang w:val="en-US"/>
+        </w:rPr>
+      </w:pPr>
+      <w:r>
+        <w:rPr>
+          <w:lang w:val="en-US"/>
+        </w:rPr>
+        <w:t>Start capturing</w:t>
+      </w:r>
+      <w:r>
+        <w:rPr>
+          <w:lang w:val="en-US"/>
+        </w:rPr>
+        <w:t xml:space="preserve"> Using Burp Suit. </w:t>
+      </w:r>
+      <w:r>
+        <w:rPr>
+          <w:lang w:val="en-US"/>
+        </w:rPr>
+        <w:t xml:space="preserve">Click on </w:t>
+      </w:r>
+      <w:r>
+        <w:rPr>
+          <w:lang w:val="en-US"/>
+        </w:rPr>
+        <w:t>O</w:t>
+      </w:r>
+      <w:r>
+        <w:rPr>
+          <w:lang w:val="en-US"/>
+        </w:rPr>
+        <w:t>wasp</w:t>
+      </w:r>
+      <w:r>
+        <w:rPr>
+          <w:lang w:val="en-US"/>
+        </w:rPr>
+        <w:t xml:space="preserve"> link and go back to </w:t>
+      </w:r>
+      <w:r>
+        <w:rPr>
+          <w:lang w:val="en-US"/>
+        </w:rPr>
+        <w:t>Burp Suit</w:t>
+      </w:r>
+      <w:r>
+        <w:rPr>
+          <w:lang w:val="en-US"/>
+        </w:rPr>
+        <w:t>.</w:t>
+      </w:r>
+    </w:p>
+    <w:p>
+      <w:pPr>
+        <w:rPr>
+          <w:lang w:val="en-US"/>
+        </w:rPr>
+      </w:pPr>
+      <w:r>
+        <w:rPr>
+          <w:lang w:val="en-US"/>
+        </w:rPr>
+        <w:t xml:space="preserve">Change the forward value to another link of your choice. </w:t>
+      </w:r>
+      <w:r>
+        <w:rPr>
+          <w:lang w:val="en-US"/>
+        </w:rPr>
+        <w:t>In my case it is:</w:t>
+      </w:r>
+    </w:p>
+    <w:p>
+      <w:pPr>
+        <w:rPr>
+          <w:color w:val="7030A0"/>
+          <w:lang w:val="en-US"/>
+        </w:rPr>
+      </w:pPr>
+    </w:p>
+    <w:p>
+      <w:pPr>
+        <w:rPr>
+          <w:color w:val="7030A0"/>
+          <w:lang w:val="en-US"/>
+        </w:rPr>
+      </w:pPr>
+      <w:hyperlink r:id="rId46" w:history="1">
+        <w:r>
+          <w:rPr>
+            <w:rStyle w:val="Hyperlink"/>
+            <w:lang w:val="en-US"/>
+          </w:rPr>
+          <w:t>http://172.16.235.2/mutillidae/index.php?page=redirectandlog.php&amp;forwardurl=http://www.google.org</w:t>
+        </w:r>
+      </w:hyperlink>
+      <w:r>
+        <w:rPr>
+          <w:color w:val="7030A0"/>
+          <w:lang w:val="en-US"/>
+        </w:rPr>
+        <w:t xml:space="preserve"> </w:t>
+      </w:r>
+    </w:p>
+    <w:p>
+      <w:pPr>
+        <w:rPr>
+          <w:color w:val="7030A0"/>
+          <w:lang w:val="en-US"/>
+        </w:rPr>
+      </w:pPr>
+    </w:p>
+    <w:p>
+      <w:pPr>
+        <w:rPr>
+          <w:lang w:val="en-US"/>
+        </w:rPr>
+      </w:pPr>
+      <w:r>
+        <w:rPr>
+          <w:lang w:val="en-US"/>
+        </w:rPr>
+        <w:t>By right click and send the request, the url request will be automatically generated by Burp Suite. Select current browser session</w:t>
+      </w:r>
+      <w:r>
+        <w:rPr>
+          <w:lang w:val="en-US"/>
+        </w:rPr>
+        <w:t xml:space="preserve"> and copy the url.</w:t>
+      </w:r>
+      <w:r>
+        <w:rPr>
+          <w:lang w:val="en-US"/>
+        </w:rPr>
+        <w:t xml:space="preserve"> </w:t>
+      </w:r>
+    </w:p>
+    <w:p>
+      <w:pPr>
+        <w:rPr>
+          <w:lang w:val="en-US"/>
+        </w:rPr>
+      </w:pPr>
+    </w:p>
+    <w:p>
+      <w:pPr>
+        <w:rPr>
+          <w:color w:val="7030A0"/>
+          <w:lang w:val="en-US"/>
+        </w:rPr>
+      </w:pPr>
+      <w:r>
+        <w:rPr>
+          <w:noProof/>
+          <w:color w:val="7030A0"/>
+          <w:lang w:val="en-US"/>
+        </w:rPr>
+        <w:drawing>
+          <wp:inline distT="0" distB="0" distL="0" distR="0" wp14:anchorId="4B0F7CB0" wp14:editId="2C2F4926">
+            <wp:extent cx="4775200" cy="1206500"/>
+            <wp:effectExtent l="0" t="0" r="0" b="0"/>
+            <wp:docPr id="68" name="Picture 68" descr="Graphical user interface, application&#10;&#10;Description automatically generated"/>
+            <wp:cNvGraphicFramePr>
+              <a:graphicFrameLocks xmlns:a="http://schemas.openxmlformats.org/drawingml/2006/main" noChangeAspect="1"/>
+            </wp:cNvGraphicFramePr>
+            <a:graphic xmlns:a="http://schemas.openxmlformats.org/drawingml/2006/main">
+              <a:graphicData uri="http://schemas.openxmlformats.org/drawingml/2006/picture">
+                <pic:pic xmlns:pic="http://schemas.openxmlformats.org/drawingml/2006/picture">
+                  <pic:nvPicPr>
+                    <pic:cNvPr id="64" name="Picture 64" descr="Graphical user interface, application&#10;&#10;Description automatically generated"/>
+                    <pic:cNvPicPr/>
+                  </pic:nvPicPr>
+                  <pic:blipFill>
+                    <a:blip r:embed="rId41">
+                      <a:extLst>
+                        <a:ext uri="{28A0092B-C50C-407E-A947-70E740481C1C}">
+                          <a14:useLocalDpi xmlns:a14="http://schemas.microsoft.com/office/drawing/2010/main" val="0"/>
+                        </a:ext>
+                      </a:extLst>
+                    </a:blip>
+                    <a:stretch>
+                      <a:fillRect/>
+                    </a:stretch>
+                  </pic:blipFill>
+                  <pic:spPr>
+                    <a:xfrm>
+                      <a:off x="0" y="0"/>
+                      <a:ext cx="4775200" cy="1206500"/>
+                    </a:xfrm>
+                    <a:prstGeom prst="rect">
+                      <a:avLst/>
+                    </a:prstGeom>
+                  </pic:spPr>
+                </pic:pic>
+              </a:graphicData>
+            </a:graphic>
+          </wp:inline>
+        </w:drawing>
+      </w:r>
+    </w:p>
+    <w:p>
+      <w:pPr>
+        <w:rPr>
+          <w:color w:val="7030A0"/>
+          <w:lang w:val="en-US"/>
+        </w:rPr>
+      </w:pPr>
+    </w:p>
+    <w:p>
+      <w:pPr>
+        <w:rPr>
+          <w:lang w:val="en-US"/>
+        </w:rPr>
+      </w:pPr>
+      <w:r>
+        <w:rPr>
+          <w:lang w:val="en-US"/>
+        </w:rPr>
+        <w:t>S</w:t>
+      </w:r>
+      <w:r>
+        <w:rPr>
+          <w:lang w:val="en-US"/>
+        </w:rPr>
+        <w:t>top capturing</w:t>
+      </w:r>
+      <w:r>
+        <w:rPr>
+          <w:lang w:val="en-US"/>
+        </w:rPr>
+        <w:t xml:space="preserve"> and S</w:t>
+      </w:r>
+      <w:r>
+        <w:rPr>
+          <w:lang w:val="en-US"/>
+        </w:rPr>
+        <w:t>ign-in to a different account</w:t>
+      </w:r>
+      <w:r>
+        <w:rPr>
+          <w:lang w:val="en-US"/>
+        </w:rPr>
+        <w:t xml:space="preserve"> to </w:t>
+      </w:r>
+      <w:r>
+        <w:rPr>
+          <w:lang w:val="en-US"/>
+        </w:rPr>
+        <w:t>use that url</w:t>
+      </w:r>
+      <w:r>
+        <w:rPr>
+          <w:lang w:val="en-US"/>
+        </w:rPr>
+        <w:t>. I</w:t>
+      </w:r>
+      <w:r>
+        <w:rPr>
+          <w:lang w:val="en-US"/>
+        </w:rPr>
+        <w:t xml:space="preserve">t will redirect </w:t>
+      </w:r>
+      <w:r>
+        <w:rPr>
+          <w:lang w:val="en-US"/>
+        </w:rPr>
+        <w:t>you</w:t>
+      </w:r>
+      <w:r>
+        <w:rPr>
+          <w:lang w:val="en-US"/>
+        </w:rPr>
+        <w:t xml:space="preserve"> to the attacker url</w:t>
+      </w:r>
+      <w:r>
+        <w:rPr>
+          <w:lang w:val="en-US"/>
+        </w:rPr>
+        <w:t>.</w:t>
+      </w:r>
+    </w:p>
+    <w:p>
+      <w:pPr>
+        <w:rPr>
+          <w:color w:val="7030A0"/>
+          <w:lang w:val="en-US"/>
+        </w:rPr>
+      </w:pPr>
+    </w:p>
+    <w:p>
+      <w:pPr>
+        <w:rPr>
+          <w:color w:val="7030A0"/>
+          <w:lang w:val="en-US"/>
+        </w:rPr>
+      </w:pPr>
+      <w:r>
+        <w:rPr>
+          <w:noProof/>
+          <w:color w:val="7030A0"/>
+          <w:lang w:val="en-US"/>
+        </w:rPr>
+        <w:drawing>
+          <wp:inline distT="0" distB="0" distL="0" distR="0" wp14:anchorId="15510B1A" wp14:editId="4897A0B8">
+            <wp:extent cx="3165231" cy="1145429"/>
+            <wp:effectExtent l="0" t="0" r="0" b="0"/>
+            <wp:docPr id="69" name="Picture 69" descr="Graphical user interface, text, application&#10;&#10;Description automatically generated"/>
+            <wp:cNvGraphicFramePr>
+              <a:graphicFrameLocks xmlns:a="http://schemas.openxmlformats.org/drawingml/2006/main" noChangeAspect="1"/>
+            </wp:cNvGraphicFramePr>
+            <a:graphic xmlns:a="http://schemas.openxmlformats.org/drawingml/2006/main">
+              <a:graphicData uri="http://schemas.openxmlformats.org/drawingml/2006/picture">
+                <pic:pic xmlns:pic="http://schemas.openxmlformats.org/drawingml/2006/picture">
+                  <pic:nvPicPr>
+                    <pic:cNvPr id="69" name="Picture 69" descr="Graphical user interface, text, application&#10;&#10;Description automatically generated"/>
+                    <pic:cNvPicPr/>
+                  </pic:nvPicPr>
+                  <pic:blipFill>
+                    <a:blip r:embed="rId47">
+                      <a:extLst>
+                        <a:ext uri="{28A0092B-C50C-407E-A947-70E740481C1C}">
+                          <a14:useLocalDpi xmlns:a14="http://schemas.microsoft.com/office/drawing/2010/main" val="0"/>
+                        </a:ext>
+                      </a:extLst>
+                    </a:blip>
+                    <a:stretch>
+                      <a:fillRect/>
+                    </a:stretch>
+                  </pic:blipFill>
+                  <pic:spPr>
+                    <a:xfrm>
+                      <a:off x="0" y="0"/>
+                      <a:ext cx="3182847" cy="1151804"/>
+                    </a:xfrm>
+                    <a:prstGeom prst="rect">
+                      <a:avLst/>
+                    </a:prstGeom>
+                  </pic:spPr>
+                </pic:pic>
+              </a:graphicData>
+            </a:graphic>
+          </wp:inline>
+        </w:drawing>
+      </w:r>
+    </w:p>
+    <w:p>
+      <w:pPr>
+        <w:rPr>
+          <w:color w:val="7030A0"/>
+          <w:lang w:val="en-US"/>
+        </w:rPr>
+      </w:pPr>
+      <w:r>
+        <w:rPr>
+          <w:color w:val="7030A0"/>
+          <w:lang w:val="en-US"/>
+        </w:rPr>
+        <w:br w:type="page"/>
+      </w:r>
+    </w:p>
+    <w:p>
+      <w:pPr>
+        <w:rPr>
+          <w:color w:val="7030A0"/>
+          <w:lang w:val="en-US"/>
+        </w:rPr>
+      </w:pPr>
+      <w:r>
+        <w:rPr>
+          <w:color w:val="7030A0"/>
+          <w:lang w:val="en-US"/>
+        </w:rPr>
+        <w:lastRenderedPageBreak/>
+        <w:t>1</w:t>
+      </w:r>
+      <w:r>
+        <w:rPr>
+          <w:color w:val="7030A0"/>
+          <w:lang w:val="en-US"/>
+        </w:rPr>
+        <w:t>1</w:t>
+      </w:r>
+      <w:r>
+        <w:rPr>
+          <w:color w:val="7030A0"/>
+          <w:lang w:val="en-US"/>
+        </w:rPr>
+        <w:t>.(</w:t>
+      </w:r>
+      <w:r>
+        <w:rPr>
+          <w:color w:val="7030A0"/>
+          <w:lang w:val="en-US"/>
+        </w:rPr>
+        <w:t>Misconfigure</w:t>
+      </w:r>
+      <w:r>
+        <w:rPr>
+          <w:color w:val="7030A0"/>
+          <w:lang w:val="en-US"/>
+        </w:rPr>
+        <w:t>)</w:t>
+      </w:r>
+    </w:p>
+    <w:p>
+      <w:pPr>
+        <w:rPr>
+          <w:color w:val="7030A0"/>
+          <w:lang w:val="en-US"/>
+        </w:rPr>
+      </w:pPr>
+    </w:p>
+    <w:p>
+      <w:pPr>
+        <w:rPr>
+          <w:lang w:val="en-US"/>
+        </w:rPr>
+      </w:pPr>
+      <w:r>
+        <w:rPr>
+          <w:lang w:val="en-US"/>
+        </w:rPr>
+        <w:t xml:space="preserve">Go to </w:t>
+      </w:r>
+      <w:r>
+        <w:rPr>
+          <w:lang w:val="en-US"/>
+        </w:rPr>
+        <w:t>misconfigure</w:t>
+      </w:r>
+    </w:p>
+    <w:p>
+      <w:pPr>
+        <w:rPr>
+          <w:color w:val="7030A0"/>
+          <w:lang w:val="en-US"/>
+        </w:rPr>
+      </w:pPr>
+    </w:p>
+    <w:p>
+      <w:pPr>
+        <w:rPr>
+          <w:color w:val="7030A0"/>
+          <w:lang w:val="en-US"/>
+        </w:rPr>
+      </w:pPr>
+    </w:p>
+    <w:p>
+      <w:pPr>
+        <w:rPr>
+          <w:lang w:val="en-US"/>
+        </w:rPr>
+      </w:pPr>
+      <w:r>
+        <w:rPr>
+          <w:lang w:val="en-US"/>
+        </w:rPr>
+        <w:t xml:space="preserve">By manually guessing the php pages, I found that </w:t>
+      </w:r>
+      <w:proofErr w:type="spellStart"/>
+      <w:r>
+        <w:rPr>
+          <w:lang w:val="en-US"/>
+        </w:rPr>
+        <w:t>phpinfo.php</w:t>
+      </w:r>
+      <w:proofErr w:type="spellEnd"/>
+      <w:r>
+        <w:rPr>
+          <w:lang w:val="en-US"/>
+        </w:rPr>
+        <w:t xml:space="preserve"> gave overview of the configuration:</w:t>
+      </w:r>
+    </w:p>
+    <w:p>
+      <w:pPr>
+        <w:rPr>
+          <w:color w:val="7030A0"/>
+          <w:lang w:val="en-US"/>
+        </w:rPr>
+      </w:pPr>
+    </w:p>
+    <w:p>
+      <w:pPr>
+        <w:rPr>
+          <w:color w:val="7030A0"/>
+          <w:lang w:val="en-US"/>
+        </w:rPr>
+      </w:pPr>
+      <w:hyperlink r:id="rId48" w:history="1">
+        <w:r>
+          <w:rPr>
+            <w:rStyle w:val="Hyperlink"/>
+            <w:lang w:val="en-US"/>
+          </w:rPr>
+          <w:t>http://172.16.235.2/</w:t>
+        </w:r>
+        <w:proofErr w:type="spellStart"/>
+        <w:r>
+          <w:rPr>
+            <w:rStyle w:val="Hyperlink"/>
+            <w:lang w:val="en-US"/>
+          </w:rPr>
+          <w:t>mutillidae</w:t>
+        </w:r>
+        <w:proofErr w:type="spellEnd"/>
+        <w:r>
+          <w:rPr>
+            <w:rStyle w:val="Hyperlink"/>
+            <w:lang w:val="en-US"/>
+          </w:rPr>
+          <w:t>/</w:t>
+        </w:r>
+        <w:proofErr w:type="spellStart"/>
+        <w:r>
+          <w:rPr>
+            <w:rStyle w:val="Hyperlink"/>
+            <w:lang w:val="en-US"/>
+          </w:rPr>
+          <w:t>phpinfo.php</w:t>
+        </w:r>
+        <w:proofErr w:type="spellEnd"/>
+      </w:hyperlink>
+    </w:p>
+    <w:p>
+      <w:pPr>
+        <w:rPr>
+          <w:color w:val="7030A0"/>
+          <w:lang w:val="en-US"/>
+        </w:rPr>
+      </w:pPr>
+    </w:p>
+    <w:p>
+      <w:pPr>
+        <w:rPr>
+          <w:color w:val="7030A0"/>
+          <w:lang w:val="en-US"/>
+        </w:rPr>
+      </w:pPr>
+      <w:r>
+        <w:rPr>
+          <w:noProof/>
+          <w:color w:val="7030A0"/>
+          <w:lang w:val="en-US"/>
+        </w:rPr>
+        <w:drawing>
+          <wp:inline distT="0" distB="0" distL="0" distR="0" wp14:anchorId="59294050" wp14:editId="1E951076">
+            <wp:extent cx="3556800" cy="1686060"/>
+            <wp:effectExtent l="0" t="0" r="0" b="3175"/>
+            <wp:docPr id="66" name="Picture 66" descr="Text&#10;&#10;Description automatically generated"/>
+            <wp:cNvGraphicFramePr>
+              <a:graphicFrameLocks xmlns:a="http://schemas.openxmlformats.org/drawingml/2006/main" noChangeAspect="1"/>
+            </wp:cNvGraphicFramePr>
+            <a:graphic xmlns:a="http://schemas.openxmlformats.org/drawingml/2006/main">
+              <a:graphicData uri="http://schemas.openxmlformats.org/drawingml/2006/picture">
+                <pic:pic xmlns:pic="http://schemas.openxmlformats.org/drawingml/2006/picture">
+                  <pic:nvPicPr>
+                    <pic:cNvPr id="66" name="Picture 66" descr="Text&#10;&#10;Description automatically generated"/>
+                    <pic:cNvPicPr/>
+                  </pic:nvPicPr>
+                  <pic:blipFill>
+                    <a:blip r:embed="rId49">
+                      <a:extLst>
+                        <a:ext uri="{28A0092B-C50C-407E-A947-70E740481C1C}">
+                          <a14:useLocalDpi xmlns:a14="http://schemas.microsoft.com/office/drawing/2010/main" val="0"/>
+                        </a:ext>
+                      </a:extLst>
+                    </a:blip>
+                    <a:stretch>
+                      <a:fillRect/>
+                    </a:stretch>
+                  </pic:blipFill>
+                  <pic:spPr>
+                    <a:xfrm>
+                      <a:off x="0" y="0"/>
+                      <a:ext cx="3565943" cy="1690394"/>
+                    </a:xfrm>
+                    <a:prstGeom prst="rect">
+                      <a:avLst/>
+                    </a:prstGeom>
+                  </pic:spPr>
+                </pic:pic>
+              </a:graphicData>
+            </a:graphic>
+          </wp:inline>
+        </w:drawing>
+      </w:r>
+    </w:p>
+    <w:p>
+      <w:pPr>
+        <w:rPr>
+          <w:color w:val="7030A0"/>
+          <w:lang w:val="en-US"/>
+        </w:rPr>
+      </w:pPr>
+    </w:p>
+    <w:p>
+      <w:pPr>
+        <w:rPr>
+          <w:color w:val="7030A0"/>
+          <w:lang w:val="en-US"/>
+        </w:rPr>
+      </w:pPr>
+    </w:p>
+    <w:p>
+      <w:pPr>
+        <w:rPr>
+          <w:color w:val="7030A0"/>
+          <w:lang w:val="en-US"/>
+        </w:rPr>
+      </w:pPr>
+    </w:p>
+    <w:p>
+      <w:pPr>
+        <w:rPr>
+          <w:color w:val="7030A0"/>
+          <w:lang w:val="en-US"/>
+        </w:rPr>
+      </w:pPr>
+      <w:r>
+        <w:rPr>
+          <w:color w:val="7030A0"/>
+          <w:lang w:val="en-US"/>
+        </w:rPr>
+        <w:br w:type="page"/>
+      </w:r>
+    </w:p>
+    <w:p>
+      <w:pPr>
+        <w:pStyle w:val="Heading1"/>
+        <w:rPr>
+          <w:lang w:val="en-US"/>
+        </w:rPr>
+      </w:pPr>
+      <w:r>
+        <w:rPr>
+          <w:lang w:val="en-US"/>
+        </w:rPr>
+        <w:lastRenderedPageBreak/>
+        <w:t>DVWA</w:t>
+      </w:r>
+    </w:p>
+    <w:p>
+      <w:pPr>
+        <w:rPr>
+          <w:color w:val="7030A0"/>
+          <w:lang w:val="en-US"/>
+        </w:rPr>
+      </w:pPr>
+    </w:p>
+    <w:p>
+      <w:pPr>
+        <w:pStyle w:val="Heading2"/>
+        <w:rPr>
+          <w:lang w:val="en-US"/>
+        </w:rPr>
+      </w:pPr>
+      <w:r>
+        <w:rPr>
+          <w:lang w:val="en-US"/>
+        </w:rPr>
+        <w:t>SQL injection</w:t>
+      </w:r>
+    </w:p>
+    <w:p>
+      <w:pPr>
+        <w:rPr>
+          <w:color w:val="7030A0"/>
+          <w:lang w:val="en-US"/>
+        </w:rPr>
+      </w:pPr>
+    </w:p>
+    <w:p>
+      <w:pPr>
+        <w:rPr>
+          <w:color w:val="7030A0"/>
+          <w:lang w:val="en-US"/>
+        </w:rPr>
+      </w:pPr>
+      <w:r>
+        <w:rPr>
+          <w:noProof/>
+          <w:color w:val="7030A0"/>
+          <w:lang w:val="en-US"/>
+        </w:rPr>
+        <w:drawing>
+          <wp:inline distT="0" distB="0" distL="0" distR="0" wp14:anchorId="57DEE131" wp14:editId="506B3C35">
+            <wp:extent cx="2767263" cy="3124879"/>
+            <wp:effectExtent l="0" t="0" r="1905" b="0"/>
+            <wp:docPr id="70" name="Picture 70" descr="Text&#10;&#10;Description automatically generated with medium confidence"/>
+            <wp:cNvGraphicFramePr>
+              <a:graphicFrameLocks xmlns:a="http://schemas.openxmlformats.org/drawingml/2006/main" noChangeAspect="1"/>
+            </wp:cNvGraphicFramePr>
+            <a:graphic xmlns:a="http://schemas.openxmlformats.org/drawingml/2006/main">
+              <a:graphicData uri="http://schemas.openxmlformats.org/drawingml/2006/picture">
+                <pic:pic xmlns:pic="http://schemas.openxmlformats.org/drawingml/2006/picture">
+                  <pic:nvPicPr>
+                    <pic:cNvPr id="70" name="Picture 70" descr="Text&#10;&#10;Description automatically generated with medium confidence"/>
+                    <pic:cNvPicPr/>
+                  </pic:nvPicPr>
+                  <pic:blipFill>
+                    <a:blip r:embed="rId50">
+                      <a:extLst>
+                        <a:ext uri="{28A0092B-C50C-407E-A947-70E740481C1C}">
+                          <a14:useLocalDpi xmlns:a14="http://schemas.microsoft.com/office/drawing/2010/main" val="0"/>
+                        </a:ext>
+                      </a:extLst>
+                    </a:blip>
+                    <a:stretch>
+                      <a:fillRect/>
+                    </a:stretch>
+                  </pic:blipFill>
+                  <pic:spPr>
+                    <a:xfrm>
+                      <a:off x="0" y="0"/>
+                      <a:ext cx="2770336" cy="3128349"/>
+                    </a:xfrm>
+                    <a:prstGeom prst="rect">
+                      <a:avLst/>
+                    </a:prstGeom>
+                  </pic:spPr>
+                </pic:pic>
+              </a:graphicData>
+            </a:graphic>
+          </wp:inline>
+        </w:drawing>
+      </w:r>
+    </w:p>
+    <w:p>
+      <w:pPr>
+        <w:rPr>
+          <w:color w:val="7030A0"/>
+          <w:lang w:val="en-US"/>
+        </w:rPr>
+      </w:pPr>
+    </w:p>
+    <w:p>
+      <w:pPr>
+        <w:rPr>
+          <w:color w:val="7030A0"/>
+          <w:lang w:val="en-US"/>
+        </w:rPr>
+      </w:pPr>
+      <w:r>
+        <w:rPr>
+          <w:color w:val="7030A0"/>
+          <w:lang w:val="en-US"/>
+        </w:rPr>
+        <w:t>Try to guess table names</w:t>
+      </w:r>
+      <w:r>
+        <w:rPr>
+          <w:color w:val="7030A0"/>
+          <w:lang w:val="en-US"/>
+        </w:rPr>
+        <w:t xml:space="preserve">: </w:t>
+      </w:r>
+    </w:p>
+    <w:p>
+      <w:pPr>
+        <w:rPr>
+          <w:color w:val="7030A0"/>
+          <w:lang w:val="en-US"/>
+        </w:rPr>
+      </w:pPr>
+    </w:p>
+    <w:p>
+      <w:pPr>
+        <w:rPr>
+          <w:color w:val="7030A0"/>
+          <w:lang w:val="en-US"/>
+        </w:rPr>
+      </w:pPr>
+      <w:r>
+        <w:rPr>
+          <w:color w:val="7030A0"/>
+          <w:lang w:val="en-US"/>
+        </w:rPr>
+        <w:t xml:space="preserve">' or 1=1 UNION SELECT * FROM </w:t>
+      </w:r>
+      <w:r>
+        <w:rPr>
+          <w:color w:val="7030A0"/>
+          <w:lang w:val="en-US"/>
+        </w:rPr>
+        <w:t>TABLES</w:t>
+      </w:r>
+      <w:r>
+        <w:rPr>
+          <w:color w:val="7030A0"/>
+          <w:lang w:val="en-US"/>
+        </w:rPr>
+        <w:t>#</w:t>
+      </w:r>
+    </w:p>
+    <w:p>
+      <w:pPr>
+        <w:rPr>
+          <w:color w:val="7030A0"/>
+          <w:lang w:val="en-US"/>
+        </w:rPr>
+      </w:pPr>
+    </w:p>
+    <w:p>
+      <w:pPr>
+        <w:rPr>
+          <w:color w:val="7030A0"/>
+          <w:lang w:val="en-US"/>
+        </w:rPr>
+      </w:pPr>
+      <w:r>
+        <w:rPr>
+          <w:color w:val="7030A0"/>
+          <w:lang w:val="en-US"/>
+        </w:rPr>
+        <w:t xml:space="preserve"> </w:t>
+      </w:r>
+      <w:r>
+        <w:rPr>
+          <w:color w:val="7030A0"/>
+          <w:lang w:val="en-US"/>
+        </w:rPr>
+        <w:t>T</w:t>
+      </w:r>
+      <w:r>
+        <w:rPr>
+          <w:color w:val="7030A0"/>
+          <w:lang w:val="en-US"/>
+        </w:rPr>
+        <w:t>ake advantages of error messages:</w:t>
+      </w:r>
+    </w:p>
+    <w:p>
+      <w:pPr>
+        <w:rPr>
+          <w:color w:val="7030A0"/>
+          <w:lang w:val="en-US"/>
+        </w:rPr>
+      </w:pPr>
+    </w:p>
+    <w:p>
+      <w:pPr>
+        <w:rPr>
+          <w:color w:val="7030A0"/>
+          <w:lang w:val="en-US"/>
+        </w:rPr>
+      </w:pPr>
+      <w:r>
+        <w:rPr>
+          <w:noProof/>
+          <w:color w:val="7030A0"/>
+          <w:lang w:val="en-US"/>
+        </w:rPr>
+        <w:drawing>
+          <wp:inline distT="0" distB="0" distL="0" distR="0" wp14:anchorId="74B85E73" wp14:editId="600C6114">
+            <wp:extent cx="4621417" cy="642874"/>
+            <wp:effectExtent l="0" t="0" r="1905" b="5080"/>
+            <wp:docPr id="75" name="Picture 75" descr="A picture containing text&#10;&#10;Description automatically generated"/>
+            <wp:cNvGraphicFramePr>
+              <a:graphicFrameLocks xmlns:a="http://schemas.openxmlformats.org/drawingml/2006/main" noChangeAspect="1"/>
+            </wp:cNvGraphicFramePr>
+            <a:graphic xmlns:a="http://schemas.openxmlformats.org/drawingml/2006/main">
+              <a:graphicData uri="http://schemas.openxmlformats.org/drawingml/2006/picture">
+                <pic:pic xmlns:pic="http://schemas.openxmlformats.org/drawingml/2006/picture">
+                  <pic:nvPicPr>
+                    <pic:cNvPr id="75" name="Picture 75" descr="A picture containing text&#10;&#10;Description automatically generated"/>
+                    <pic:cNvPicPr/>
+                  </pic:nvPicPr>
+                  <pic:blipFill>
+                    <a:blip r:embed="rId51">
+                      <a:extLst>
+                        <a:ext uri="{28A0092B-C50C-407E-A947-70E740481C1C}">
+                          <a14:useLocalDpi xmlns:a14="http://schemas.microsoft.com/office/drawing/2010/main" val="0"/>
+                        </a:ext>
+                      </a:extLst>
+                    </a:blip>
+                    <a:stretch>
+                      <a:fillRect/>
+                    </a:stretch>
+                  </pic:blipFill>
+                  <pic:spPr>
+                    <a:xfrm>
+                      <a:off x="0" y="0"/>
+                      <a:ext cx="4634800" cy="644736"/>
+                    </a:xfrm>
+                    <a:prstGeom prst="rect">
+                      <a:avLst/>
+                    </a:prstGeom>
+                  </pic:spPr>
+                </pic:pic>
+              </a:graphicData>
+            </a:graphic>
+          </wp:inline>
+        </w:drawing>
+      </w:r>
+    </w:p>
+    <w:p>
+      <w:pPr>
+        <w:rPr>
+          <w:color w:val="7030A0"/>
+          <w:lang w:val="en-US"/>
+        </w:rPr>
+      </w:pPr>
+      <w:r>
+        <w:rPr>
+          <w:color w:val="7030A0"/>
+          <w:lang w:val="en-US"/>
+        </w:rPr>
+        <w:t xml:space="preserve">When tried </w:t>
+      </w:r>
+      <w:r>
+        <w:rPr>
+          <w:color w:val="7030A0"/>
+          <w:lang w:val="en-US"/>
+        </w:rPr>
+        <w:t xml:space="preserve">' or 1=1 UNION SELECT * FROM </w:t>
+      </w:r>
+      <w:r>
+        <w:rPr>
+          <w:color w:val="7030A0"/>
+          <w:lang w:val="en-US"/>
+        </w:rPr>
+        <w:t>users</w:t>
+      </w:r>
+      <w:proofErr w:type="gramStart"/>
+      <w:r>
+        <w:rPr>
+          <w:color w:val="7030A0"/>
+          <w:lang w:val="en-US"/>
+        </w:rPr>
+        <w:t>#</w:t>
+      </w:r>
+      <w:r>
+        <w:rPr>
+          <w:color w:val="7030A0"/>
+          <w:lang w:val="en-US"/>
+        </w:rPr>
+        <w:t xml:space="preserve"> :</w:t>
+      </w:r>
+      <w:proofErr w:type="gramEnd"/>
+    </w:p>
+    <w:p>
+      <w:pPr>
+        <w:rPr>
+          <w:color w:val="7030A0"/>
+          <w:lang w:val="en-US"/>
+        </w:rPr>
+      </w:pPr>
+    </w:p>
+    <w:p>
+      <w:pPr>
+        <w:rPr>
+          <w:color w:val="7030A0"/>
+          <w:lang w:val="en-US"/>
+        </w:rPr>
+      </w:pPr>
+      <w:r>
+        <w:rPr>
+          <w:noProof/>
+          <w:color w:val="7030A0"/>
+          <w:lang w:val="en-US"/>
+        </w:rPr>
+        <w:drawing>
+          <wp:inline distT="0" distB="0" distL="0" distR="0" wp14:anchorId="3DCE265F" wp14:editId="2C681F50">
+            <wp:extent cx="5943600" cy="366395"/>
+            <wp:effectExtent l="0" t="0" r="0" b="1905"/>
+            <wp:docPr id="76" name="Picture 76"/>
+            <wp:cNvGraphicFramePr>
+              <a:graphicFrameLocks xmlns:a="http://schemas.openxmlformats.org/drawingml/2006/main" noChangeAspect="1"/>
+            </wp:cNvGraphicFramePr>
+            <a:graphic xmlns:a="http://schemas.openxmlformats.org/drawingml/2006/main">
+              <a:graphicData uri="http://schemas.openxmlformats.org/drawingml/2006/picture">
+                <pic:pic xmlns:pic="http://schemas.openxmlformats.org/drawingml/2006/picture">
+                  <pic:nvPicPr>
+                    <pic:cNvPr id="76" name="Picture 76"/>
+                    <pic:cNvPicPr/>
+                  </pic:nvPicPr>
+                  <pic:blipFill>
+                    <a:blip r:embed="rId52">
+                      <a:extLst>
+                        <a:ext uri="{28A0092B-C50C-407E-A947-70E740481C1C}">
+                          <a14:useLocalDpi xmlns:a14="http://schemas.microsoft.com/office/drawing/2010/main" val="0"/>
+                        </a:ext>
+                      </a:extLst>
+                    </a:blip>
+                    <a:stretch>
+                      <a:fillRect/>
+                    </a:stretch>
+                  </pic:blipFill>
+                  <pic:spPr>
+                    <a:xfrm>
+                      <a:off x="0" y="0"/>
+                      <a:ext cx="5943600" cy="366395"/>
+                    </a:xfrm>
+                    <a:prstGeom prst="rect">
+                      <a:avLst/>
+                    </a:prstGeom>
+                  </pic:spPr>
+                </pic:pic>
+              </a:graphicData>
+            </a:graphic>
+          </wp:inline>
+        </w:drawing>
+      </w:r>
+    </w:p>
+    <w:p>
+      <w:pPr>
+        <w:rPr>
+          <w:color w:val="7030A0"/>
+          <w:lang w:val="en-US"/>
+        </w:rPr>
+      </w:pPr>
+    </w:p>
+    <w:p>
+      <w:pPr>
+        <w:rPr>
+          <w:color w:val="7030A0"/>
+          <w:lang w:val="en-US"/>
+        </w:rPr>
+      </w:pPr>
+      <w:r>
+        <w:rPr>
+          <w:color w:val="7030A0"/>
+          <w:lang w:val="en-US"/>
+        </w:rPr>
+        <w:t xml:space="preserve">Which means table exist. </w:t>
+      </w:r>
+    </w:p>
+    <w:p>
+      <w:pPr>
+        <w:rPr>
+          <w:color w:val="7030A0"/>
+          <w:lang w:val="en-US"/>
+        </w:rPr>
+      </w:pPr>
+    </w:p>
+    <w:p>
+      <w:pPr>
+        <w:rPr>
+          <w:color w:val="7030A0"/>
+          <w:lang w:val="en-US"/>
+        </w:rPr>
+      </w:pPr>
+      <w:r>
+        <w:rPr>
+          <w:color w:val="7030A0"/>
+          <w:lang w:val="en-US"/>
+        </w:rPr>
+        <w:br w:type="page"/>
+      </w:r>
+    </w:p>
+    <w:p>
+      <w:pPr>
+        <w:rPr>
+          <w:color w:val="7030A0"/>
+          <w:lang w:val="en-US"/>
+        </w:rPr>
+      </w:pPr>
+      <w:r>
+        <w:rPr>
+          <w:color w:val="7030A0"/>
+          <w:lang w:val="en-US"/>
+        </w:rPr>
+        <w:lastRenderedPageBreak/>
+        <w:t>After several trials, this worked as follow:</w:t>
+      </w:r>
+    </w:p>
+    <w:p>
+      <w:pPr>
+        <w:rPr>
+          <w:color w:val="7030A0"/>
+          <w:lang w:val="en-US"/>
+        </w:rPr>
+      </w:pPr>
+    </w:p>
+    <w:p>
+      <w:pPr>
+        <w:rPr>
+          <w:color w:val="7030A0"/>
+          <w:lang w:val="en-US"/>
+        </w:rPr>
+      </w:pPr>
+      <w:r>
+        <w:rPr>
+          <w:color w:val="7030A0"/>
+          <w:lang w:val="en-US"/>
+        </w:rPr>
+        <w:t>' or 1=</w:t>
+      </w:r>
+      <w:proofErr w:type="gramStart"/>
+      <w:r>
+        <w:rPr>
+          <w:color w:val="7030A0"/>
+          <w:lang w:val="en-US"/>
+        </w:rPr>
+        <w:t>1  UNION</w:t>
+      </w:r>
+      <w:proofErr w:type="gramEnd"/>
+      <w:r>
+        <w:rPr>
+          <w:color w:val="7030A0"/>
+          <w:lang w:val="en-US"/>
+        </w:rPr>
+        <w:t xml:space="preserve"> SELECT</w:t>
+      </w:r>
+      <w:r>
+        <w:rPr>
+          <w:color w:val="7030A0"/>
+          <w:lang w:val="en-US"/>
+        </w:rPr>
+        <w:t xml:space="preserve"> </w:t>
+      </w:r>
+      <w:proofErr w:type="spellStart"/>
+      <w:r>
+        <w:rPr>
+          <w:color w:val="7030A0"/>
+          <w:lang w:val="en-US"/>
+        </w:rPr>
+        <w:t>user,password</w:t>
+      </w:r>
+      <w:proofErr w:type="spellEnd"/>
+      <w:r>
+        <w:rPr>
+          <w:color w:val="7030A0"/>
+          <w:lang w:val="en-US"/>
+        </w:rPr>
+        <w:t xml:space="preserve"> FROM users#</w:t>
+      </w:r>
+    </w:p>
+    <w:p>
+      <w:pPr>
+        <w:rPr>
+          <w:color w:val="7030A0"/>
+          <w:lang w:val="en-US"/>
+        </w:rPr>
+      </w:pPr>
+    </w:p>
+    <w:p>
+      <w:pPr>
+        <w:rPr>
+          <w:color w:val="7030A0"/>
+          <w:lang w:val="en-US"/>
+        </w:rPr>
+      </w:pPr>
+    </w:p>
+    <w:p>
+      <w:pPr>
+        <w:rPr>
+          <w:color w:val="7030A0"/>
+          <w:lang w:val="en-US"/>
+        </w:rPr>
+      </w:pPr>
+      <w:r>
+        <w:rPr>
+          <w:noProof/>
+          <w:color w:val="7030A0"/>
+          <w:lang w:val="en-US"/>
+        </w:rPr>
+        <w:drawing>
+          <wp:inline distT="0" distB="0" distL="0" distR="0" wp14:anchorId="64511916" wp14:editId="163C4D6B">
+            <wp:extent cx="5943600" cy="3453765"/>
+            <wp:effectExtent l="0" t="0" r="0" b="635"/>
+            <wp:docPr id="74" name="Picture 74" descr="Background pattern&#10;&#10;Description automatically generated"/>
+            <wp:cNvGraphicFramePr>
+              <a:graphicFrameLocks xmlns:a="http://schemas.openxmlformats.org/drawingml/2006/main" noChangeAspect="1"/>
+            </wp:cNvGraphicFramePr>
+            <a:graphic xmlns:a="http://schemas.openxmlformats.org/drawingml/2006/main">
+              <a:graphicData uri="http://schemas.openxmlformats.org/drawingml/2006/picture">
+                <pic:pic xmlns:pic="http://schemas.openxmlformats.org/drawingml/2006/picture">
+                  <pic:nvPicPr>
+                    <pic:cNvPr id="74" name="Picture 74" descr="Background pattern&#10;&#10;Description automatically generated"/>
+                    <pic:cNvPicPr/>
+                  </pic:nvPicPr>
+                  <pic:blipFill>
+                    <a:blip r:embed="rId53">
+                      <a:extLst>
+                        <a:ext uri="{28A0092B-C50C-407E-A947-70E740481C1C}">
+                          <a14:useLocalDpi xmlns:a14="http://schemas.microsoft.com/office/drawing/2010/main" val="0"/>
+                        </a:ext>
+                      </a:extLst>
+                    </a:blip>
+                    <a:stretch>
+                      <a:fillRect/>
+                    </a:stretch>
+                  </pic:blipFill>
+                  <pic:spPr>
+                    <a:xfrm>
+                      <a:off x="0" y="0"/>
+                      <a:ext cx="5943600" cy="3453765"/>
+                    </a:xfrm>
+                    <a:prstGeom prst="rect">
+                      <a:avLst/>
+                    </a:prstGeom>
+                  </pic:spPr>
+                </pic:pic>
+              </a:graphicData>
+            </a:graphic>
+          </wp:inline>
+        </w:drawing>
+      </w:r>
+    </w:p>
+    <w:p>
+      <w:pPr>
+        <w:rPr>
+          <w:color w:val="7030A0"/>
+          <w:lang w:val="en-US"/>
+        </w:rPr>
+      </w:pPr>
+    </w:p>
+    <w:p>
+      <w:pPr>
+        <w:rPr>
+          <w:color w:val="7030A0"/>
+          <w:lang w:val="en-US"/>
+        </w:rPr>
+      </w:pPr>
+    </w:p>
+    <w:p>
+      <w:pPr>
+        <w:rPr>
+          <w:color w:val="7030A0"/>
+          <w:lang w:val="en-US"/>
+        </w:rPr>
+      </w:pPr>
     </w:p>
     <w:sectPr>
       <w:pgSz w:w="12240" w:h="15840"/>

</xml_diff>

<commit_message>
one remained and discuss
</commit_message>
<xml_diff>
--- a/Assignment 5.docx
+++ b/Assignment 5.docx
@@ -676,7 +676,7 @@
               </mc:Choice>
               <mc:Fallback>
                 <w:pict>
-                  <v:group w14:anchorId="3063A894" id="Group 2" o:spid="_x0000_s1026" style="position:absolute;margin-left:0;margin-top:0;width:432.65pt;height:448.55pt;z-index:-251656192;mso-width-percent:706;mso-height-percent:566;mso-left-percent:220;mso-top-percent:300;mso-position-horizontal-relative:page;mso-position-vertical-relative:page;mso-width-percent:706;mso-height-percent:566;mso-left-percent:220;mso-top-percent:300" coordsize="43291,44910" o:gfxdata="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">
+                  <v:group w14:anchorId="2116F42C" id="Group 2" o:spid="_x0000_s1026" style="position:absolute;margin-left:0;margin-top:0;width:432.65pt;height:448.55pt;z-index:-251656192;mso-width-percent:706;mso-height-percent:566;mso-left-percent:220;mso-top-percent:300;mso-position-horizontal-relative:page;mso-position-vertical-relative:page;mso-width-percent:706;mso-height-percent:566;mso-left-percent:220;mso-top-percent:300" coordsize="43291,44910" o:gfxdata="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">
                     <o:lock v:ext="edit" aspectratio="t"/>
                     <v:shape id="Freeform 87" o:spid="_x0000_s1027" style="position:absolute;left:15017;width:28274;height:28352;visibility:visible;mso-wrap-style:square;v-text-anchor:top" coordsize="1781,1786" o:gfxdata="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" path="m4,1786l,1782,1776,r5,5l4,1786xe" filled="f" stroked="f">
                       <v:path arrowok="t" o:connecttype="custom" o:connectlocs="6350,2835275;0,2828925;2819400,0;2827338,7938;6350,2835275" o:connectangles="0,0,0,0,0"/>
@@ -795,7 +795,7 @@
             </w:rPr>
             <w:fldChar w:fldCharType="separate"/>
           </w:r>
-          <w:hyperlink w:anchor="_Toc68644122" w:history="1">
+          <w:hyperlink w:anchor="_Toc68683937" w:history="1">
             <w:r>
               <w:rPr>
                 <w:rStyle w:val="Hyperlink"/>
@@ -823,7 +823,7 @@
                 <w:noProof/>
                 <w:webHidden/>
               </w:rPr>
-              <w:instrText xml:space="preserve"> PAGEREF _Toc68644122 \h </w:instrText>
+              <w:instrText xml:space="preserve"> PAGEREF _Toc68683937 \h </w:instrText>
             </w:r>
             <w:r>
               <w:rPr>
@@ -870,7 +870,7 @@
               <w:szCs w:val="24"/>
             </w:rPr>
           </w:pPr>
-          <w:hyperlink w:anchor="_Toc68644123" w:history="1">
+          <w:hyperlink w:anchor="_Toc68683938" w:history="1">
             <w:r>
               <w:rPr>
                 <w:rStyle w:val="Hyperlink"/>
@@ -920,7 +920,7 @@
                 <w:noProof/>
                 <w:webHidden/>
               </w:rPr>
-              <w:instrText xml:space="preserve"> PAGEREF _Toc68644123 \h </w:instrText>
+              <w:instrText xml:space="preserve"> PAGEREF _Toc68683938 \h </w:instrText>
             </w:r>
             <w:r>
               <w:rPr>
@@ -967,7 +967,7 @@
               <w:szCs w:val="24"/>
             </w:rPr>
           </w:pPr>
-          <w:hyperlink w:anchor="_Toc68644124" w:history="1">
+          <w:hyperlink w:anchor="_Toc68683939" w:history="1">
             <w:r>
               <w:rPr>
                 <w:rStyle w:val="Hyperlink"/>
@@ -995,7 +995,7 @@
                 <w:noProof/>
                 <w:webHidden/>
               </w:rPr>
-              <w:instrText xml:space="preserve"> PAGEREF _Toc68644124 \h </w:instrText>
+              <w:instrText xml:space="preserve"> PAGEREF _Toc68683939 \h </w:instrText>
             </w:r>
             <w:r>
               <w:rPr>
@@ -1041,7 +1041,7 @@
               <w:szCs w:val="24"/>
             </w:rPr>
           </w:pPr>
-          <w:hyperlink w:anchor="_Toc68644125" w:history="1">
+          <w:hyperlink w:anchor="_Toc68683940" w:history="1">
             <w:r>
               <w:rPr>
                 <w:rStyle w:val="Hyperlink"/>
@@ -1069,7 +1069,7 @@
                 <w:noProof/>
                 <w:webHidden/>
               </w:rPr>
-              <w:instrText xml:space="preserve"> PAGEREF _Toc68644125 \h </w:instrText>
+              <w:instrText xml:space="preserve"> PAGEREF _Toc68683940 \h </w:instrText>
             </w:r>
             <w:r>
               <w:rPr>
@@ -1116,7 +1116,7 @@
               <w:szCs w:val="24"/>
             </w:rPr>
           </w:pPr>
-          <w:hyperlink w:anchor="_Toc68644126" w:history="1">
+          <w:hyperlink w:anchor="_Toc68683941" w:history="1">
             <w:r>
               <w:rPr>
                 <w:rStyle w:val="Hyperlink"/>
@@ -1144,7 +1144,7 @@
                 <w:noProof/>
                 <w:webHidden/>
               </w:rPr>
-              <w:instrText xml:space="preserve"> PAGEREF _Toc68644126 \h </w:instrText>
+              <w:instrText xml:space="preserve"> PAGEREF _Toc68683941 \h </w:instrText>
             </w:r>
             <w:r>
               <w:rPr>
@@ -1190,7 +1190,7 @@
               <w:szCs w:val="24"/>
             </w:rPr>
           </w:pPr>
-          <w:hyperlink w:anchor="_Toc68644127" w:history="1">
+          <w:hyperlink w:anchor="_Toc68683942" w:history="1">
             <w:r>
               <w:rPr>
                 <w:rStyle w:val="Hyperlink"/>
@@ -1218,7 +1218,7 @@
                 <w:noProof/>
                 <w:webHidden/>
               </w:rPr>
-              <w:instrText xml:space="preserve"> PAGEREF _Toc68644127 \h </w:instrText>
+              <w:instrText xml:space="preserve"> PAGEREF _Toc68683942 \h </w:instrText>
             </w:r>
             <w:r>
               <w:rPr>
@@ -1264,14 +1264,30 @@
               <w:szCs w:val="24"/>
             </w:rPr>
           </w:pPr>
-          <w:hyperlink w:anchor="_Toc68644128" w:history="1">
+          <w:hyperlink w:anchor="_Toc68683943" w:history="1">
             <w:r>
               <w:rPr>
                 <w:rStyle w:val="Hyperlink"/>
                 <w:noProof/>
                 <w:lang w:val="en-US"/>
               </w:rPr>
-              <w:t>2.Command Injection</w:t>
+              <w:t>2.Comma</w:t>
+            </w:r>
+            <w:r>
+              <w:rPr>
+                <w:rStyle w:val="Hyperlink"/>
+                <w:noProof/>
+                <w:lang w:val="en-US"/>
+              </w:rPr>
+              <w:t>n</w:t>
+            </w:r>
+            <w:r>
+              <w:rPr>
+                <w:rStyle w:val="Hyperlink"/>
+                <w:noProof/>
+                <w:lang w:val="en-US"/>
+              </w:rPr>
+              <w:t>d Injection</w:t>
             </w:r>
             <w:r>
               <w:rPr>
@@ -1292,7 +1308,7 @@
                 <w:noProof/>
                 <w:webHidden/>
               </w:rPr>
-              <w:instrText xml:space="preserve"> PAGEREF _Toc68644128 \h </w:instrText>
+              <w:instrText xml:space="preserve"> PAGEREF _Toc68683943 \h </w:instrText>
             </w:r>
             <w:r>
               <w:rPr>
@@ -1338,7 +1354,7 @@
               <w:szCs w:val="24"/>
             </w:rPr>
           </w:pPr>
-          <w:hyperlink w:anchor="_Toc68644129" w:history="1">
+          <w:hyperlink w:anchor="_Toc68683944" w:history="1">
             <w:r>
               <w:rPr>
                 <w:rStyle w:val="Hyperlink"/>
@@ -1366,7 +1382,7 @@
                 <w:noProof/>
                 <w:webHidden/>
               </w:rPr>
-              <w:instrText xml:space="preserve"> PAGEREF _Toc68644129 \h </w:instrText>
+              <w:instrText xml:space="preserve"> PAGEREF _Toc68683944 \h </w:instrText>
             </w:r>
             <w:r>
               <w:rPr>
@@ -1412,7 +1428,7 @@
               <w:szCs w:val="24"/>
             </w:rPr>
           </w:pPr>
-          <w:hyperlink w:anchor="_Toc68644130" w:history="1">
+          <w:hyperlink w:anchor="_Toc68683945" w:history="1">
             <w:r>
               <w:rPr>
                 <w:rStyle w:val="Hyperlink"/>
@@ -1440,7 +1456,7 @@
                 <w:noProof/>
                 <w:webHidden/>
               </w:rPr>
-              <w:instrText xml:space="preserve"> PAGEREF _Toc68644130 \h </w:instrText>
+              <w:instrText xml:space="preserve"> PAGEREF _Toc68683945 \h </w:instrText>
             </w:r>
             <w:r>
               <w:rPr>
@@ -1486,7 +1502,7 @@
               <w:szCs w:val="24"/>
             </w:rPr>
           </w:pPr>
-          <w:hyperlink w:anchor="_Toc68644131" w:history="1">
+          <w:hyperlink w:anchor="_Toc68683946" w:history="1">
             <w:r>
               <w:rPr>
                 <w:rStyle w:val="Hyperlink"/>
@@ -1514,7 +1530,7 @@
                 <w:noProof/>
                 <w:webHidden/>
               </w:rPr>
-              <w:instrText xml:space="preserve"> PAGEREF _Toc68644131 \h </w:instrText>
+              <w:instrText xml:space="preserve"> PAGEREF _Toc68683946 \h </w:instrText>
             </w:r>
             <w:r>
               <w:rPr>
@@ -1560,7 +1576,7 @@
               <w:szCs w:val="24"/>
             </w:rPr>
           </w:pPr>
-          <w:hyperlink w:anchor="_Toc68644132" w:history="1">
+          <w:hyperlink w:anchor="_Toc68683947" w:history="1">
             <w:r>
               <w:rPr>
                 <w:rStyle w:val="Hyperlink"/>
@@ -1588,7 +1604,7 @@
                 <w:noProof/>
                 <w:webHidden/>
               </w:rPr>
-              <w:instrText xml:space="preserve"> PAGEREF _Toc68644132 \h </w:instrText>
+              <w:instrText xml:space="preserve"> PAGEREF _Toc68683947 \h </w:instrText>
             </w:r>
             <w:r>
               <w:rPr>
@@ -1634,7 +1650,7 @@
               <w:szCs w:val="24"/>
             </w:rPr>
           </w:pPr>
-          <w:hyperlink w:anchor="_Toc68644133" w:history="1">
+          <w:hyperlink w:anchor="_Toc68683948" w:history="1">
             <w:r>
               <w:rPr>
                 <w:rStyle w:val="Hyperlink"/>
@@ -1662,7 +1678,7 @@
                 <w:noProof/>
                 <w:webHidden/>
               </w:rPr>
-              <w:instrText xml:space="preserve"> PAGEREF _Toc68644133 \h </w:instrText>
+              <w:instrText xml:space="preserve"> PAGEREF _Toc68683948 \h </w:instrText>
             </w:r>
             <w:r>
               <w:rPr>
@@ -1708,7 +1724,7 @@
               <w:szCs w:val="24"/>
             </w:rPr>
           </w:pPr>
-          <w:hyperlink w:anchor="_Toc68644134" w:history="1">
+          <w:hyperlink w:anchor="_Toc68683949" w:history="1">
             <w:r>
               <w:rPr>
                 <w:rStyle w:val="Hyperlink"/>
@@ -1736,7 +1752,7 @@
                 <w:noProof/>
                 <w:webHidden/>
               </w:rPr>
-              <w:instrText xml:space="preserve"> PAGEREF _Toc68644134 \h </w:instrText>
+              <w:instrText xml:space="preserve"> PAGEREF _Toc68683949 \h </w:instrText>
             </w:r>
             <w:r>
               <w:rPr>
@@ -1782,7 +1798,7 @@
               <w:szCs w:val="24"/>
             </w:rPr>
           </w:pPr>
-          <w:hyperlink w:anchor="_Toc68644135" w:history="1">
+          <w:hyperlink w:anchor="_Toc68683950" w:history="1">
             <w:r>
               <w:rPr>
                 <w:rStyle w:val="Hyperlink"/>
@@ -1810,7 +1826,7 @@
                 <w:noProof/>
                 <w:webHidden/>
               </w:rPr>
-              <w:instrText xml:space="preserve"> PAGEREF _Toc68644135 \h </w:instrText>
+              <w:instrText xml:space="preserve"> PAGEREF _Toc68683950 \h </w:instrText>
             </w:r>
             <w:r>
               <w:rPr>
@@ -1856,7 +1872,7 @@
               <w:szCs w:val="24"/>
             </w:rPr>
           </w:pPr>
-          <w:hyperlink w:anchor="_Toc68644136" w:history="1">
+          <w:hyperlink w:anchor="_Toc68683951" w:history="1">
             <w:r>
               <w:rPr>
                 <w:rStyle w:val="Hyperlink"/>
@@ -1884,7 +1900,7 @@
                 <w:noProof/>
                 <w:webHidden/>
               </w:rPr>
-              <w:instrText xml:space="preserve"> PAGEREF _Toc68644136 \h </w:instrText>
+              <w:instrText xml:space="preserve"> PAGEREF _Toc68683951 \h </w:instrText>
             </w:r>
             <w:r>
               <w:rPr>
@@ -1930,7 +1946,7 @@
               <w:szCs w:val="24"/>
             </w:rPr>
           </w:pPr>
-          <w:hyperlink w:anchor="_Toc68644137" w:history="1">
+          <w:hyperlink w:anchor="_Toc68683952" w:history="1">
             <w:r>
               <w:rPr>
                 <w:rStyle w:val="Hyperlink"/>
@@ -1958,7 +1974,7 @@
                 <w:noProof/>
                 <w:webHidden/>
               </w:rPr>
-              <w:instrText xml:space="preserve"> PAGEREF _Toc68644137 \h </w:instrText>
+              <w:instrText xml:space="preserve"> PAGEREF _Toc68683952 \h </w:instrText>
             </w:r>
             <w:r>
               <w:rPr>
@@ -2005,7 +2021,7 @@
               <w:szCs w:val="24"/>
             </w:rPr>
           </w:pPr>
-          <w:hyperlink w:anchor="_Toc68644138" w:history="1">
+          <w:hyperlink w:anchor="_Toc68683953" w:history="1">
             <w:r>
               <w:rPr>
                 <w:rStyle w:val="Hyperlink"/>
@@ -2033,7 +2049,7 @@
                 <w:noProof/>
                 <w:webHidden/>
               </w:rPr>
-              <w:instrText xml:space="preserve"> PAGEREF _Toc68644138 \h </w:instrText>
+              <w:instrText xml:space="preserve"> PAGEREF _Toc68683953 \h </w:instrText>
             </w:r>
             <w:r>
               <w:rPr>
@@ -2079,7 +2095,7 @@
               <w:szCs w:val="24"/>
             </w:rPr>
           </w:pPr>
-          <w:hyperlink w:anchor="_Toc68644139" w:history="1">
+          <w:hyperlink w:anchor="_Toc68683954" w:history="1">
             <w:r>
               <w:rPr>
                 <w:rStyle w:val="Hyperlink"/>
@@ -2107,7 +2123,7 @@
                 <w:noProof/>
                 <w:webHidden/>
               </w:rPr>
-              <w:instrText xml:space="preserve"> PAGEREF _Toc68644139 \h </w:instrText>
+              <w:instrText xml:space="preserve"> PAGEREF _Toc68683954 \h </w:instrText>
             </w:r>
             <w:r>
               <w:rPr>
@@ -2153,7 +2169,7 @@
               <w:szCs w:val="24"/>
             </w:rPr>
           </w:pPr>
-          <w:hyperlink w:anchor="_Toc68644140" w:history="1">
+          <w:hyperlink w:anchor="_Toc68683955" w:history="1">
             <w:r>
               <w:rPr>
                 <w:rStyle w:val="Hyperlink"/>
@@ -2181,7 +2197,7 @@
                 <w:noProof/>
                 <w:webHidden/>
               </w:rPr>
-              <w:instrText xml:space="preserve"> PAGEREF _Toc68644140 \h </w:instrText>
+              <w:instrText xml:space="preserve"> PAGEREF _Toc68683955 \h </w:instrText>
             </w:r>
             <w:r>
               <w:rPr>
@@ -2202,6 +2218,170 @@
                 <w:webHidden/>
               </w:rPr>
               <w:t>20</w:t>
+            </w:r>
+            <w:r>
+              <w:rPr>
+                <w:noProof/>
+                <w:webHidden/>
+              </w:rPr>
+              <w:fldChar w:fldCharType="end"/>
+            </w:r>
+          </w:hyperlink>
+        </w:p>
+        <w:p>
+          <w:pPr>
+            <w:pStyle w:val="TOC2"/>
+            <w:tabs>
+              <w:tab w:val="right" w:leader="dot" w:pos="9350"/>
+            </w:tabs>
+            <w:rPr>
+              <w:rFonts w:eastAsiaTheme="minorEastAsia" w:cstheme="minorBidi"/>
+              <w:b w:val="0"/>
+              <w:bCs w:val="0"/>
+              <w:noProof/>
+              <w:sz w:val="24"/>
+              <w:szCs w:val="24"/>
+            </w:rPr>
+          </w:pPr>
+          <w:hyperlink w:anchor="_Toc68683956" w:history="1">
+            <w:r>
+              <w:rPr>
+                <w:rStyle w:val="Hyperlink"/>
+                <w:noProof/>
+                <w:lang w:val="en-US"/>
+              </w:rPr>
+              <w:t>12.(File inclu</w:t>
+            </w:r>
+            <w:r>
+              <w:rPr>
+                <w:rStyle w:val="Hyperlink"/>
+                <w:noProof/>
+                <w:lang w:val="en-US"/>
+              </w:rPr>
+              <w:t>s</w:t>
+            </w:r>
+            <w:r>
+              <w:rPr>
+                <w:rStyle w:val="Hyperlink"/>
+                <w:noProof/>
+                <w:lang w:val="en-US"/>
+              </w:rPr>
+              <w:t>ion)</w:t>
+            </w:r>
+            <w:r>
+              <w:rPr>
+                <w:noProof/>
+                <w:webHidden/>
+              </w:rPr>
+              <w:tab/>
+            </w:r>
+            <w:r>
+              <w:rPr>
+                <w:noProof/>
+                <w:webHidden/>
+              </w:rPr>
+              <w:fldChar w:fldCharType="begin"/>
+            </w:r>
+            <w:r>
+              <w:rPr>
+                <w:noProof/>
+                <w:webHidden/>
+              </w:rPr>
+              <w:instrText xml:space="preserve"> PAGEREF _Toc68683956 \h </w:instrText>
+            </w:r>
+            <w:r>
+              <w:rPr>
+                <w:noProof/>
+                <w:webHidden/>
+              </w:rPr>
+            </w:r>
+            <w:r>
+              <w:rPr>
+                <w:noProof/>
+                <w:webHidden/>
+              </w:rPr>
+              <w:fldChar w:fldCharType="separate"/>
+            </w:r>
+            <w:r>
+              <w:rPr>
+                <w:noProof/>
+                <w:webHidden/>
+              </w:rPr>
+              <w:t>22</w:t>
+            </w:r>
+            <w:r>
+              <w:rPr>
+                <w:noProof/>
+                <w:webHidden/>
+              </w:rPr>
+              <w:fldChar w:fldCharType="end"/>
+            </w:r>
+          </w:hyperlink>
+        </w:p>
+        <w:p>
+          <w:pPr>
+            <w:pStyle w:val="TOC2"/>
+            <w:tabs>
+              <w:tab w:val="right" w:leader="dot" w:pos="9350"/>
+            </w:tabs>
+            <w:rPr>
+              <w:rFonts w:eastAsiaTheme="minorEastAsia" w:cstheme="minorBidi"/>
+              <w:b w:val="0"/>
+              <w:bCs w:val="0"/>
+              <w:noProof/>
+              <w:sz w:val="24"/>
+              <w:szCs w:val="24"/>
+            </w:rPr>
+          </w:pPr>
+          <w:hyperlink w:anchor="_Toc68683957" w:history="1">
+            <w:r>
+              <w:rPr>
+                <w:rStyle w:val="Hyperlink"/>
+                <w:noProof/>
+                <w:lang w:val="en-US"/>
+              </w:rPr>
+              <w:t>13.(File Upload)</w:t>
+            </w:r>
+            <w:r>
+              <w:rPr>
+                <w:noProof/>
+                <w:webHidden/>
+              </w:rPr>
+              <w:tab/>
+            </w:r>
+            <w:r>
+              <w:rPr>
+                <w:noProof/>
+                <w:webHidden/>
+              </w:rPr>
+              <w:fldChar w:fldCharType="begin"/>
+            </w:r>
+            <w:r>
+              <w:rPr>
+                <w:noProof/>
+                <w:webHidden/>
+              </w:rPr>
+              <w:instrText xml:space="preserve"> PAGEREF _Toc68683957 \h </w:instrText>
+            </w:r>
+            <w:r>
+              <w:rPr>
+                <w:noProof/>
+                <w:webHidden/>
+              </w:rPr>
+            </w:r>
+            <w:r>
+              <w:rPr>
+                <w:noProof/>
+                <w:webHidden/>
+              </w:rPr>
+              <w:fldChar w:fldCharType="separate"/>
+            </w:r>
+            <w:r>
+              <w:rPr>
+                <w:noProof/>
+                <w:webHidden/>
+              </w:rPr>
+              <w:t>23</w:t>
             </w:r>
             <w:r>
               <w:rPr>
@@ -2228,7 +2408,7 @@
               <w:szCs w:val="24"/>
             </w:rPr>
           </w:pPr>
-          <w:hyperlink w:anchor="_Toc68644141" w:history="1">
+          <w:hyperlink w:anchor="_Toc68683958" w:history="1">
             <w:r>
               <w:rPr>
                 <w:rStyle w:val="Hyperlink"/>
@@ -2256,7 +2436,7 @@
                 <w:noProof/>
                 <w:webHidden/>
               </w:rPr>
-              <w:instrText xml:space="preserve"> PAGEREF _Toc68644141 \h </w:instrText>
+              <w:instrText xml:space="preserve"> PAGEREF _Toc68683958 \h </w:instrText>
             </w:r>
             <w:r>
               <w:rPr>
@@ -2276,7 +2456,7 @@
                 <w:noProof/>
                 <w:webHidden/>
               </w:rPr>
-              <w:t>24</w:t>
+              <w:t>28</w:t>
             </w:r>
             <w:r>
               <w:rPr>
@@ -2335,7 +2515,7 @@
           <w:lang w:val="en-US"/>
         </w:rPr>
       </w:pPr>
-      <w:bookmarkStart w:id="0" w:name="_Toc68644122"/>
+      <w:bookmarkStart w:id="0" w:name="_Toc68683937"/>
       <w:r>
         <w:rPr>
           <w:lang w:val="en-US"/>
@@ -5222,7 +5402,7 @@
           <w:szCs w:val="40"/>
         </w:rPr>
       </w:pPr>
-      <w:bookmarkStart w:id="1" w:name="_Toc68644123"/>
+      <w:bookmarkStart w:id="1" w:name="_Toc68683938"/>
       <w:r>
         <w:rPr>
           <w:rFonts w:eastAsia="Times New Roman"/>
@@ -5284,7 +5464,7 @@
           <w:lang w:val="en-US"/>
         </w:rPr>
       </w:pPr>
-      <w:bookmarkStart w:id="2" w:name="_Toc68644124"/>
+      <w:bookmarkStart w:id="2" w:name="_Toc68683939"/>
       <w:r>
         <w:rPr>
           <w:b/>
@@ -5309,7 +5489,7 @@
           <w:lang w:val="en-US"/>
         </w:rPr>
       </w:pPr>
-      <w:bookmarkStart w:id="3" w:name="_Toc68644125"/>
+      <w:bookmarkStart w:id="3" w:name="_Toc68683940"/>
       <w:r>
         <w:rPr>
           <w:lang w:val="en-US"/>
@@ -5416,7 +5596,7 @@
       <w:pPr>
         <w:pStyle w:val="Heading1"/>
       </w:pPr>
-      <w:bookmarkStart w:id="4" w:name="_Toc68644126"/>
+      <w:bookmarkStart w:id="4" w:name="_Toc68683941"/>
       <w:r>
         <w:rPr>
           <w:lang w:val="en-US"/>
@@ -5447,7 +5627,7 @@
           <w:lang w:val="en-US"/>
         </w:rPr>
       </w:pPr>
-      <w:bookmarkStart w:id="5" w:name="_Toc68644127"/>
+      <w:bookmarkStart w:id="5" w:name="_Toc68683942"/>
       <w:r>
         <w:rPr>
           <w:color w:val="7030A0"/>
@@ -6020,7 +6200,7 @@
           <w:lang w:val="en-US"/>
         </w:rPr>
       </w:pPr>
-      <w:bookmarkStart w:id="6" w:name="_Toc68644128"/>
+      <w:bookmarkStart w:id="6" w:name="_Toc68683943"/>
       <w:r>
         <w:rPr>
           <w:color w:val="7030A0"/>
@@ -6033,6 +6213,13 @@
           <w:color w:val="7030A0"/>
           <w:lang w:val="en-US"/>
         </w:rPr>
+        <w:t>(</w:t>
+      </w:r>
+      <w:r>
+        <w:rPr>
+          <w:color w:val="7030A0"/>
+          <w:lang w:val="en-US"/>
+        </w:rPr>
         <w:t xml:space="preserve">Command </w:t>
       </w:r>
       <w:r>
@@ -6043,6 +6230,13 @@
         <w:t>Injection</w:t>
       </w:r>
       <w:bookmarkEnd w:id="6"/>
+      <w:r>
+        <w:rPr>
+          <w:color w:val="7030A0"/>
+          <w:lang w:val="en-US"/>
+        </w:rPr>
+        <w:t>)</w:t>
+      </w:r>
     </w:p>
     <w:p>
       <w:pPr>
@@ -6228,7 +6422,7 @@
           <w:lang w:val="en-US"/>
         </w:rPr>
       </w:pPr>
-      <w:bookmarkStart w:id="7" w:name="_Toc68644129"/>
+      <w:bookmarkStart w:id="7" w:name="_Toc68683944"/>
       <w:r>
         <w:rPr>
           <w:lang w:val="en-US"/>
@@ -6311,7 +6505,7 @@
           <w:lang w:val="en-US"/>
         </w:rPr>
       </w:pPr>
-      <w:bookmarkStart w:id="8" w:name="_Toc68644130"/>
+      <w:bookmarkStart w:id="8" w:name="_Toc68683945"/>
       <w:r>
         <w:rPr>
           <w:color w:val="7030A0"/>
@@ -6680,7 +6874,7 @@
           <w:lang w:val="en-US"/>
         </w:rPr>
       </w:pPr>
-      <w:bookmarkStart w:id="9" w:name="_Toc68644131"/>
+      <w:bookmarkStart w:id="9" w:name="_Toc68683946"/>
       <w:r>
         <w:rPr>
           <w:lang w:val="en-US"/>
@@ -6717,20 +6911,13 @@
           <w:lang w:val="en-US"/>
         </w:rPr>
       </w:pPr>
-      <w:bookmarkStart w:id="10" w:name="_Toc68644132"/>
-      <w:r>
-        <w:rPr>
-          <w:color w:val="7030A0"/>
-          <w:lang w:val="en-US"/>
-        </w:rPr>
-        <w:t>4</w:t>
-      </w:r>
-      <w:r>
-        <w:rPr>
-          <w:color w:val="7030A0"/>
-          <w:lang w:val="en-US"/>
-        </w:rPr>
-        <w:t>.(</w:t>
+      <w:bookmarkStart w:id="10" w:name="_Toc68683947"/>
+      <w:r>
+        <w:rPr>
+          <w:color w:val="7030A0"/>
+          <w:lang w:val="en-US"/>
+        </w:rPr>
+        <w:t>4.(</w:t>
       </w:r>
       <w:r>
         <w:rPr>
@@ -7054,7 +7241,7 @@
           <w:lang w:val="en-US"/>
         </w:rPr>
       </w:pPr>
-      <w:bookmarkStart w:id="11" w:name="_Toc68644133"/>
+      <w:bookmarkStart w:id="11" w:name="_Toc68683948"/>
       <w:r>
         <w:rPr>
           <w:color w:val="7030A0"/>
@@ -7074,14 +7261,7 @@
           <w:color w:val="7030A0"/>
           <w:lang w:val="en-US"/>
         </w:rPr>
-        <w:t xml:space="preserve"> to </w:t>
-      </w:r>
-      <w:r>
-        <w:rPr>
-          <w:color w:val="7030A0"/>
-          <w:lang w:val="en-US"/>
-        </w:rPr>
-        <w:t>login</w:t>
+        <w:t xml:space="preserve"> to login</w:t>
       </w:r>
       <w:r>
         <w:rPr>
@@ -7367,7 +7547,7 @@
           <w:lang w:val="en-US"/>
         </w:rPr>
       </w:pPr>
-      <w:bookmarkStart w:id="12" w:name="_Toc68644134"/>
+      <w:bookmarkStart w:id="12" w:name="_Toc68683949"/>
       <w:r>
         <w:rPr>
           <w:color w:val="7030A0"/>
@@ -7677,7 +7857,7 @@
           <w:lang w:val="en-US"/>
         </w:rPr>
       </w:pPr>
-      <w:bookmarkStart w:id="13" w:name="_Toc68644135"/>
+      <w:bookmarkStart w:id="13" w:name="_Toc68683950"/>
       <w:r>
         <w:rPr>
           <w:color w:val="7030A0"/>
@@ -7697,14 +7877,7 @@
           <w:color w:val="7030A0"/>
           <w:lang w:val="en-US"/>
         </w:rPr>
-        <w:t>Broken Authentication and session management</w:t>
-      </w:r>
-      <w:r>
-        <w:rPr>
-          <w:color w:val="7030A0"/>
-          <w:lang w:val="en-US"/>
-        </w:rPr>
-        <w:t>)</w:t>
+        <w:t>Broken Authentication and session management)</w:t>
       </w:r>
       <w:bookmarkEnd w:id="13"/>
     </w:p>
@@ -8349,7 +8522,7 @@
           <w:lang w:val="en-US"/>
         </w:rPr>
       </w:pPr>
-      <w:bookmarkStart w:id="14" w:name="_Toc68644136"/>
+      <w:bookmarkStart w:id="14" w:name="_Toc68683951"/>
       <w:r>
         <w:rPr>
           <w:color w:val="7030A0"/>
@@ -8370,14 +8543,7 @@
           <w:color w:val="7030A0"/>
           <w:lang w:val="en-US"/>
         </w:rPr>
-        <w:t>CSRF</w:t>
-      </w:r>
-      <w:r>
-        <w:rPr>
-          <w:color w:val="7030A0"/>
-          <w:lang w:val="en-US"/>
-        </w:rPr>
-        <w:t>)</w:t>
+        <w:t>CSRF)</w:t>
       </w:r>
       <w:bookmarkEnd w:id="14"/>
     </w:p>
@@ -8573,13 +8739,7 @@
         <w:rPr>
           <w:lang w:val="en-US"/>
         </w:rPr>
-        <w:t xml:space="preserve"> in </w:t>
-      </w:r>
-      <w:r>
-        <w:rPr>
-          <w:lang w:val="en-US"/>
-        </w:rPr>
-        <w:t>Burp Suite</w:t>
+        <w:t xml:space="preserve"> in Burp Suite</w:t>
       </w:r>
       <w:r>
         <w:rPr>
@@ -9252,7 +9412,7 @@
           <w:lang w:val="en-US"/>
         </w:rPr>
       </w:pPr>
-      <w:bookmarkStart w:id="15" w:name="_Toc68644137"/>
+      <w:bookmarkStart w:id="15" w:name="_Toc68683952"/>
       <w:r>
         <w:rPr>
           <w:color w:val="7030A0"/>
@@ -9266,21 +9426,7 @@
           <w:color w:val="7030A0"/>
           <w:lang w:val="en-US"/>
         </w:rPr>
-        <w:t>.(</w:t>
-      </w:r>
-      <w:r>
-        <w:rPr>
-          <w:color w:val="7030A0"/>
-          <w:lang w:val="en-US"/>
-        </w:rPr>
-        <w:t>Unvalidated forward</w:t>
-      </w:r>
-      <w:r>
-        <w:rPr>
-          <w:color w:val="7030A0"/>
-          <w:lang w:val="en-US"/>
-        </w:rPr>
-        <w:t>)</w:t>
+        <w:t>.(Unvalidated forward)</w:t>
       </w:r>
       <w:bookmarkEnd w:id="15"/>
     </w:p>
@@ -9417,19 +9563,7 @@
         <w:rPr>
           <w:lang w:val="en-US"/>
         </w:rPr>
-        <w:t xml:space="preserve"> link and go back to </w:t>
-      </w:r>
-      <w:r>
-        <w:rPr>
-          <w:lang w:val="en-US"/>
-        </w:rPr>
-        <w:t>Burp Suit</w:t>
-      </w:r>
-      <w:r>
-        <w:rPr>
-          <w:lang w:val="en-US"/>
-        </w:rPr>
-        <w:t>.</w:t>
+        <w:t xml:space="preserve"> link and go back to Burp Suit.</w:t>
       </w:r>
     </w:p>
     <w:p>
@@ -9501,13 +9635,7 @@
         <w:rPr>
           <w:lang w:val="en-US"/>
         </w:rPr>
-        <w:t>By right click and send the request, the url request will be automatically generated by Burp Suite. Select current browser session</w:t>
-      </w:r>
-      <w:r>
-        <w:rPr>
-          <w:lang w:val="en-US"/>
-        </w:rPr>
-        <w:t xml:space="preserve"> and copy the url.</w:t>
+        <w:t>By right click and send the request, the url request will be automatically generated by Burp Suite. Select current browser session and copy the url.</w:t>
       </w:r>
       <w:r>
         <w:rPr>
@@ -9762,7 +9890,7 @@
           <w:lang w:val="en-US"/>
         </w:rPr>
       </w:pPr>
-      <w:bookmarkStart w:id="16" w:name="_Toc68644138"/>
+      <w:bookmarkStart w:id="16" w:name="_Toc68683953"/>
       <w:r>
         <w:rPr>
           <w:lang w:val="en-US"/>
@@ -9788,7 +9916,7 @@
           <w:lang w:val="en-US"/>
         </w:rPr>
       </w:pPr>
-      <w:bookmarkStart w:id="17" w:name="_Toc68644139"/>
+      <w:bookmarkStart w:id="17" w:name="_Toc68683954"/>
       <w:r>
         <w:rPr>
           <w:color w:val="7030A0"/>
@@ -10035,32 +10163,14 @@
         <w:rPr>
           <w:lang w:val="en-US"/>
         </w:rPr>
-        <w:t xml:space="preserve">When tried </w:t>
-      </w:r>
-      <w:r>
-        <w:rPr>
-          <w:lang w:val="en-US"/>
-        </w:rPr>
-        <w:t xml:space="preserve">' or 1=1 UNION SELECT * FROM </w:t>
-      </w:r>
-      <w:r>
-        <w:rPr>
-          <w:lang w:val="en-US"/>
-        </w:rPr>
-        <w:t>users</w:t>
+        <w:t>When tried ' or 1=1 UNION SELECT * FROM users</w:t>
       </w:r>
       <w:proofErr w:type="gramStart"/>
       <w:r>
         <w:rPr>
           <w:lang w:val="en-US"/>
         </w:rPr>
-        <w:t>#</w:t>
-      </w:r>
-      <w:r>
-        <w:rPr>
-          <w:lang w:val="en-US"/>
-        </w:rPr>
-        <w:t xml:space="preserve"> :</w:t>
+        <w:t># :</w:t>
       </w:r>
       <w:proofErr w:type="gramEnd"/>
     </w:p>
@@ -10305,7 +10415,7 @@
           <w:lang w:val="en-US"/>
         </w:rPr>
       </w:pPr>
-      <w:bookmarkStart w:id="18" w:name="_Toc68644140"/>
+      <w:bookmarkStart w:id="18" w:name="_Toc68683955"/>
       <w:r>
         <w:rPr>
           <w:color w:val="7030A0"/>
@@ -10576,13 +10686,7 @@
         <w:rPr>
           <w:lang w:val="en-US"/>
         </w:rPr>
-        <w:t xml:space="preserve"> We can use </w:t>
-      </w:r>
-      <w:r>
-        <w:rPr>
-          <w:lang w:val="en-US"/>
-        </w:rPr>
-        <w:t xml:space="preserve">172.16.235.2 &amp; </w:t>
+        <w:t xml:space="preserve"> We can use 172.16.235.2 &amp; </w:t>
       </w:r>
       <w:proofErr w:type="spellStart"/>
       <w:r>
@@ -10604,13 +10708,7 @@
         <w:rPr>
           <w:lang w:val="en-US"/>
         </w:rPr>
-        <w:t>/../</w:t>
-      </w:r>
-      <w:r>
-        <w:rPr>
-          <w:lang w:val="en-US"/>
-        </w:rPr>
-        <w:t>config</w:t>
+        <w:t>/../config</w:t>
       </w:r>
     </w:p>
     <w:p>
@@ -10714,13 +10812,7 @@
         <w:rPr>
           <w:lang w:val="en-US"/>
         </w:rPr>
-        <w:t xml:space="preserve"> ../../config</w:t>
-      </w:r>
-      <w:r>
-        <w:rPr>
-          <w:lang w:val="en-US"/>
-        </w:rPr>
-        <w:t>/</w:t>
+        <w:t xml:space="preserve"> ../../config/</w:t>
       </w:r>
       <w:proofErr w:type="spellStart"/>
       <w:r>
@@ -10766,13 +10858,7 @@
         <w:rPr>
           <w:lang w:val="en-US"/>
         </w:rPr>
-        <w:t>172.16.235.2 &amp; cp ../../config</w:t>
-      </w:r>
-      <w:r>
-        <w:rPr>
-          <w:lang w:val="en-US"/>
-        </w:rPr>
-        <w:t>/</w:t>
+        <w:t>172.16.235.2 &amp; cp ../../config/</w:t>
       </w:r>
       <w:proofErr w:type="spellStart"/>
       <w:r>
@@ -10787,13 +10873,7 @@
         <w:rPr>
           <w:lang w:val="en-US"/>
         </w:rPr>
-        <w:t xml:space="preserve"> </w:t>
-      </w:r>
-      <w:r>
-        <w:rPr>
-          <w:lang w:val="en-US"/>
-        </w:rPr>
-        <w:t>..</w:t>
+        <w:t xml:space="preserve"> ..</w:t>
       </w:r>
       <w:proofErr w:type="gramEnd"/>
       <w:r>
@@ -11083,6 +11163,7 @@
           <w:lang w:val="en-US"/>
         </w:rPr>
       </w:pPr>
+      <w:bookmarkStart w:id="19" w:name="_Toc68683956"/>
       <w:r>
         <w:rPr>
           <w:color w:val="7030A0"/>
@@ -11090,6 +11171,7 @@
         </w:rPr>
         <w:t>12.(File inclusion)</w:t>
       </w:r>
+      <w:bookmarkEnd w:id="19"/>
     </w:p>
     <w:p>
       <w:pPr>
@@ -11174,26 +11256,26 @@
     <w:p>
       <w:pPr>
         <w:rPr>
-          <w:b/>
-          <w:bCs/>
-          <w:color w:val="7030A0"/>
-          <w:lang w:val="en-US"/>
-        </w:rPr>
-      </w:pPr>
-      <w:r>
-        <w:rPr>
-          <w:b/>
-          <w:bCs/>
-          <w:color w:val="7030A0"/>
+          <w:rFonts w:eastAsiaTheme="majorEastAsia"/>
+          <w:sz w:val="28"/>
+          <w:szCs w:val="28"/>
+          <w:lang w:val="en-US"/>
+        </w:rPr>
+      </w:pPr>
+      <w:r>
+        <w:rPr>
+          <w:rFonts w:eastAsiaTheme="majorEastAsia"/>
+          <w:sz w:val="28"/>
+          <w:szCs w:val="28"/>
           <w:lang w:val="en-US"/>
         </w:rPr>
         <w:t xml:space="preserve">We can change the url </w:t>
       </w:r>
       <w:r>
         <w:rPr>
-          <w:b/>
-          <w:bCs/>
-          <w:color w:val="7030A0"/>
+          <w:rFonts w:eastAsiaTheme="majorEastAsia"/>
+          <w:sz w:val="28"/>
+          <w:szCs w:val="28"/>
           <w:lang w:val="en-US"/>
         </w:rPr>
         <w:t>from:</w:t>
@@ -11263,44 +11345,44 @@
     <w:p>
       <w:pPr>
         <w:rPr>
-          <w:b/>
-          <w:bCs/>
-          <w:color w:val="7030A0"/>
-          <w:lang w:val="en-US"/>
-        </w:rPr>
-      </w:pPr>
-      <w:r>
-        <w:rPr>
-          <w:b/>
-          <w:bCs/>
-          <w:color w:val="7030A0"/>
+          <w:rFonts w:eastAsiaTheme="majorEastAsia"/>
+          <w:sz w:val="28"/>
+          <w:szCs w:val="28"/>
+          <w:lang w:val="en-US"/>
+        </w:rPr>
+      </w:pPr>
+      <w:r>
+        <w:rPr>
+          <w:rFonts w:eastAsiaTheme="majorEastAsia"/>
+          <w:sz w:val="28"/>
+          <w:szCs w:val="28"/>
           <w:lang w:val="en-US"/>
         </w:rPr>
         <w:t>T</w:t>
       </w:r>
       <w:r>
         <w:rPr>
-          <w:b/>
-          <w:bCs/>
-          <w:color w:val="7030A0"/>
+          <w:rFonts w:eastAsiaTheme="majorEastAsia"/>
+          <w:sz w:val="28"/>
+          <w:szCs w:val="28"/>
           <w:lang w:val="en-US"/>
         </w:rPr>
         <w:t>o</w:t>
       </w:r>
       <w:r>
         <w:rPr>
-          <w:b/>
-          <w:bCs/>
-          <w:color w:val="7030A0"/>
+          <w:rFonts w:eastAsiaTheme="majorEastAsia"/>
+          <w:sz w:val="28"/>
+          <w:szCs w:val="28"/>
           <w:lang w:val="en-US"/>
         </w:rPr>
         <w:t>:</w:t>
       </w:r>
       <w:r>
         <w:rPr>
-          <w:b/>
-          <w:bCs/>
-          <w:color w:val="7030A0"/>
+          <w:rFonts w:eastAsiaTheme="majorEastAsia"/>
+          <w:sz w:val="28"/>
+          <w:szCs w:val="28"/>
           <w:lang w:val="en-US"/>
         </w:rPr>
         <w:t xml:space="preserve"> </w:t>
@@ -11343,16 +11425,7 @@
             <w:bCs/>
             <w:lang w:val="en-US"/>
           </w:rPr>
-          <w:t>/../../../</w:t>
-        </w:r>
-        <w:r>
-          <w:rPr>
-            <w:rStyle w:val="Hyperlink"/>
-            <w:b/>
-            <w:bCs/>
-            <w:lang w:val="en-US"/>
-          </w:rPr>
-          <w:t>../etc/passwd</w:t>
+          <w:t>/../../../../etc/passwd</w:t>
         </w:r>
       </w:hyperlink>
       <w:r>
@@ -11368,27 +11441,17 @@
     <w:p>
       <w:pPr>
         <w:rPr>
-          <w:b/>
-          <w:bCs/>
-          <w:color w:val="7030A0"/>
-          <w:lang w:val="en-US"/>
-        </w:rPr>
-      </w:pPr>
-    </w:p>
-    <w:p>
-      <w:pPr>
-        <w:rPr>
-          <w:b/>
-          <w:bCs/>
-          <w:color w:val="7030A0"/>
-          <w:lang w:val="en-US"/>
-        </w:rPr>
-      </w:pPr>
-      <w:r>
-        <w:rPr>
-          <w:b/>
-          <w:bCs/>
-          <w:color w:val="7030A0"/>
+          <w:rFonts w:eastAsiaTheme="majorEastAsia"/>
+          <w:sz w:val="28"/>
+          <w:szCs w:val="28"/>
+          <w:lang w:val="en-US"/>
+        </w:rPr>
+      </w:pPr>
+      <w:r>
+        <w:rPr>
+          <w:rFonts w:eastAsiaTheme="majorEastAsia"/>
+          <w:sz w:val="28"/>
+          <w:szCs w:val="28"/>
           <w:lang w:val="en-US"/>
         </w:rPr>
         <w:t>And it worked:</w:t>
@@ -11397,9 +11460,9 @@
     <w:p>
       <w:pPr>
         <w:rPr>
-          <w:b/>
-          <w:bCs/>
-          <w:color w:val="7030A0"/>
+          <w:rFonts w:eastAsiaTheme="majorEastAsia"/>
+          <w:sz w:val="28"/>
+          <w:szCs w:val="28"/>
           <w:lang w:val="en-US"/>
         </w:rPr>
       </w:pPr>
@@ -11476,17 +11539,17 @@
     <w:p>
       <w:pPr>
         <w:rPr>
-          <w:b/>
-          <w:bCs/>
-          <w:color w:val="7030A0"/>
-          <w:lang w:val="en-US"/>
-        </w:rPr>
-      </w:pPr>
-      <w:r>
-        <w:rPr>
-          <w:b/>
-          <w:bCs/>
-          <w:color w:val="7030A0"/>
+          <w:rFonts w:eastAsiaTheme="majorEastAsia"/>
+          <w:sz w:val="28"/>
+          <w:szCs w:val="28"/>
+          <w:lang w:val="en-US"/>
+        </w:rPr>
+      </w:pPr>
+      <w:r>
+        <w:rPr>
+          <w:rFonts w:eastAsiaTheme="majorEastAsia"/>
+          <w:sz w:val="28"/>
+          <w:szCs w:val="28"/>
           <w:lang w:val="en-US"/>
         </w:rPr>
         <w:lastRenderedPageBreak/>
@@ -11494,27 +11557,27 @@
       </w:r>
       <w:r>
         <w:rPr>
-          <w:b/>
-          <w:bCs/>
-          <w:color w:val="7030A0"/>
+          <w:rFonts w:eastAsiaTheme="majorEastAsia"/>
+          <w:sz w:val="28"/>
+          <w:szCs w:val="28"/>
           <w:lang w:val="en-US"/>
         </w:rPr>
         <w:t xml:space="preserve"> You can find the original directory to access to other files there</w:t>
       </w:r>
       <w:r>
         <w:rPr>
-          <w:b/>
-          <w:bCs/>
-          <w:color w:val="7030A0"/>
+          <w:rFonts w:eastAsiaTheme="majorEastAsia"/>
+          <w:sz w:val="28"/>
+          <w:szCs w:val="28"/>
           <w:lang w:val="en-US"/>
         </w:rPr>
         <w:t xml:space="preserve"> and determine their path</w:t>
       </w:r>
       <w:r>
         <w:rPr>
-          <w:b/>
-          <w:bCs/>
-          <w:color w:val="7030A0"/>
+          <w:rFonts w:eastAsiaTheme="majorEastAsia"/>
+          <w:sz w:val="28"/>
+          <w:szCs w:val="28"/>
           <w:lang w:val="en-US"/>
         </w:rPr>
         <w:t>:</w:t>
@@ -11523,28 +11586,28 @@
     <w:p>
       <w:pPr>
         <w:rPr>
-          <w:b/>
-          <w:bCs/>
-          <w:color w:val="7030A0"/>
-          <w:lang w:val="en-US"/>
-        </w:rPr>
-      </w:pPr>
-    </w:p>
-    <w:p>
-      <w:pPr>
-        <w:rPr>
-          <w:b/>
-          <w:bCs/>
-          <w:color w:val="7030A0"/>
+          <w:rFonts w:eastAsiaTheme="majorEastAsia"/>
+          <w:sz w:val="28"/>
+          <w:szCs w:val="28"/>
+          <w:lang w:val="en-US"/>
+        </w:rPr>
+      </w:pPr>
+    </w:p>
+    <w:p>
+      <w:pPr>
+        <w:rPr>
+          <w:rFonts w:eastAsiaTheme="majorEastAsia"/>
+          <w:sz w:val="28"/>
+          <w:szCs w:val="28"/>
           <w:lang w:val="en-US"/>
         </w:rPr>
       </w:pPr>
       <w:hyperlink r:id="rId58" w:history="1">
         <w:r>
           <w:rPr>
-            <w:rStyle w:val="Hyperlink"/>
-            <w:b/>
-            <w:bCs/>
+            <w:rFonts w:eastAsiaTheme="majorEastAsia"/>
+            <w:sz w:val="28"/>
+            <w:szCs w:val="28"/>
             <w:lang w:val="en-US"/>
           </w:rPr>
           <w:t>http://172.16.235.2/</w:t>
@@ -11552,9 +11615,9 @@
         <w:proofErr w:type="spellStart"/>
         <w:r>
           <w:rPr>
-            <w:rStyle w:val="Hyperlink"/>
-            <w:b/>
-            <w:bCs/>
+            <w:rFonts w:eastAsiaTheme="majorEastAsia"/>
+            <w:sz w:val="28"/>
+            <w:szCs w:val="28"/>
             <w:lang w:val="en-US"/>
           </w:rPr>
           <w:t>dvwa</w:t>
@@ -11562,9 +11625,9 @@
         <w:proofErr w:type="spellEnd"/>
         <w:r>
           <w:rPr>
-            <w:rStyle w:val="Hyperlink"/>
-            <w:b/>
-            <w:bCs/>
+            <w:rFonts w:eastAsiaTheme="majorEastAsia"/>
+            <w:sz w:val="28"/>
+            <w:szCs w:val="28"/>
             <w:lang w:val="en-US"/>
           </w:rPr>
           <w:t>/vulnerabilities/?page=</w:t>
@@ -11572,27 +11635,27 @@
         <w:proofErr w:type="spellStart"/>
         <w:r>
           <w:rPr>
-            <w:rStyle w:val="Hyperlink"/>
-            <w:b/>
-            <w:bCs/>
+            <w:rFonts w:eastAsiaTheme="majorEastAsia"/>
+            <w:sz w:val="28"/>
+            <w:szCs w:val="28"/>
             <w:lang w:val="en-US"/>
           </w:rPr>
           <w:t>index.p</w:t>
         </w:r>
         <w:r>
           <w:rPr>
-            <w:rStyle w:val="Hyperlink"/>
-            <w:b/>
-            <w:bCs/>
+            <w:rFonts w:eastAsiaTheme="majorEastAsia"/>
+            <w:sz w:val="28"/>
+            <w:szCs w:val="28"/>
             <w:lang w:val="en-US"/>
           </w:rPr>
           <w:t>h</w:t>
         </w:r>
         <w:r>
           <w:rPr>
-            <w:rStyle w:val="Hyperlink"/>
-            <w:b/>
-            <w:bCs/>
+            <w:rFonts w:eastAsiaTheme="majorEastAsia"/>
+            <w:sz w:val="28"/>
+            <w:szCs w:val="28"/>
             <w:lang w:val="en-US"/>
           </w:rPr>
           <w:t>p</w:t>
@@ -11601,9 +11664,9 @@
       </w:hyperlink>
       <w:r>
         <w:rPr>
-          <w:b/>
-          <w:bCs/>
-          <w:color w:val="7030A0"/>
+          <w:rFonts w:eastAsiaTheme="majorEastAsia"/>
+          <w:sz w:val="28"/>
+          <w:szCs w:val="28"/>
           <w:lang w:val="en-US"/>
         </w:rPr>
         <w:t>. Php information file is another example:</w:t>
@@ -11655,9 +11718,9 @@
           <w:lang w:val="en-US"/>
         </w:rPr>
         <w:drawing>
-          <wp:inline distT="0" distB="0" distL="0" distR="0" wp14:anchorId="62E03568" wp14:editId="765A98B3">
-            <wp:extent cx="4912659" cy="2473125"/>
-            <wp:effectExtent l="0" t="0" r="2540" b="3810"/>
+          <wp:inline distT="0" distB="0" distL="0" distR="0" wp14:anchorId="62E03568" wp14:editId="1387A6BE">
+            <wp:extent cx="4264545" cy="2146852"/>
+            <wp:effectExtent l="0" t="0" r="3175" b="0"/>
             <wp:docPr id="96" name="Picture 96" descr="Application&#10;&#10;Description automatically generated with medium confidence"/>
             <wp:cNvGraphicFramePr>
               <a:graphicFrameLocks xmlns:a="http://schemas.openxmlformats.org/drawingml/2006/main" noChangeAspect="1"/>
@@ -11684,7 +11747,7 @@
                   <pic:spPr>
                     <a:xfrm>
                       <a:off x="0" y="0"/>
-                      <a:ext cx="4945981" cy="2489900"/>
+                      <a:ext cx="4300683" cy="2165045"/>
                     </a:xfrm>
                     <a:prstGeom prst="rect">
                       <a:avLst/>
@@ -11715,6 +11778,7 @@
           <w:lang w:val="en-US"/>
         </w:rPr>
       </w:pPr>
+      <w:bookmarkStart w:id="20" w:name="_Toc68683957"/>
       <w:r>
         <w:rPr>
           <w:color w:val="7030A0"/>
@@ -11757,6 +11821,7 @@
         </w:rPr>
         <w:t>)</w:t>
       </w:r>
+      <w:bookmarkEnd w:id="20"/>
     </w:p>
     <w:p>
       <w:pPr>
@@ -11802,15 +11867,17 @@
       </w:pPr>
       <w:r>
         <w:rPr>
+          <w:b/>
+          <w:bCs/>
           <w:noProof/>
-          <w:sz w:val="28"/>
-          <w:szCs w:val="28"/>
+          <w:color w:val="7030A0"/>
+          <w:lang w:val="en-US"/>
         </w:rPr>
         <w:drawing>
-          <wp:inline distT="0" distB="0" distL="0" distR="0" wp14:anchorId="22D3BCD6" wp14:editId="522A43F6">
-            <wp:extent cx="5943600" cy="1383030"/>
-            <wp:effectExtent l="0" t="0" r="0" b="1270"/>
-            <wp:docPr id="99" name="Picture 99" descr="Graphical user interface, text&#10;&#10;Description automatically generated with medium confidence"/>
+          <wp:inline distT="0" distB="0" distL="0" distR="0" wp14:anchorId="37685834" wp14:editId="38EF3E5A">
+            <wp:extent cx="4530478" cy="1083733"/>
+            <wp:effectExtent l="0" t="0" r="3810" b="0"/>
+            <wp:docPr id="101" name="Picture 101" descr="Graphical user interface&#10;&#10;Description automatically generated with medium confidence"/>
             <wp:cNvGraphicFramePr>
               <a:graphicFrameLocks xmlns:a="http://schemas.openxmlformats.org/drawingml/2006/main" noChangeAspect="1"/>
             </wp:cNvGraphicFramePr>
@@ -11818,7 +11885,7 @@
               <a:graphicData uri="http://schemas.openxmlformats.org/drawingml/2006/picture">
                 <pic:pic xmlns:pic="http://schemas.openxmlformats.org/drawingml/2006/picture">
                   <pic:nvPicPr>
-                    <pic:cNvPr id="99" name="Picture 99" descr="Graphical user interface, text&#10;&#10;Description automatically generated with medium confidence"/>
+                    <pic:cNvPr id="101" name="Picture 101" descr="Graphical user interface&#10;&#10;Description automatically generated with medium confidence"/>
                     <pic:cNvPicPr/>
                   </pic:nvPicPr>
                   <pic:blipFill>
@@ -11836,7 +11903,7 @@
                   <pic:spPr>
                     <a:xfrm>
                       <a:off x="0" y="0"/>
-                      <a:ext cx="5943600" cy="1383030"/>
+                      <a:ext cx="4539950" cy="1085999"/>
                     </a:xfrm>
                     <a:prstGeom prst="rect">
                       <a:avLst/>
@@ -11862,17 +11929,17 @@
     <w:p>
       <w:pPr>
         <w:rPr>
-          <w:b/>
-          <w:bCs/>
-          <w:color w:val="7030A0"/>
-          <w:lang w:val="en-US"/>
-        </w:rPr>
-      </w:pPr>
-      <w:r>
-        <w:rPr>
-          <w:b/>
-          <w:bCs/>
-          <w:color w:val="7030A0"/>
+          <w:rFonts w:eastAsiaTheme="majorEastAsia"/>
+          <w:sz w:val="28"/>
+          <w:szCs w:val="28"/>
+          <w:lang w:val="en-US"/>
+        </w:rPr>
+      </w:pPr>
+      <w:r>
+        <w:rPr>
+          <w:rFonts w:eastAsiaTheme="majorEastAsia"/>
+          <w:sz w:val="28"/>
+          <w:szCs w:val="28"/>
           <w:lang w:val="en-US"/>
         </w:rPr>
         <w:t>This file can be accessed from the url:</w:t>
@@ -11905,12 +11972,11 @@
           <w:color w:val="7030A0"/>
           <w:lang w:val="en-US"/>
         </w:rPr>
-        <w:lastRenderedPageBreak/>
         <w:drawing>
-          <wp:inline distT="0" distB="0" distL="0" distR="0" wp14:anchorId="58D6DFD9" wp14:editId="3A8C5C45">
-            <wp:extent cx="3418813" cy="2059689"/>
+          <wp:inline distT="0" distB="0" distL="0" distR="0" wp14:anchorId="6A0B533E" wp14:editId="4F8565D0">
+            <wp:extent cx="2721254" cy="2241255"/>
             <wp:effectExtent l="0" t="0" r="0" b="0"/>
-            <wp:docPr id="100" name="Picture 100" descr="Graphical user interface, text, application&#10;&#10;Description automatically generated"/>
+            <wp:docPr id="102" name="Picture 102" descr="Graphical user interface, text, application&#10;&#10;Description automatically generated"/>
             <wp:cNvGraphicFramePr>
               <a:graphicFrameLocks xmlns:a="http://schemas.openxmlformats.org/drawingml/2006/main" noChangeAspect="1"/>
             </wp:cNvGraphicFramePr>
@@ -11918,11 +11984,11 @@
               <a:graphicData uri="http://schemas.openxmlformats.org/drawingml/2006/picture">
                 <pic:pic xmlns:pic="http://schemas.openxmlformats.org/drawingml/2006/picture">
                   <pic:nvPicPr>
-                    <pic:cNvPr id="100" name="Picture 100" descr="Graphical user interface, text, application&#10;&#10;Description automatically generated"/>
+                    <pic:cNvPr id="102" name="Picture 102" descr="Graphical user interface, text, application&#10;&#10;Description automatically generated"/>
                     <pic:cNvPicPr/>
                   </pic:nvPicPr>
                   <pic:blipFill>
-                    <a:blip r:embed="rId61" cstate="print">
+                    <a:blip r:embed="rId61">
                       <a:extLst>
                         <a:ext uri="{28A0092B-C50C-407E-A947-70E740481C1C}">
                           <a14:useLocalDpi xmlns:a14="http://schemas.microsoft.com/office/drawing/2010/main" val="0"/>
@@ -11936,7 +12002,7 @@
                   <pic:spPr>
                     <a:xfrm>
                       <a:off x="0" y="0"/>
-                      <a:ext cx="3426649" cy="2064410"/>
+                      <a:ext cx="2725258" cy="2244553"/>
                     </a:xfrm>
                     <a:prstGeom prst="rect">
                       <a:avLst/>
@@ -11948,45 +12014,6 @@
           </wp:inline>
         </w:drawing>
       </w:r>
-    </w:p>
-    <w:p>
-      <w:pPr>
-        <w:rPr>
-          <w:b/>
-          <w:bCs/>
-          <w:color w:val="7030A0"/>
-          <w:lang w:val="en-US"/>
-        </w:rPr>
-      </w:pPr>
-    </w:p>
-    <w:p>
-      <w:pPr>
-        <w:rPr>
-          <w:b/>
-          <w:bCs/>
-          <w:color w:val="7030A0"/>
-          <w:lang w:val="en-US"/>
-        </w:rPr>
-      </w:pPr>
-      <w:r>
-        <w:rPr>
-          <w:b/>
-          <w:bCs/>
-          <w:color w:val="7030A0"/>
-          <w:lang w:val="en-US"/>
-        </w:rPr>
-        <w:t>Try ton upload non-image file:</w:t>
-      </w:r>
-    </w:p>
-    <w:p>
-      <w:pPr>
-        <w:rPr>
-          <w:b/>
-          <w:bCs/>
-          <w:color w:val="7030A0"/>
-          <w:lang w:val="en-US"/>
-        </w:rPr>
-      </w:pPr>
       <w:r>
         <w:rPr>
           <w:b/>
@@ -12000,46 +12027,2014 @@
     <w:p>
       <w:pPr>
         <w:rPr>
-          <w:b/>
-          <w:bCs/>
-          <w:color w:val="7030A0"/>
-          <w:lang w:val="en-US"/>
-        </w:rPr>
-      </w:pPr>
-      <w:r>
-        <w:rPr>
-          <w:b/>
-          <w:bCs/>
-          <w:color w:val="7030A0"/>
+          <w:rFonts w:eastAsiaTheme="majorEastAsia"/>
+          <w:lang w:val="en-US"/>
+        </w:rPr>
+      </w:pPr>
+      <w:r>
+        <w:rPr>
+          <w:rFonts w:eastAsiaTheme="majorEastAsia"/>
           <w:lang w:val="en-US"/>
         </w:rPr>
         <w:lastRenderedPageBreak/>
+        <w:t>Try ton upload non-</w:t>
+      </w:r>
+      <w:r>
+        <w:rPr>
+          <w:rFonts w:eastAsiaTheme="majorEastAsia"/>
+          <w:lang w:val="en-US"/>
+        </w:rPr>
+        <w:t>jpg/jpeg</w:t>
+      </w:r>
+      <w:r>
+        <w:rPr>
+          <w:rFonts w:eastAsiaTheme="majorEastAsia"/>
+          <w:lang w:val="en-US"/>
+        </w:rPr>
+        <w:t xml:space="preserve"> file:</w:t>
+      </w:r>
+    </w:p>
+    <w:p>
+      <w:pPr>
+        <w:rPr>
+          <w:b/>
+          <w:bCs/>
+          <w:color w:val="7030A0"/>
+          <w:lang w:val="en-US"/>
+        </w:rPr>
+      </w:pPr>
+    </w:p>
+    <w:p>
+      <w:pPr>
+        <w:rPr>
+          <w:b/>
+          <w:bCs/>
+          <w:color w:val="7030A0"/>
+          <w:lang w:val="en-US"/>
+        </w:rPr>
+      </w:pPr>
+      <w:r>
+        <w:rPr>
+          <w:b/>
+          <w:bCs/>
+          <w:noProof/>
+          <w:color w:val="7030A0"/>
+          <w:lang w:val="en-US"/>
+        </w:rPr>
+        <w:drawing>
+          <wp:inline distT="0" distB="0" distL="0" distR="0" wp14:anchorId="65EE7A3B" wp14:editId="08D41256">
+            <wp:extent cx="4826000" cy="1955800"/>
+            <wp:effectExtent l="0" t="0" r="0" b="0"/>
+            <wp:docPr id="103" name="Picture 103" descr="Graphical user interface&#10;&#10;Description automatically generated with medium confidence"/>
+            <wp:cNvGraphicFramePr>
+              <a:graphicFrameLocks xmlns:a="http://schemas.openxmlformats.org/drawingml/2006/main" noChangeAspect="1"/>
+            </wp:cNvGraphicFramePr>
+            <a:graphic xmlns:a="http://schemas.openxmlformats.org/drawingml/2006/main">
+              <a:graphicData uri="http://schemas.openxmlformats.org/drawingml/2006/picture">
+                <pic:pic xmlns:pic="http://schemas.openxmlformats.org/drawingml/2006/picture">
+                  <pic:nvPicPr>
+                    <pic:cNvPr id="103" name="Picture 103" descr="Graphical user interface&#10;&#10;Description automatically generated with medium confidence"/>
+                    <pic:cNvPicPr/>
+                  </pic:nvPicPr>
+                  <pic:blipFill>
+                    <a:blip r:embed="rId62">
+                      <a:extLst>
+                        <a:ext uri="{28A0092B-C50C-407E-A947-70E740481C1C}">
+                          <a14:useLocalDpi xmlns:a14="http://schemas.microsoft.com/office/drawing/2010/main" val="0"/>
+                        </a:ext>
+                      </a:extLst>
+                    </a:blip>
+                    <a:stretch>
+                      <a:fillRect/>
+                    </a:stretch>
+                  </pic:blipFill>
+                  <pic:spPr>
+                    <a:xfrm>
+                      <a:off x="0" y="0"/>
+                      <a:ext cx="4826000" cy="1955800"/>
+                    </a:xfrm>
+                    <a:prstGeom prst="rect">
+                      <a:avLst/>
+                    </a:prstGeom>
+                  </pic:spPr>
+                </pic:pic>
+              </a:graphicData>
+            </a:graphic>
+          </wp:inline>
+        </w:drawing>
+      </w:r>
+    </w:p>
+    <w:p>
+      <w:pPr>
+        <w:rPr>
+          <w:b/>
+          <w:bCs/>
+          <w:color w:val="7030A0"/>
+          <w:lang w:val="en-US"/>
+        </w:rPr>
+      </w:pPr>
+    </w:p>
+    <w:p>
+      <w:pPr>
+        <w:rPr>
+          <w:b/>
+          <w:bCs/>
+          <w:color w:val="7030A0"/>
+          <w:lang w:val="en-US"/>
+        </w:rPr>
+      </w:pPr>
+    </w:p>
+    <w:p>
+      <w:pPr>
+        <w:rPr>
+          <w:rFonts w:eastAsiaTheme="majorEastAsia"/>
+          <w:lang w:val="en-US"/>
+        </w:rPr>
+      </w:pPr>
+      <w:r>
+        <w:rPr>
+          <w:rFonts w:eastAsiaTheme="majorEastAsia"/>
+          <w:lang w:val="en-US"/>
+        </w:rPr>
+        <w:t xml:space="preserve">Because it only </w:t>
+      </w:r>
+      <w:r>
+        <w:rPr>
+          <w:rFonts w:eastAsiaTheme="majorEastAsia"/>
+          <w:lang w:val="en-US"/>
+        </w:rPr>
+        <w:t>accepts</w:t>
+      </w:r>
+      <w:r>
+        <w:rPr>
+          <w:rFonts w:eastAsiaTheme="majorEastAsia"/>
+          <w:lang w:val="en-US"/>
+        </w:rPr>
+        <w:t xml:space="preserve"> jpeg images, as shown in the source code:</w:t>
+      </w:r>
+    </w:p>
+    <w:p>
+      <w:pPr>
+        <w:rPr>
+          <w:b/>
+          <w:bCs/>
+          <w:color w:val="7030A0"/>
+          <w:lang w:val="en-US"/>
+        </w:rPr>
+      </w:pPr>
+    </w:p>
+    <w:p>
+      <w:pPr>
+        <w:rPr>
+          <w:b/>
+          <w:bCs/>
+          <w:color w:val="7030A0"/>
+          <w:lang w:val="en-US"/>
+        </w:rPr>
+      </w:pPr>
+      <w:r>
+        <w:rPr>
+          <w:b/>
+          <w:bCs/>
+          <w:noProof/>
+          <w:color w:val="7030A0"/>
+          <w:lang w:val="en-US"/>
+        </w:rPr>
+        <w:drawing>
+          <wp:inline distT="0" distB="0" distL="0" distR="0" wp14:anchorId="0E31DEF9" wp14:editId="6C4F9E72">
+            <wp:extent cx="5943600" cy="363855"/>
+            <wp:effectExtent l="0" t="0" r="0" b="4445"/>
+            <wp:docPr id="109" name="Picture 109"/>
+            <wp:cNvGraphicFramePr>
+              <a:graphicFrameLocks xmlns:a="http://schemas.openxmlformats.org/drawingml/2006/main" noChangeAspect="1"/>
+            </wp:cNvGraphicFramePr>
+            <a:graphic xmlns:a="http://schemas.openxmlformats.org/drawingml/2006/main">
+              <a:graphicData uri="http://schemas.openxmlformats.org/drawingml/2006/picture">
+                <pic:pic xmlns:pic="http://schemas.openxmlformats.org/drawingml/2006/picture">
+                  <pic:nvPicPr>
+                    <pic:cNvPr id="109" name="Picture 109"/>
+                    <pic:cNvPicPr/>
+                  </pic:nvPicPr>
+                  <pic:blipFill>
+                    <a:blip r:embed="rId63">
+                      <a:extLst>
+                        <a:ext uri="{28A0092B-C50C-407E-A947-70E740481C1C}">
+                          <a14:useLocalDpi xmlns:a14="http://schemas.microsoft.com/office/drawing/2010/main" val="0"/>
+                        </a:ext>
+                      </a:extLst>
+                    </a:blip>
+                    <a:stretch>
+                      <a:fillRect/>
+                    </a:stretch>
+                  </pic:blipFill>
+                  <pic:spPr>
+                    <a:xfrm>
+                      <a:off x="0" y="0"/>
+                      <a:ext cx="5943600" cy="363855"/>
+                    </a:xfrm>
+                    <a:prstGeom prst="rect">
+                      <a:avLst/>
+                    </a:prstGeom>
+                  </pic:spPr>
+                </pic:pic>
+              </a:graphicData>
+            </a:graphic>
+          </wp:inline>
+        </w:drawing>
+      </w:r>
+    </w:p>
+    <w:p>
+      <w:pPr>
+        <w:rPr>
+          <w:rFonts w:eastAsiaTheme="majorEastAsia"/>
+          <w:lang w:val="en-US"/>
+        </w:rPr>
+      </w:pPr>
+      <w:r>
+        <w:rPr>
+          <w:rFonts w:eastAsiaTheme="majorEastAsia"/>
+          <w:lang w:val="en-US"/>
+        </w:rPr>
+        <w:t xml:space="preserve">Now, will try to upload non-jpeg images. </w:t>
+      </w:r>
+      <w:r>
+        <w:rPr>
+          <w:rFonts w:eastAsiaTheme="majorEastAsia"/>
+          <w:lang w:val="en-US"/>
+        </w:rPr>
+        <w:t xml:space="preserve">Upload </w:t>
+      </w:r>
+      <w:r>
+        <w:rPr>
+          <w:rFonts w:eastAsiaTheme="majorEastAsia"/>
+          <w:lang w:val="en-US"/>
+        </w:rPr>
+        <w:t>a</w:t>
+      </w:r>
+      <w:r>
+        <w:rPr>
+          <w:rFonts w:eastAsiaTheme="majorEastAsia"/>
+          <w:lang w:val="en-US"/>
+        </w:rPr>
+        <w:t xml:space="preserve"> </w:t>
+      </w:r>
+      <w:r>
+        <w:rPr>
+          <w:rFonts w:eastAsiaTheme="majorEastAsia"/>
+          <w:lang w:val="en-US"/>
+        </w:rPr>
+        <w:t>text file</w:t>
+      </w:r>
+      <w:r>
+        <w:rPr>
+          <w:rFonts w:eastAsiaTheme="majorEastAsia"/>
+          <w:lang w:val="en-US"/>
+        </w:rPr>
+        <w:t>. Intercept</w:t>
+      </w:r>
+      <w:r>
+        <w:rPr>
+          <w:rFonts w:eastAsiaTheme="majorEastAsia"/>
+          <w:lang w:val="en-US"/>
+        </w:rPr>
+        <w:t xml:space="preserve"> </w:t>
+      </w:r>
+      <w:r>
+        <w:rPr>
+          <w:rFonts w:eastAsiaTheme="majorEastAsia"/>
+          <w:lang w:val="en-US"/>
+        </w:rPr>
+        <w:t>the request</w:t>
+      </w:r>
+      <w:r>
+        <w:rPr>
+          <w:rFonts w:eastAsiaTheme="majorEastAsia"/>
+          <w:lang w:val="en-US"/>
+        </w:rPr>
+        <w:t xml:space="preserve"> using</w:t>
+      </w:r>
+      <w:r>
+        <w:rPr>
+          <w:rFonts w:eastAsiaTheme="majorEastAsia"/>
+          <w:lang w:val="en-US"/>
+        </w:rPr>
+        <w:t xml:space="preserve"> B</w:t>
+      </w:r>
+      <w:r>
+        <w:rPr>
+          <w:rFonts w:eastAsiaTheme="majorEastAsia"/>
+          <w:lang w:val="en-US"/>
+        </w:rPr>
+        <w:t>urp Suite.</w:t>
+      </w:r>
+    </w:p>
+    <w:p>
+      <w:pPr>
+        <w:rPr>
+          <w:b/>
+          <w:bCs/>
+          <w:color w:val="7030A0"/>
+          <w:lang w:val="en-US"/>
+        </w:rPr>
+      </w:pPr>
+    </w:p>
+    <w:p>
+      <w:pPr>
+        <w:rPr>
+          <w:b/>
+          <w:bCs/>
+          <w:color w:val="7030A0"/>
+          <w:lang w:val="en-US"/>
+        </w:rPr>
+      </w:pPr>
+      <w:r>
+        <w:rPr>
+          <w:b/>
+          <w:bCs/>
+          <w:noProof/>
+          <w:color w:val="7030A0"/>
+          <w:lang w:val="en-US"/>
+        </w:rPr>
+        <w:drawing>
+          <wp:inline distT="0" distB="0" distL="0" distR="0" wp14:anchorId="0270DEAB" wp14:editId="6BA5C1F3">
+            <wp:extent cx="5943600" cy="696595"/>
+            <wp:effectExtent l="0" t="0" r="0" b="1905"/>
+            <wp:docPr id="108" name="Picture 108"/>
+            <wp:cNvGraphicFramePr>
+              <a:graphicFrameLocks xmlns:a="http://schemas.openxmlformats.org/drawingml/2006/main" noChangeAspect="1"/>
+            </wp:cNvGraphicFramePr>
+            <a:graphic xmlns:a="http://schemas.openxmlformats.org/drawingml/2006/main">
+              <a:graphicData uri="http://schemas.openxmlformats.org/drawingml/2006/picture">
+                <pic:pic xmlns:pic="http://schemas.openxmlformats.org/drawingml/2006/picture">
+                  <pic:nvPicPr>
+                    <pic:cNvPr id="108" name="Picture 108"/>
+                    <pic:cNvPicPr/>
+                  </pic:nvPicPr>
+                  <pic:blipFill>
+                    <a:blip r:embed="rId64">
+                      <a:extLst>
+                        <a:ext uri="{28A0092B-C50C-407E-A947-70E740481C1C}">
+                          <a14:useLocalDpi xmlns:a14="http://schemas.microsoft.com/office/drawing/2010/main" val="0"/>
+                        </a:ext>
+                      </a:extLst>
+                    </a:blip>
+                    <a:stretch>
+                      <a:fillRect/>
+                    </a:stretch>
+                  </pic:blipFill>
+                  <pic:spPr>
+                    <a:xfrm>
+                      <a:off x="0" y="0"/>
+                      <a:ext cx="5943600" cy="696595"/>
+                    </a:xfrm>
+                    <a:prstGeom prst="rect">
+                      <a:avLst/>
+                    </a:prstGeom>
+                  </pic:spPr>
+                </pic:pic>
+              </a:graphicData>
+            </a:graphic>
+          </wp:inline>
+        </w:drawing>
+      </w:r>
+    </w:p>
+    <w:p>
+      <w:pPr>
+        <w:rPr>
+          <w:b/>
+          <w:bCs/>
+          <w:color w:val="7030A0"/>
+          <w:lang w:val="en-US"/>
+        </w:rPr>
+      </w:pPr>
+    </w:p>
+    <w:p>
+      <w:pPr>
+        <w:rPr>
+          <w:rFonts w:eastAsiaTheme="majorEastAsia"/>
+          <w:lang w:val="en-US"/>
+        </w:rPr>
+      </w:pPr>
+      <w:r>
+        <w:rPr>
+          <w:rFonts w:eastAsiaTheme="majorEastAsia"/>
+          <w:lang w:val="en-US"/>
+        </w:rPr>
+        <w:t>Change the content type to jpeg</w:t>
+      </w:r>
+      <w:r>
+        <w:rPr>
+          <w:rFonts w:eastAsiaTheme="majorEastAsia"/>
+          <w:lang w:val="en-US"/>
+        </w:rPr>
+        <w:t xml:space="preserve"> and forward the request. It will be uploaded and confirm that in the url. </w:t>
+      </w:r>
+    </w:p>
+    <w:p>
+      <w:pPr>
+        <w:rPr>
+          <w:b/>
+          <w:bCs/>
+          <w:color w:val="7030A0"/>
+          <w:lang w:val="en-US"/>
+        </w:rPr>
+      </w:pPr>
+    </w:p>
+    <w:p>
+      <w:pPr>
+        <w:rPr>
+          <w:b/>
+          <w:bCs/>
+          <w:color w:val="7030A0"/>
+          <w:lang w:val="en-US"/>
+        </w:rPr>
+      </w:pPr>
+      <w:r>
+        <w:rPr>
+          <w:b/>
+          <w:bCs/>
+          <w:noProof/>
+          <w:color w:val="7030A0"/>
+          <w:lang w:val="en-US"/>
+        </w:rPr>
+        <w:drawing>
+          <wp:inline distT="0" distB="0" distL="0" distR="0" wp14:anchorId="60A0A1E3" wp14:editId="0D6F6DF7">
+            <wp:extent cx="2692400" cy="508000"/>
+            <wp:effectExtent l="0" t="0" r="0" b="0"/>
+            <wp:docPr id="106" name="Picture 106"/>
+            <wp:cNvGraphicFramePr>
+              <a:graphicFrameLocks xmlns:a="http://schemas.openxmlformats.org/drawingml/2006/main" noChangeAspect="1"/>
+            </wp:cNvGraphicFramePr>
+            <a:graphic xmlns:a="http://schemas.openxmlformats.org/drawingml/2006/main">
+              <a:graphicData uri="http://schemas.openxmlformats.org/drawingml/2006/picture">
+                <pic:pic xmlns:pic="http://schemas.openxmlformats.org/drawingml/2006/picture">
+                  <pic:nvPicPr>
+                    <pic:cNvPr id="106" name="Picture 106"/>
+                    <pic:cNvPicPr/>
+                  </pic:nvPicPr>
+                  <pic:blipFill>
+                    <a:blip r:embed="rId65">
+                      <a:extLst>
+                        <a:ext uri="{28A0092B-C50C-407E-A947-70E740481C1C}">
+                          <a14:useLocalDpi xmlns:a14="http://schemas.microsoft.com/office/drawing/2010/main" val="0"/>
+                        </a:ext>
+                      </a:extLst>
+                    </a:blip>
+                    <a:stretch>
+                      <a:fillRect/>
+                    </a:stretch>
+                  </pic:blipFill>
+                  <pic:spPr>
+                    <a:xfrm>
+                      <a:off x="0" y="0"/>
+                      <a:ext cx="2692400" cy="508000"/>
+                    </a:xfrm>
+                    <a:prstGeom prst="rect">
+                      <a:avLst/>
+                    </a:prstGeom>
+                  </pic:spPr>
+                </pic:pic>
+              </a:graphicData>
+            </a:graphic>
+          </wp:inline>
+        </w:drawing>
+      </w:r>
+    </w:p>
+    <w:p>
+      <w:pPr>
+        <w:rPr>
+          <w:b/>
+          <w:bCs/>
+          <w:color w:val="7030A0"/>
+          <w:lang w:val="en-US"/>
+        </w:rPr>
+      </w:pPr>
+    </w:p>
+    <w:p>
+      <w:pPr>
+        <w:rPr>
+          <w:rFonts w:eastAsiaTheme="majorEastAsia"/>
+          <w:lang w:val="en-US"/>
+        </w:rPr>
+      </w:pPr>
+      <w:r>
+        <w:rPr>
+          <w:rFonts w:eastAsiaTheme="majorEastAsia"/>
+          <w:lang w:val="en-US"/>
+        </w:rPr>
+        <w:t>And it worked. We could upload any script and any file type to harm the site.</w:t>
+      </w:r>
+    </w:p>
+    <w:p>
+      <w:pPr>
+        <w:rPr>
+          <w:b/>
+          <w:bCs/>
+          <w:color w:val="7030A0"/>
+          <w:lang w:val="en-US"/>
+        </w:rPr>
+      </w:pPr>
+    </w:p>
+    <w:p>
+      <w:pPr>
+        <w:rPr>
+          <w:b/>
+          <w:bCs/>
+          <w:color w:val="7030A0"/>
+          <w:lang w:val="en-US"/>
+        </w:rPr>
+      </w:pPr>
+      <w:r>
+        <w:rPr>
+          <w:b/>
+          <w:bCs/>
+          <w:noProof/>
+          <w:color w:val="7030A0"/>
+          <w:lang w:val="en-US"/>
+        </w:rPr>
+        <w:drawing>
+          <wp:inline distT="0" distB="0" distL="0" distR="0" wp14:anchorId="74732718" wp14:editId="0B7BA0C8">
+            <wp:extent cx="5943600" cy="1192530"/>
+            <wp:effectExtent l="0" t="0" r="0" b="1270"/>
+            <wp:docPr id="107" name="Picture 107" descr="Graphical user interface&#10;&#10;Description automatically generated with medium confidence"/>
+            <wp:cNvGraphicFramePr>
+              <a:graphicFrameLocks xmlns:a="http://schemas.openxmlformats.org/drawingml/2006/main" noChangeAspect="1"/>
+            </wp:cNvGraphicFramePr>
+            <a:graphic xmlns:a="http://schemas.openxmlformats.org/drawingml/2006/main">
+              <a:graphicData uri="http://schemas.openxmlformats.org/drawingml/2006/picture">
+                <pic:pic xmlns:pic="http://schemas.openxmlformats.org/drawingml/2006/picture">
+                  <pic:nvPicPr>
+                    <pic:cNvPr id="107" name="Picture 107" descr="Graphical user interface&#10;&#10;Description automatically generated with medium confidence"/>
+                    <pic:cNvPicPr/>
+                  </pic:nvPicPr>
+                  <pic:blipFill>
+                    <a:blip r:embed="rId66">
+                      <a:extLst>
+                        <a:ext uri="{28A0092B-C50C-407E-A947-70E740481C1C}">
+                          <a14:useLocalDpi xmlns:a14="http://schemas.microsoft.com/office/drawing/2010/main" val="0"/>
+                        </a:ext>
+                      </a:extLst>
+                    </a:blip>
+                    <a:stretch>
+                      <a:fillRect/>
+                    </a:stretch>
+                  </pic:blipFill>
+                  <pic:spPr>
+                    <a:xfrm>
+                      <a:off x="0" y="0"/>
+                      <a:ext cx="5943600" cy="1192530"/>
+                    </a:xfrm>
+                    <a:prstGeom prst="rect">
+                      <a:avLst/>
+                    </a:prstGeom>
+                  </pic:spPr>
+                </pic:pic>
+              </a:graphicData>
+            </a:graphic>
+          </wp:inline>
+        </w:drawing>
+      </w:r>
+    </w:p>
+    <w:p>
+      <w:pPr>
+        <w:rPr>
+          <w:b/>
+          <w:bCs/>
+          <w:color w:val="7030A0"/>
+          <w:lang w:val="en-US"/>
+        </w:rPr>
+      </w:pPr>
+      <w:r>
+        <w:rPr>
+          <w:b/>
+          <w:bCs/>
+          <w:color w:val="7030A0"/>
+          <w:lang w:val="en-US"/>
+        </w:rPr>
         <w:br w:type="page"/>
       </w:r>
     </w:p>
     <w:p>
       <w:pPr>
         <w:rPr>
-          <w:b/>
-          <w:bCs/>
-          <w:color w:val="7030A0"/>
-          <w:lang w:val="en-US"/>
-        </w:rPr>
-      </w:pPr>
-      <w:r>
-        <w:rPr>
-          <w:b/>
-          <w:bCs/>
-          <w:color w:val="7030A0"/>
+          <w:rFonts w:eastAsiaTheme="majorEastAsia"/>
+          <w:lang w:val="en-US"/>
+        </w:rPr>
+      </w:pPr>
+      <w:r>
+        <w:rPr>
+          <w:rFonts w:eastAsiaTheme="majorEastAsia"/>
           <w:lang w:val="en-US"/>
         </w:rPr>
         <w:lastRenderedPageBreak/>
+        <w:t>To confirm, visit the url:</w:t>
+      </w:r>
+    </w:p>
+    <w:p>
+      <w:pPr>
+        <w:rPr>
+          <w:b/>
+          <w:bCs/>
+          <w:color w:val="7030A0"/>
+          <w:lang w:val="en-US"/>
+        </w:rPr>
+      </w:pPr>
+    </w:p>
+    <w:p>
+      <w:pPr>
+        <w:rPr>
+          <w:b/>
+          <w:bCs/>
+          <w:color w:val="7030A0"/>
+          <w:lang w:val="en-US"/>
+        </w:rPr>
+      </w:pPr>
+      <w:r>
+        <w:rPr>
+          <w:b/>
+          <w:bCs/>
+          <w:noProof/>
+          <w:color w:val="7030A0"/>
+          <w:lang w:val="en-US"/>
+        </w:rPr>
+        <w:drawing>
+          <wp:inline distT="0" distB="0" distL="0" distR="0" wp14:anchorId="00AF520C" wp14:editId="7E2555E5">
+            <wp:extent cx="5943600" cy="2139351"/>
+            <wp:effectExtent l="0" t="0" r="0" b="0"/>
+            <wp:docPr id="110" name="Picture 110" descr="Graphical user interface, text, application, email&#10;&#10;Description automatically generated"/>
+            <wp:cNvGraphicFramePr>
+              <a:graphicFrameLocks xmlns:a="http://schemas.openxmlformats.org/drawingml/2006/main" noChangeAspect="1"/>
+            </wp:cNvGraphicFramePr>
+            <a:graphic xmlns:a="http://schemas.openxmlformats.org/drawingml/2006/main">
+              <a:graphicData uri="http://schemas.openxmlformats.org/drawingml/2006/picture">
+                <pic:pic xmlns:pic="http://schemas.openxmlformats.org/drawingml/2006/picture">
+                  <pic:nvPicPr>
+                    <pic:cNvPr id="110" name="Picture 110" descr="Graphical user interface, text, application, email&#10;&#10;Description automatically generated"/>
+                    <pic:cNvPicPr/>
+                  </pic:nvPicPr>
+                  <pic:blipFill rotWithShape="1">
+                    <a:blip r:embed="rId67">
+                      <a:extLst>
+                        <a:ext uri="{28A0092B-C50C-407E-A947-70E740481C1C}">
+                          <a14:useLocalDpi xmlns:a14="http://schemas.microsoft.com/office/drawing/2010/main" val="0"/>
+                        </a:ext>
+                      </a:extLst>
+                    </a:blip>
+                    <a:srcRect b="29043"/>
+                    <a:stretch/>
+                  </pic:blipFill>
+                  <pic:spPr bwMode="auto">
+                    <a:xfrm>
+                      <a:off x="0" y="0"/>
+                      <a:ext cx="5943600" cy="2139351"/>
+                    </a:xfrm>
+                    <a:prstGeom prst="rect">
+                      <a:avLst/>
+                    </a:prstGeom>
+                    <a:ln>
+                      <a:noFill/>
+                    </a:ln>
+                    <a:extLst>
+                      <a:ext uri="{53640926-AAD7-44D8-BBD7-CCE9431645EC}">
+                        <a14:shadowObscured xmlns:a14="http://schemas.microsoft.com/office/drawing/2010/main"/>
+                      </a:ext>
+                    </a:extLst>
+                  </pic:spPr>
+                </pic:pic>
+              </a:graphicData>
+            </a:graphic>
+          </wp:inline>
+        </w:drawing>
+      </w:r>
+    </w:p>
+    <w:p>
+      <w:pPr>
+        <w:rPr>
+          <w:b/>
+          <w:bCs/>
+          <w:color w:val="7030A0"/>
+          <w:lang w:val="en-US"/>
+        </w:rPr>
+      </w:pPr>
+    </w:p>
+    <w:p>
+      <w:pPr>
+        <w:pStyle w:val="Heading2"/>
+        <w:rPr>
+          <w:color w:val="7030A0"/>
+          <w:lang w:val="en-US"/>
+        </w:rPr>
+      </w:pPr>
+      <w:r>
+        <w:rPr>
+          <w:color w:val="7030A0"/>
+          <w:lang w:val="en-US"/>
+        </w:rPr>
+        <w:t>13</w:t>
+      </w:r>
+      <w:r>
+        <w:rPr>
+          <w:color w:val="7030A0"/>
+          <w:lang w:val="en-US"/>
+        </w:rPr>
+        <w:t>.(</w:t>
+      </w:r>
+      <w:r>
+        <w:rPr>
+          <w:color w:val="7030A0"/>
+          <w:lang w:val="en-US"/>
+        </w:rPr>
+        <w:t>Brute Force</w:t>
+      </w:r>
+      <w:r>
+        <w:rPr>
+          <w:color w:val="7030A0"/>
+          <w:lang w:val="en-US"/>
+        </w:rPr>
+        <w:t>)</w:t>
+      </w:r>
+    </w:p>
+    <w:p>
+      <w:pPr>
+        <w:rPr>
+          <w:rFonts w:eastAsiaTheme="majorEastAsia"/>
+          <w:lang w:val="en-US"/>
+        </w:rPr>
+      </w:pPr>
+    </w:p>
+    <w:p>
+      <w:pPr>
+        <w:rPr>
+          <w:rFonts w:eastAsiaTheme="majorEastAsia"/>
+          <w:lang w:val="en-US"/>
+        </w:rPr>
+      </w:pPr>
+      <w:r>
+        <w:rPr>
+          <w:rFonts w:eastAsiaTheme="majorEastAsia"/>
+          <w:lang w:val="en-US"/>
+        </w:rPr>
+        <w:t xml:space="preserve">Try to login with fake </w:t>
+      </w:r>
+      <w:r>
+        <w:rPr>
+          <w:rFonts w:eastAsiaTheme="majorEastAsia"/>
+          <w:lang w:val="en-US"/>
+        </w:rPr>
+        <w:t>credentials and intercept the request using Burp Suite</w:t>
+      </w:r>
+      <w:r>
+        <w:rPr>
+          <w:rFonts w:eastAsiaTheme="majorEastAsia"/>
+          <w:lang w:val="en-US"/>
+        </w:rPr>
+        <w:t>.</w:t>
+      </w:r>
+    </w:p>
+    <w:p>
+      <w:pPr>
+        <w:rPr>
+          <w:b/>
+          <w:bCs/>
+          <w:color w:val="7030A0"/>
+          <w:lang w:val="en-US"/>
+        </w:rPr>
+      </w:pPr>
+    </w:p>
+    <w:p>
+      <w:pPr>
+        <w:rPr>
+          <w:b/>
+          <w:bCs/>
+          <w:color w:val="7030A0"/>
+          <w:lang w:val="en-US"/>
+        </w:rPr>
+      </w:pPr>
+      <w:r>
+        <w:rPr>
+          <w:b/>
+          <w:bCs/>
+          <w:noProof/>
+          <w:color w:val="7030A0"/>
+          <w:lang w:val="en-US"/>
+        </w:rPr>
+        <w:drawing>
+          <wp:inline distT="0" distB="0" distL="0" distR="0" wp14:anchorId="6AAAED72" wp14:editId="3A413CEE">
+            <wp:extent cx="5947855" cy="838800"/>
+            <wp:effectExtent l="0" t="0" r="0" b="0"/>
+            <wp:docPr id="111" name="Picture 111" descr="Graphical user interface, text, application, email&#10;&#10;Description automatically generated"/>
+            <wp:cNvGraphicFramePr>
+              <a:graphicFrameLocks xmlns:a="http://schemas.openxmlformats.org/drawingml/2006/main" noChangeAspect="1"/>
+            </wp:cNvGraphicFramePr>
+            <a:graphic xmlns:a="http://schemas.openxmlformats.org/drawingml/2006/main">
+              <a:graphicData uri="http://schemas.openxmlformats.org/drawingml/2006/picture">
+                <pic:pic xmlns:pic="http://schemas.openxmlformats.org/drawingml/2006/picture">
+                  <pic:nvPicPr>
+                    <pic:cNvPr id="111" name="Picture 111" descr="Graphical user interface, text, application, email&#10;&#10;Description automatically generated"/>
+                    <pic:cNvPicPr/>
+                  </pic:nvPicPr>
+                  <pic:blipFill rotWithShape="1">
+                    <a:blip r:embed="rId68">
+                      <a:extLst>
+                        <a:ext uri="{28A0092B-C50C-407E-A947-70E740481C1C}">
+                          <a14:useLocalDpi xmlns:a14="http://schemas.microsoft.com/office/drawing/2010/main" val="0"/>
+                        </a:ext>
+                      </a:extLst>
+                    </a:blip>
+                    <a:srcRect b="33266"/>
+                    <a:stretch/>
+                  </pic:blipFill>
+                  <pic:spPr bwMode="auto">
+                    <a:xfrm>
+                      <a:off x="0" y="0"/>
+                      <a:ext cx="5947855" cy="838800"/>
+                    </a:xfrm>
+                    <a:prstGeom prst="rect">
+                      <a:avLst/>
+                    </a:prstGeom>
+                    <a:ln>
+                      <a:noFill/>
+                    </a:ln>
+                    <a:extLst>
+                      <a:ext uri="{53640926-AAD7-44D8-BBD7-CCE9431645EC}">
+                        <a14:shadowObscured xmlns:a14="http://schemas.microsoft.com/office/drawing/2010/main"/>
+                      </a:ext>
+                    </a:extLst>
+                  </pic:spPr>
+                </pic:pic>
+              </a:graphicData>
+            </a:graphic>
+          </wp:inline>
+        </w:drawing>
+      </w:r>
+    </w:p>
+    <w:p>
+      <w:pPr>
+        <w:rPr>
+          <w:b/>
+          <w:bCs/>
+          <w:color w:val="7030A0"/>
+          <w:lang w:val="en-US"/>
+        </w:rPr>
+      </w:pPr>
+    </w:p>
+    <w:p>
+      <w:pPr>
+        <w:rPr>
+          <w:b/>
+          <w:bCs/>
+          <w:color w:val="7030A0"/>
+          <w:lang w:val="en-US"/>
+        </w:rPr>
+      </w:pPr>
+    </w:p>
+    <w:p>
+      <w:pPr>
+        <w:rPr>
+          <w:rFonts w:eastAsiaTheme="majorEastAsia"/>
+          <w:lang w:val="en-US"/>
+        </w:rPr>
+      </w:pPr>
+      <w:r>
+        <w:rPr>
+          <w:rFonts w:eastAsiaTheme="majorEastAsia"/>
+          <w:lang w:val="en-US"/>
+        </w:rPr>
+        <w:t>Right click and send the request to intruder.</w:t>
+      </w:r>
+    </w:p>
+    <w:p>
+      <w:pPr>
+        <w:rPr>
+          <w:b/>
+          <w:bCs/>
+          <w:color w:val="7030A0"/>
+          <w:lang w:val="en-US"/>
+        </w:rPr>
+      </w:pPr>
+    </w:p>
+    <w:p>
+      <w:pPr>
+        <w:rPr>
+          <w:b/>
+          <w:bCs/>
+          <w:color w:val="7030A0"/>
+          <w:lang w:val="en-US"/>
+        </w:rPr>
+      </w:pPr>
+      <w:r>
+        <w:rPr>
+          <w:b/>
+          <w:bCs/>
+          <w:noProof/>
+          <w:color w:val="7030A0"/>
+          <w:lang w:val="en-US"/>
+        </w:rPr>
+        <w:drawing>
+          <wp:inline distT="0" distB="0" distL="0" distR="0" wp14:anchorId="3CDE7EA2" wp14:editId="0885A4A3">
+            <wp:extent cx="5943600" cy="1332865"/>
+            <wp:effectExtent l="0" t="0" r="0" b="635"/>
+            <wp:docPr id="112" name="Picture 112" descr="Graphical user interface&#10;&#10;Description automatically generated with low confidence"/>
+            <wp:cNvGraphicFramePr>
+              <a:graphicFrameLocks xmlns:a="http://schemas.openxmlformats.org/drawingml/2006/main" noChangeAspect="1"/>
+            </wp:cNvGraphicFramePr>
+            <a:graphic xmlns:a="http://schemas.openxmlformats.org/drawingml/2006/main">
+              <a:graphicData uri="http://schemas.openxmlformats.org/drawingml/2006/picture">
+                <pic:pic xmlns:pic="http://schemas.openxmlformats.org/drawingml/2006/picture">
+                  <pic:nvPicPr>
+                    <pic:cNvPr id="112" name="Picture 112" descr="Graphical user interface&#10;&#10;Description automatically generated with low confidence"/>
+                    <pic:cNvPicPr/>
+                  </pic:nvPicPr>
+                  <pic:blipFill>
+                    <a:blip r:embed="rId69">
+                      <a:extLst>
+                        <a:ext uri="{28A0092B-C50C-407E-A947-70E740481C1C}">
+                          <a14:useLocalDpi xmlns:a14="http://schemas.microsoft.com/office/drawing/2010/main" val="0"/>
+                        </a:ext>
+                      </a:extLst>
+                    </a:blip>
+                    <a:stretch>
+                      <a:fillRect/>
+                    </a:stretch>
+                  </pic:blipFill>
+                  <pic:spPr>
+                    <a:xfrm>
+                      <a:off x="0" y="0"/>
+                      <a:ext cx="5943600" cy="1332865"/>
+                    </a:xfrm>
+                    <a:prstGeom prst="rect">
+                      <a:avLst/>
+                    </a:prstGeom>
+                  </pic:spPr>
+                </pic:pic>
+              </a:graphicData>
+            </a:graphic>
+          </wp:inline>
+        </w:drawing>
+      </w:r>
+      <w:r>
+        <w:rPr>
+          <w:b/>
+          <w:bCs/>
+          <w:color w:val="7030A0"/>
+          <w:lang w:val="en-US"/>
+        </w:rPr>
         <w:br w:type="page"/>
       </w:r>
     </w:p>
     <w:p>
       <w:pPr>
         <w:rPr>
+          <w:rFonts w:eastAsiaTheme="majorEastAsia"/>
+          <w:lang w:val="en-US"/>
+        </w:rPr>
+      </w:pPr>
+      <w:r>
+        <w:rPr>
+          <w:rFonts w:eastAsiaTheme="majorEastAsia"/>
+          <w:lang w:val="en-US"/>
+        </w:rPr>
+        <w:lastRenderedPageBreak/>
+        <w:t>In the position tab, select the type of the attack as Cluster bomb.</w:t>
+      </w:r>
+    </w:p>
+    <w:p>
+      <w:pPr>
+        <w:rPr>
+          <w:b/>
+          <w:bCs/>
+          <w:color w:val="7030A0"/>
+          <w:lang w:val="en-US"/>
+        </w:rPr>
+      </w:pPr>
+    </w:p>
+    <w:p>
+      <w:pPr>
+        <w:rPr>
+          <w:b/>
+          <w:bCs/>
+          <w:color w:val="7030A0"/>
+          <w:lang w:val="en-US"/>
+        </w:rPr>
+      </w:pPr>
+    </w:p>
+    <w:p>
+      <w:pPr>
+        <w:rPr>
+          <w:b/>
+          <w:bCs/>
+          <w:color w:val="7030A0"/>
+          <w:lang w:val="en-US"/>
+        </w:rPr>
+      </w:pPr>
+      <w:r>
+        <w:rPr>
+          <w:b/>
+          <w:bCs/>
+          <w:noProof/>
+          <w:color w:val="7030A0"/>
+          <w:lang w:val="en-US"/>
+        </w:rPr>
+        <w:drawing>
+          <wp:inline distT="0" distB="0" distL="0" distR="0" wp14:anchorId="61E85F0F" wp14:editId="67C27321">
+            <wp:extent cx="5943600" cy="2123440"/>
+            <wp:effectExtent l="0" t="0" r="0" b="0"/>
+            <wp:docPr id="113" name="Picture 113" descr="Graphical user interface, text, application, email&#10;&#10;Description automatically generated"/>
+            <wp:cNvGraphicFramePr>
+              <a:graphicFrameLocks xmlns:a="http://schemas.openxmlformats.org/drawingml/2006/main" noChangeAspect="1"/>
+            </wp:cNvGraphicFramePr>
+            <a:graphic xmlns:a="http://schemas.openxmlformats.org/drawingml/2006/main">
+              <a:graphicData uri="http://schemas.openxmlformats.org/drawingml/2006/picture">
+                <pic:pic xmlns:pic="http://schemas.openxmlformats.org/drawingml/2006/picture">
+                  <pic:nvPicPr>
+                    <pic:cNvPr id="113" name="Picture 113" descr="Graphical user interface, text, application, email&#10;&#10;Description automatically generated"/>
+                    <pic:cNvPicPr/>
+                  </pic:nvPicPr>
+                  <pic:blipFill>
+                    <a:blip r:embed="rId70">
+                      <a:extLst>
+                        <a:ext uri="{28A0092B-C50C-407E-A947-70E740481C1C}">
+                          <a14:useLocalDpi xmlns:a14="http://schemas.microsoft.com/office/drawing/2010/main" val="0"/>
+                        </a:ext>
+                      </a:extLst>
+                    </a:blip>
+                    <a:stretch>
+                      <a:fillRect/>
+                    </a:stretch>
+                  </pic:blipFill>
+                  <pic:spPr>
+                    <a:xfrm>
+                      <a:off x="0" y="0"/>
+                      <a:ext cx="5943600" cy="2123440"/>
+                    </a:xfrm>
+                    <a:prstGeom prst="rect">
+                      <a:avLst/>
+                    </a:prstGeom>
+                  </pic:spPr>
+                </pic:pic>
+              </a:graphicData>
+            </a:graphic>
+          </wp:inline>
+        </w:drawing>
+      </w:r>
+    </w:p>
+    <w:p>
+      <w:pPr>
+        <w:rPr>
+          <w:b/>
+          <w:bCs/>
+          <w:color w:val="7030A0"/>
+          <w:lang w:val="en-US"/>
+        </w:rPr>
+      </w:pPr>
+    </w:p>
+    <w:p>
+      <w:pPr>
+        <w:rPr>
+          <w:b/>
+          <w:bCs/>
+          <w:color w:val="7030A0"/>
+          <w:lang w:val="en-US"/>
+        </w:rPr>
+      </w:pPr>
+      <w:r>
+        <w:rPr>
+          <w:b/>
+          <w:bCs/>
+          <w:color w:val="7030A0"/>
+          <w:lang w:val="en-US"/>
+        </w:rPr>
+        <w:t>Click clear and add the username and password keywords:</w:t>
+      </w:r>
+    </w:p>
+    <w:p>
+      <w:pPr>
+        <w:rPr>
+          <w:b/>
+          <w:bCs/>
+          <w:color w:val="7030A0"/>
+          <w:lang w:val="en-US"/>
+        </w:rPr>
+      </w:pPr>
+    </w:p>
+    <w:p>
+      <w:pPr>
+        <w:rPr>
+          <w:b/>
+          <w:bCs/>
+          <w:color w:val="7030A0"/>
+          <w:lang w:val="en-US"/>
+        </w:rPr>
+      </w:pPr>
+      <w:r>
+        <w:rPr>
+          <w:b/>
+          <w:bCs/>
+          <w:noProof/>
+          <w:color w:val="7030A0"/>
+          <w:lang w:val="en-US"/>
+        </w:rPr>
+        <w:drawing>
+          <wp:inline distT="0" distB="0" distL="0" distR="0" wp14:anchorId="7DBB9C29" wp14:editId="79546D58">
+            <wp:extent cx="5943600" cy="965200"/>
+            <wp:effectExtent l="0" t="0" r="0" b="0"/>
+            <wp:docPr id="114" name="Picture 114" descr="Graphical user interface, text, application&#10;&#10;Description automatically generated"/>
+            <wp:cNvGraphicFramePr>
+              <a:graphicFrameLocks xmlns:a="http://schemas.openxmlformats.org/drawingml/2006/main" noChangeAspect="1"/>
+            </wp:cNvGraphicFramePr>
+            <a:graphic xmlns:a="http://schemas.openxmlformats.org/drawingml/2006/main">
+              <a:graphicData uri="http://schemas.openxmlformats.org/drawingml/2006/picture">
+                <pic:pic xmlns:pic="http://schemas.openxmlformats.org/drawingml/2006/picture">
+                  <pic:nvPicPr>
+                    <pic:cNvPr id="114" name="Picture 114" descr="Graphical user interface, text, application&#10;&#10;Description automatically generated"/>
+                    <pic:cNvPicPr/>
+                  </pic:nvPicPr>
+                  <pic:blipFill>
+                    <a:blip r:embed="rId71">
+                      <a:extLst>
+                        <a:ext uri="{28A0092B-C50C-407E-A947-70E740481C1C}">
+                          <a14:useLocalDpi xmlns:a14="http://schemas.microsoft.com/office/drawing/2010/main" val="0"/>
+                        </a:ext>
+                      </a:extLst>
+                    </a:blip>
+                    <a:stretch>
+                      <a:fillRect/>
+                    </a:stretch>
+                  </pic:blipFill>
+                  <pic:spPr>
+                    <a:xfrm>
+                      <a:off x="0" y="0"/>
+                      <a:ext cx="5943600" cy="965200"/>
+                    </a:xfrm>
+                    <a:prstGeom prst="rect">
+                      <a:avLst/>
+                    </a:prstGeom>
+                  </pic:spPr>
+                </pic:pic>
+              </a:graphicData>
+            </a:graphic>
+          </wp:inline>
+        </w:drawing>
+      </w:r>
+    </w:p>
+    <w:p>
+      <w:pPr>
+        <w:rPr>
+          <w:b/>
+          <w:bCs/>
+          <w:color w:val="7030A0"/>
+          <w:lang w:val="en-US"/>
+        </w:rPr>
+      </w:pPr>
+    </w:p>
+    <w:p>
+      <w:pPr>
+        <w:rPr>
+          <w:b/>
+          <w:bCs/>
+          <w:color w:val="7030A0"/>
+          <w:lang w:val="en-US"/>
+        </w:rPr>
+      </w:pPr>
+    </w:p>
+    <w:p>
+      <w:pPr>
+        <w:rPr>
+          <w:b/>
+          <w:bCs/>
+          <w:color w:val="7030A0"/>
+          <w:lang w:val="en-US"/>
+        </w:rPr>
+      </w:pPr>
+      <w:r>
+        <w:rPr>
+          <w:b/>
+          <w:bCs/>
+          <w:color w:val="7030A0"/>
+          <w:lang w:val="en-US"/>
+        </w:rPr>
+        <w:t>At</w:t>
+      </w:r>
+      <w:r>
+        <w:rPr>
+          <w:b/>
+          <w:bCs/>
+          <w:color w:val="7030A0"/>
+          <w:lang w:val="en-US"/>
+        </w:rPr>
+        <w:t xml:space="preserve"> the payload tab, set the payload to 1 (username) and add common keywords.</w:t>
+      </w:r>
+    </w:p>
+    <w:p>
+      <w:pPr>
+        <w:rPr>
+          <w:b/>
+          <w:bCs/>
+          <w:color w:val="7030A0"/>
+          <w:lang w:val="en-US"/>
+        </w:rPr>
+      </w:pPr>
+    </w:p>
+    <w:p>
+      <w:pPr>
+        <w:rPr>
+          <w:b/>
+          <w:bCs/>
+          <w:color w:val="7030A0"/>
+          <w:lang w:val="en-US"/>
+        </w:rPr>
+      </w:pPr>
+      <w:r>
+        <w:rPr>
+          <w:b/>
+          <w:bCs/>
+          <w:noProof/>
+          <w:color w:val="7030A0"/>
+          <w:lang w:val="en-US"/>
+        </w:rPr>
+        <w:drawing>
+          <wp:inline distT="0" distB="0" distL="0" distR="0" wp14:anchorId="59429983" wp14:editId="5780B5E6">
+            <wp:extent cx="4183877" cy="3128521"/>
+            <wp:effectExtent l="0" t="0" r="0" b="0"/>
+            <wp:docPr id="115" name="Picture 115" descr="Graphical user interface, text, application, email&#10;&#10;Description automatically generated"/>
+            <wp:cNvGraphicFramePr>
+              <a:graphicFrameLocks xmlns:a="http://schemas.openxmlformats.org/drawingml/2006/main" noChangeAspect="1"/>
+            </wp:cNvGraphicFramePr>
+            <a:graphic xmlns:a="http://schemas.openxmlformats.org/drawingml/2006/main">
+              <a:graphicData uri="http://schemas.openxmlformats.org/drawingml/2006/picture">
+                <pic:pic xmlns:pic="http://schemas.openxmlformats.org/drawingml/2006/picture">
+                  <pic:nvPicPr>
+                    <pic:cNvPr id="115" name="Picture 115" descr="Graphical user interface, text, application, email&#10;&#10;Description automatically generated"/>
+                    <pic:cNvPicPr/>
+                  </pic:nvPicPr>
+                  <pic:blipFill>
+                    <a:blip r:embed="rId72">
+                      <a:extLst>
+                        <a:ext uri="{28A0092B-C50C-407E-A947-70E740481C1C}">
+                          <a14:useLocalDpi xmlns:a14="http://schemas.microsoft.com/office/drawing/2010/main" val="0"/>
+                        </a:ext>
+                      </a:extLst>
+                    </a:blip>
+                    <a:stretch>
+                      <a:fillRect/>
+                    </a:stretch>
+                  </pic:blipFill>
+                  <pic:spPr>
+                    <a:xfrm>
+                      <a:off x="0" y="0"/>
+                      <a:ext cx="4187319" cy="3131094"/>
+                    </a:xfrm>
+                    <a:prstGeom prst="rect">
+                      <a:avLst/>
+                    </a:prstGeom>
+                  </pic:spPr>
+                </pic:pic>
+              </a:graphicData>
+            </a:graphic>
+          </wp:inline>
+        </w:drawing>
+      </w:r>
+      <w:r>
+        <w:rPr>
+          <w:b/>
+          <w:bCs/>
+          <w:color w:val="7030A0"/>
+          <w:lang w:val="en-US"/>
+        </w:rPr>
+        <w:br w:type="page"/>
+      </w:r>
+    </w:p>
+    <w:p>
+      <w:pPr>
+        <w:rPr>
+          <w:b/>
+          <w:bCs/>
+          <w:color w:val="7030A0"/>
+          <w:lang w:val="en-US"/>
+        </w:rPr>
+      </w:pPr>
+      <w:r>
+        <w:rPr>
+          <w:b/>
+          <w:bCs/>
+          <w:color w:val="7030A0"/>
+          <w:lang w:val="en-US"/>
+        </w:rPr>
+        <w:lastRenderedPageBreak/>
+        <w:t>S</w:t>
+      </w:r>
+      <w:r>
+        <w:rPr>
+          <w:b/>
+          <w:bCs/>
+          <w:color w:val="7030A0"/>
+          <w:lang w:val="en-US"/>
+        </w:rPr>
+        <w:t xml:space="preserve">et the payload to </w:t>
+      </w:r>
+      <w:r>
+        <w:rPr>
+          <w:b/>
+          <w:bCs/>
+          <w:color w:val="7030A0"/>
+          <w:lang w:val="en-US"/>
+        </w:rPr>
+        <w:t>2</w:t>
+      </w:r>
+      <w:r>
+        <w:rPr>
+          <w:b/>
+          <w:bCs/>
+          <w:color w:val="7030A0"/>
+          <w:lang w:val="en-US"/>
+        </w:rPr>
+        <w:t xml:space="preserve"> (</w:t>
+      </w:r>
+      <w:r>
+        <w:rPr>
+          <w:b/>
+          <w:bCs/>
+          <w:color w:val="7030A0"/>
+          <w:lang w:val="en-US"/>
+        </w:rPr>
+        <w:t>password</w:t>
+      </w:r>
+      <w:r>
+        <w:rPr>
+          <w:b/>
+          <w:bCs/>
+          <w:color w:val="7030A0"/>
+          <w:lang w:val="en-US"/>
+        </w:rPr>
+        <w:t xml:space="preserve">) and add common </w:t>
+      </w:r>
+      <w:r>
+        <w:rPr>
+          <w:b/>
+          <w:bCs/>
+          <w:color w:val="7030A0"/>
+          <w:lang w:val="en-US"/>
+        </w:rPr>
+        <w:t>password</w:t>
+      </w:r>
+      <w:r>
+        <w:rPr>
+          <w:b/>
+          <w:bCs/>
+          <w:color w:val="7030A0"/>
+          <w:lang w:val="en-US"/>
+        </w:rPr>
+        <w:t>s</w:t>
+      </w:r>
+      <w:r>
+        <w:rPr>
+          <w:b/>
+          <w:bCs/>
+          <w:color w:val="7030A0"/>
+          <w:lang w:val="en-US"/>
+        </w:rPr>
+        <w:t>.</w:t>
+      </w:r>
+    </w:p>
+    <w:p>
+      <w:pPr>
+        <w:rPr>
+          <w:b/>
+          <w:bCs/>
+          <w:color w:val="7030A0"/>
+          <w:lang w:val="en-US"/>
+        </w:rPr>
+      </w:pPr>
+    </w:p>
+    <w:p>
+      <w:pPr>
+        <w:rPr>
+          <w:b/>
+          <w:bCs/>
+          <w:color w:val="7030A0"/>
+          <w:lang w:val="en-US"/>
+        </w:rPr>
+      </w:pPr>
+    </w:p>
+    <w:p>
+      <w:pPr>
+        <w:rPr>
+          <w:b/>
+          <w:bCs/>
+          <w:color w:val="7030A0"/>
+          <w:lang w:val="en-US"/>
+        </w:rPr>
+      </w:pPr>
+      <w:r>
+        <w:rPr>
+          <w:b/>
+          <w:bCs/>
+          <w:noProof/>
+          <w:color w:val="7030A0"/>
+          <w:lang w:val="en-US"/>
+        </w:rPr>
+        <w:drawing>
+          <wp:inline distT="0" distB="0" distL="0" distR="0" wp14:anchorId="58AEAD62" wp14:editId="180278FC">
+            <wp:extent cx="3093582" cy="2821983"/>
+            <wp:effectExtent l="0" t="0" r="5715" b="0"/>
+            <wp:docPr id="116" name="Picture 116" descr="Graphical user interface, table&#10;&#10;Description automatically generated"/>
+            <wp:cNvGraphicFramePr>
+              <a:graphicFrameLocks xmlns:a="http://schemas.openxmlformats.org/drawingml/2006/main" noChangeAspect="1"/>
+            </wp:cNvGraphicFramePr>
+            <a:graphic xmlns:a="http://schemas.openxmlformats.org/drawingml/2006/main">
+              <a:graphicData uri="http://schemas.openxmlformats.org/drawingml/2006/picture">
+                <pic:pic xmlns:pic="http://schemas.openxmlformats.org/drawingml/2006/picture">
+                  <pic:nvPicPr>
+                    <pic:cNvPr id="116" name="Picture 116" descr="Graphical user interface, table&#10;&#10;Description automatically generated"/>
+                    <pic:cNvPicPr/>
+                  </pic:nvPicPr>
+                  <pic:blipFill>
+                    <a:blip r:embed="rId73">
+                      <a:extLst>
+                        <a:ext uri="{28A0092B-C50C-407E-A947-70E740481C1C}">
+                          <a14:useLocalDpi xmlns:a14="http://schemas.microsoft.com/office/drawing/2010/main" val="0"/>
+                        </a:ext>
+                      </a:extLst>
+                    </a:blip>
+                    <a:stretch>
+                      <a:fillRect/>
+                    </a:stretch>
+                  </pic:blipFill>
+                  <pic:spPr>
+                    <a:xfrm>
+                      <a:off x="0" y="0"/>
+                      <a:ext cx="3098719" cy="2826669"/>
+                    </a:xfrm>
+                    <a:prstGeom prst="rect">
+                      <a:avLst/>
+                    </a:prstGeom>
+                  </pic:spPr>
+                </pic:pic>
+              </a:graphicData>
+            </a:graphic>
+          </wp:inline>
+        </w:drawing>
+      </w:r>
+      <w:r>
+        <w:rPr>
+          <w:b/>
+          <w:bCs/>
+          <w:color w:val="7030A0"/>
+          <w:lang w:val="en-US"/>
+        </w:rPr>
+        <w:t xml:space="preserve"> </w:t>
+      </w:r>
+    </w:p>
+    <w:p>
+      <w:pPr>
+        <w:rPr>
+          <w:b/>
+          <w:bCs/>
+          <w:color w:val="7030A0"/>
+          <w:lang w:val="en-US"/>
+        </w:rPr>
+      </w:pPr>
+    </w:p>
+    <w:p>
+      <w:pPr>
+        <w:rPr>
+          <w:b/>
+          <w:bCs/>
+          <w:color w:val="7030A0"/>
+          <w:lang w:val="en-US"/>
+        </w:rPr>
+      </w:pPr>
+      <w:r>
+        <w:rPr>
+          <w:b/>
+          <w:bCs/>
+          <w:color w:val="7030A0"/>
+          <w:lang w:val="en-US"/>
+        </w:rPr>
+        <w:t xml:space="preserve">At the options tab, </w:t>
+      </w:r>
+      <w:r>
+        <w:rPr>
+          <w:b/>
+          <w:bCs/>
+          <w:color w:val="7030A0"/>
+          <w:lang w:val="en-US"/>
+        </w:rPr>
+        <w:t xml:space="preserve">set </w:t>
+      </w:r>
+      <w:r>
+        <w:rPr>
+          <w:b/>
+          <w:bCs/>
+          <w:color w:val="7030A0"/>
+          <w:lang w:val="en-US"/>
+        </w:rPr>
+        <w:t>the keywords that will match the result in case of successful access:</w:t>
+      </w:r>
+    </w:p>
+    <w:p>
+      <w:pPr>
+        <w:rPr>
+          <w:b/>
+          <w:bCs/>
+          <w:color w:val="7030A0"/>
+          <w:lang w:val="en-US"/>
+        </w:rPr>
+      </w:pPr>
+    </w:p>
+    <w:p>
+      <w:pPr>
+        <w:rPr>
+          <w:b/>
+          <w:bCs/>
+          <w:color w:val="7030A0"/>
+          <w:lang w:val="en-US"/>
+        </w:rPr>
+      </w:pPr>
+    </w:p>
+    <w:p>
+      <w:pPr>
+        <w:rPr>
+          <w:b/>
+          <w:bCs/>
+          <w:color w:val="7030A0"/>
+          <w:lang w:val="en-US"/>
+        </w:rPr>
+      </w:pPr>
+      <w:r>
+        <w:rPr>
+          <w:b/>
+          <w:bCs/>
+          <w:noProof/>
+          <w:color w:val="7030A0"/>
+          <w:lang w:val="en-US"/>
+        </w:rPr>
+        <w:drawing>
+          <wp:inline distT="0" distB="0" distL="0" distR="0" wp14:anchorId="345B551A" wp14:editId="2C7A2EB3">
+            <wp:extent cx="4236330" cy="2560217"/>
+            <wp:effectExtent l="0" t="0" r="5715" b="5715"/>
+            <wp:docPr id="117" name="Picture 117" descr="Graphical user interface, text, application&#10;&#10;Description automatically generated"/>
+            <wp:cNvGraphicFramePr>
+              <a:graphicFrameLocks xmlns:a="http://schemas.openxmlformats.org/drawingml/2006/main" noChangeAspect="1"/>
+            </wp:cNvGraphicFramePr>
+            <a:graphic xmlns:a="http://schemas.openxmlformats.org/drawingml/2006/main">
+              <a:graphicData uri="http://schemas.openxmlformats.org/drawingml/2006/picture">
+                <pic:pic xmlns:pic="http://schemas.openxmlformats.org/drawingml/2006/picture">
+                  <pic:nvPicPr>
+                    <pic:cNvPr id="117" name="Picture 117" descr="Graphical user interface, text, application&#10;&#10;Description automatically generated"/>
+                    <pic:cNvPicPr/>
+                  </pic:nvPicPr>
+                  <pic:blipFill>
+                    <a:blip r:embed="rId74">
+                      <a:extLst>
+                        <a:ext uri="{28A0092B-C50C-407E-A947-70E740481C1C}">
+                          <a14:useLocalDpi xmlns:a14="http://schemas.microsoft.com/office/drawing/2010/main" val="0"/>
+                        </a:ext>
+                      </a:extLst>
+                    </a:blip>
+                    <a:stretch>
+                      <a:fillRect/>
+                    </a:stretch>
+                  </pic:blipFill>
+                  <pic:spPr>
+                    <a:xfrm>
+                      <a:off x="0" y="0"/>
+                      <a:ext cx="4253733" cy="2570734"/>
+                    </a:xfrm>
+                    <a:prstGeom prst="rect">
+                      <a:avLst/>
+                    </a:prstGeom>
+                  </pic:spPr>
+                </pic:pic>
+              </a:graphicData>
+            </a:graphic>
+          </wp:inline>
+        </w:drawing>
+      </w:r>
+      <w:r>
+        <w:rPr>
+          <w:b/>
+          <w:bCs/>
+          <w:color w:val="7030A0"/>
+          <w:lang w:val="en-US"/>
+        </w:rPr>
+        <w:t xml:space="preserve"> </w:t>
+      </w:r>
+    </w:p>
+    <w:p>
+      <w:pPr>
+        <w:rPr>
+          <w:b/>
+          <w:bCs/>
+          <w:color w:val="7030A0"/>
+          <w:lang w:val="en-US"/>
+        </w:rPr>
+      </w:pPr>
+    </w:p>
+    <w:p>
+      <w:pPr>
+        <w:rPr>
+          <w:b/>
+          <w:bCs/>
+          <w:color w:val="7030A0"/>
+          <w:lang w:val="en-US"/>
+        </w:rPr>
+      </w:pPr>
+    </w:p>
+    <w:p>
+      <w:pPr>
+        <w:rPr>
+          <w:b/>
+          <w:bCs/>
+          <w:color w:val="7030A0"/>
+          <w:lang w:val="en-US"/>
+        </w:rPr>
+      </w:pPr>
+      <w:r>
+        <w:rPr>
+          <w:b/>
+          <w:bCs/>
+          <w:color w:val="7030A0"/>
+          <w:lang w:val="en-US"/>
+        </w:rPr>
+        <w:br w:type="page"/>
+      </w:r>
+    </w:p>
+    <w:p>
+      <w:pPr>
+        <w:rPr>
+          <w:b/>
+          <w:bCs/>
+          <w:color w:val="7030A0"/>
+          <w:lang w:val="en-US"/>
+        </w:rPr>
+      </w:pPr>
+      <w:r>
+        <w:rPr>
+          <w:b/>
+          <w:bCs/>
+          <w:color w:val="7030A0"/>
+          <w:lang w:val="en-US"/>
+        </w:rPr>
+        <w:lastRenderedPageBreak/>
+        <w:t>In the same page click start attack.</w:t>
+      </w:r>
+      <w:r>
+        <w:rPr>
+          <w:b/>
+          <w:bCs/>
+          <w:color w:val="7030A0"/>
+          <w:lang w:val="en-US"/>
+        </w:rPr>
+        <w:t xml:space="preserve"> In my case, there are 36 probabilities and only one success:</w:t>
+      </w:r>
+    </w:p>
+    <w:p>
+      <w:pPr>
+        <w:rPr>
+          <w:b/>
+          <w:bCs/>
+          <w:color w:val="7030A0"/>
+          <w:lang w:val="en-US"/>
+        </w:rPr>
+      </w:pPr>
+    </w:p>
+    <w:p>
+      <w:pPr>
+        <w:rPr>
+          <w:b/>
+          <w:bCs/>
+          <w:color w:val="7030A0"/>
+          <w:lang w:val="en-US"/>
+        </w:rPr>
+      </w:pPr>
+    </w:p>
+    <w:p>
+      <w:pPr>
+        <w:rPr>
+          <w:b/>
+          <w:bCs/>
+          <w:color w:val="7030A0"/>
+          <w:lang w:val="en-US"/>
+        </w:rPr>
+      </w:pPr>
+      <w:r>
+        <w:rPr>
+          <w:b/>
+          <w:bCs/>
+          <w:noProof/>
+          <w:color w:val="7030A0"/>
+          <w:lang w:val="en-US"/>
+        </w:rPr>
+        <w:drawing>
+          <wp:inline distT="0" distB="0" distL="0" distR="0" wp14:anchorId="7A9A992B" wp14:editId="17F2FD03">
+            <wp:extent cx="5943600" cy="1389380"/>
+            <wp:effectExtent l="0" t="0" r="0" b="0"/>
+            <wp:docPr id="118" name="Picture 118" descr="Table&#10;&#10;Description automatically generated"/>
+            <wp:cNvGraphicFramePr>
+              <a:graphicFrameLocks xmlns:a="http://schemas.openxmlformats.org/drawingml/2006/main" noChangeAspect="1"/>
+            </wp:cNvGraphicFramePr>
+            <a:graphic xmlns:a="http://schemas.openxmlformats.org/drawingml/2006/main">
+              <a:graphicData uri="http://schemas.openxmlformats.org/drawingml/2006/picture">
+                <pic:pic xmlns:pic="http://schemas.openxmlformats.org/drawingml/2006/picture">
+                  <pic:nvPicPr>
+                    <pic:cNvPr id="118" name="Picture 118" descr="Table&#10;&#10;Description automatically generated"/>
+                    <pic:cNvPicPr/>
+                  </pic:nvPicPr>
+                  <pic:blipFill>
+                    <a:blip r:embed="rId75">
+                      <a:extLst>
+                        <a:ext uri="{28A0092B-C50C-407E-A947-70E740481C1C}">
+                          <a14:useLocalDpi xmlns:a14="http://schemas.microsoft.com/office/drawing/2010/main" val="0"/>
+                        </a:ext>
+                      </a:extLst>
+                    </a:blip>
+                    <a:stretch>
+                      <a:fillRect/>
+                    </a:stretch>
+                  </pic:blipFill>
+                  <pic:spPr>
+                    <a:xfrm>
+                      <a:off x="0" y="0"/>
+                      <a:ext cx="5943600" cy="1389380"/>
+                    </a:xfrm>
+                    <a:prstGeom prst="rect">
+                      <a:avLst/>
+                    </a:prstGeom>
+                  </pic:spPr>
+                </pic:pic>
+              </a:graphicData>
+            </a:graphic>
+          </wp:inline>
+        </w:drawing>
+      </w:r>
+    </w:p>
+    <w:p>
+      <w:pPr>
+        <w:rPr>
+          <w:b/>
+          <w:bCs/>
+          <w:color w:val="7030A0"/>
+          <w:lang w:val="en-US"/>
+        </w:rPr>
+      </w:pPr>
+    </w:p>
+    <w:p>
+      <w:pPr>
+        <w:rPr>
+          <w:b/>
+          <w:bCs/>
+          <w:color w:val="7030A0"/>
+          <w:lang w:val="en-US"/>
+        </w:rPr>
+      </w:pPr>
+    </w:p>
+    <w:p>
+      <w:pPr>
+        <w:rPr>
+          <w:b/>
+          <w:bCs/>
+          <w:color w:val="7030A0"/>
+          <w:lang w:val="en-US"/>
+        </w:rPr>
+      </w:pPr>
+      <w:r>
+        <w:rPr>
+          <w:b/>
+          <w:bCs/>
+          <w:color w:val="7030A0"/>
+          <w:lang w:val="en-US"/>
+        </w:rPr>
+        <w:t>Now, confirm with sign</w:t>
+      </w:r>
+      <w:r>
+        <w:rPr>
+          <w:b/>
+          <w:bCs/>
+          <w:color w:val="7030A0"/>
+          <w:lang w:val="en-US"/>
+        </w:rPr>
+        <w:t>-</w:t>
+      </w:r>
+      <w:r>
+        <w:rPr>
+          <w:b/>
+          <w:bCs/>
+          <w:color w:val="7030A0"/>
+          <w:lang w:val="en-US"/>
+        </w:rPr>
+        <w:t>in to the server with the obtained passwords for admin:</w:t>
+      </w:r>
+    </w:p>
+    <w:p>
+      <w:pPr>
+        <w:rPr>
+          <w:b/>
+          <w:bCs/>
+          <w:color w:val="7030A0"/>
+          <w:lang w:val="en-US"/>
+        </w:rPr>
+      </w:pPr>
+    </w:p>
+    <w:p>
+      <w:pPr>
+        <w:rPr>
+          <w:b/>
+          <w:bCs/>
+          <w:color w:val="7030A0"/>
+          <w:lang w:val="en-US"/>
+        </w:rPr>
+      </w:pPr>
+      <w:r>
+        <w:rPr>
+          <w:b/>
+          <w:bCs/>
+          <w:noProof/>
+          <w:color w:val="7030A0"/>
+          <w:lang w:val="en-US"/>
+        </w:rPr>
+        <w:drawing>
+          <wp:inline distT="0" distB="0" distL="0" distR="0" wp14:anchorId="265A3D32" wp14:editId="5A30DD60">
+            <wp:extent cx="5943600" cy="605790"/>
+            <wp:effectExtent l="0" t="0" r="0" b="3810"/>
+            <wp:docPr id="119" name="Picture 119"/>
+            <wp:cNvGraphicFramePr>
+              <a:graphicFrameLocks xmlns:a="http://schemas.openxmlformats.org/drawingml/2006/main" noChangeAspect="1"/>
+            </wp:cNvGraphicFramePr>
+            <a:graphic xmlns:a="http://schemas.openxmlformats.org/drawingml/2006/main">
+              <a:graphicData uri="http://schemas.openxmlformats.org/drawingml/2006/picture">
+                <pic:pic xmlns:pic="http://schemas.openxmlformats.org/drawingml/2006/picture">
+                  <pic:nvPicPr>
+                    <pic:cNvPr id="119" name="Picture 119"/>
+                    <pic:cNvPicPr/>
+                  </pic:nvPicPr>
+                  <pic:blipFill>
+                    <a:blip r:embed="rId76">
+                      <a:extLst>
+                        <a:ext uri="{28A0092B-C50C-407E-A947-70E740481C1C}">
+                          <a14:useLocalDpi xmlns:a14="http://schemas.microsoft.com/office/drawing/2010/main" val="0"/>
+                        </a:ext>
+                      </a:extLst>
+                    </a:blip>
+                    <a:stretch>
+                      <a:fillRect/>
+                    </a:stretch>
+                  </pic:blipFill>
+                  <pic:spPr>
+                    <a:xfrm>
+                      <a:off x="0" y="0"/>
+                      <a:ext cx="5943600" cy="605790"/>
+                    </a:xfrm>
+                    <a:prstGeom prst="rect">
+                      <a:avLst/>
+                    </a:prstGeom>
+                  </pic:spPr>
+                </pic:pic>
+              </a:graphicData>
+            </a:graphic>
+          </wp:inline>
+        </w:drawing>
+      </w:r>
+    </w:p>
+    <w:p>
+      <w:pPr>
+        <w:rPr>
+          <w:b/>
+          <w:bCs/>
+          <w:color w:val="7030A0"/>
+          <w:lang w:val="en-US"/>
+        </w:rPr>
+      </w:pPr>
+    </w:p>
+    <w:p>
+      <w:pPr>
+        <w:rPr>
+          <w:b/>
+          <w:bCs/>
+          <w:color w:val="7030A0"/>
+          <w:lang w:val="en-US"/>
+        </w:rPr>
+      </w:pPr>
+      <w:r>
+        <w:rPr>
+          <w:b/>
+          <w:bCs/>
+          <w:color w:val="7030A0"/>
+          <w:lang w:val="en-US"/>
+        </w:rPr>
+        <w:t>After forwarding the request, it worked:</w:t>
+      </w:r>
+    </w:p>
+    <w:p>
+      <w:pPr>
+        <w:rPr>
+          <w:b/>
+          <w:bCs/>
+          <w:color w:val="7030A0"/>
+          <w:lang w:val="en-US"/>
+        </w:rPr>
+      </w:pPr>
+    </w:p>
+    <w:p>
+      <w:pPr>
+        <w:rPr>
+          <w:b/>
+          <w:bCs/>
+          <w:color w:val="7030A0"/>
+          <w:lang w:val="en-US"/>
+        </w:rPr>
+      </w:pPr>
+      <w:r>
+        <w:rPr>
+          <w:b/>
+          <w:bCs/>
+          <w:color w:val="7030A0"/>
+          <w:lang w:val="en-US"/>
+        </w:rPr>
+        <w:t xml:space="preserve"> </w:t>
+      </w:r>
+      <w:r>
+        <w:rPr>
+          <w:b/>
+          <w:bCs/>
+          <w:noProof/>
+          <w:color w:val="7030A0"/>
+          <w:lang w:val="en-US"/>
+        </w:rPr>
+        <w:drawing>
+          <wp:inline distT="0" distB="0" distL="0" distR="0" wp14:anchorId="6FE3101B" wp14:editId="74EDC0A9">
+            <wp:extent cx="5029200" cy="2349500"/>
+            <wp:effectExtent l="0" t="0" r="0" b="0"/>
+            <wp:docPr id="120" name="Picture 120" descr="Graphical user interface, text, application&#10;&#10;Description automatically generated"/>
+            <wp:cNvGraphicFramePr>
+              <a:graphicFrameLocks xmlns:a="http://schemas.openxmlformats.org/drawingml/2006/main" noChangeAspect="1"/>
+            </wp:cNvGraphicFramePr>
+            <a:graphic xmlns:a="http://schemas.openxmlformats.org/drawingml/2006/main">
+              <a:graphicData uri="http://schemas.openxmlformats.org/drawingml/2006/picture">
+                <pic:pic xmlns:pic="http://schemas.openxmlformats.org/drawingml/2006/picture">
+                  <pic:nvPicPr>
+                    <pic:cNvPr id="120" name="Picture 120" descr="Graphical user interface, text, application&#10;&#10;Description automatically generated"/>
+                    <pic:cNvPicPr/>
+                  </pic:nvPicPr>
+                  <pic:blipFill>
+                    <a:blip r:embed="rId77">
+                      <a:extLst>
+                        <a:ext uri="{28A0092B-C50C-407E-A947-70E740481C1C}">
+                          <a14:useLocalDpi xmlns:a14="http://schemas.microsoft.com/office/drawing/2010/main" val="0"/>
+                        </a:ext>
+                      </a:extLst>
+                    </a:blip>
+                    <a:stretch>
+                      <a:fillRect/>
+                    </a:stretch>
+                  </pic:blipFill>
+                  <pic:spPr>
+                    <a:xfrm>
+                      <a:off x="0" y="0"/>
+                      <a:ext cx="5029200" cy="2349500"/>
+                    </a:xfrm>
+                    <a:prstGeom prst="rect">
+                      <a:avLst/>
+                    </a:prstGeom>
+                  </pic:spPr>
+                </pic:pic>
+              </a:graphicData>
+            </a:graphic>
+          </wp:inline>
+        </w:drawing>
+      </w:r>
+      <w:r>
+        <w:rPr>
+          <w:b/>
+          <w:bCs/>
+          <w:color w:val="7030A0"/>
+          <w:lang w:val="en-US"/>
+        </w:rPr>
+        <w:t xml:space="preserve"> </w:t>
+      </w:r>
+      <w:r>
+        <w:rPr>
+          <w:b/>
+          <w:bCs/>
+          <w:color w:val="7030A0"/>
+          <w:lang w:val="en-US"/>
+        </w:rPr>
+        <w:br w:type="page"/>
+      </w:r>
+    </w:p>
+    <w:p>
+      <w:pPr>
+        <w:rPr>
+          <w:b/>
+          <w:bCs/>
+          <w:color w:val="7030A0"/>
+          <w:lang w:val="en-US"/>
+        </w:rPr>
+      </w:pPr>
+    </w:p>
+    <w:p>
+      <w:pPr>
+        <w:rPr>
           <w:b/>
           <w:bCs/>
           <w:color w:val="7030A0"/>
@@ -12054,14 +14049,14 @@
           <w:lang w:val="en-US"/>
         </w:rPr>
       </w:pPr>
-      <w:bookmarkStart w:id="19" w:name="_Toc68644141"/>
+      <w:bookmarkStart w:id="21" w:name="_Toc68683958"/>
       <w:r>
         <w:rPr>
           <w:lang w:val="en-US"/>
         </w:rPr>
         <w:t>Using msfconsole</w:t>
       </w:r>
-      <w:bookmarkEnd w:id="19"/>
+      <w:bookmarkEnd w:id="21"/>
     </w:p>
     <w:p>
       <w:pPr>
@@ -12144,7 +14139,7 @@
                     <pic:cNvPicPr/>
                   </pic:nvPicPr>
                   <pic:blipFill>
-                    <a:blip r:embed="rId62">
+                    <a:blip r:embed="rId78">
                       <a:extLst>
                         <a:ext uri="{28A0092B-C50C-407E-A947-70E740481C1C}">
                           <a14:useLocalDpi xmlns:a14="http://schemas.microsoft.com/office/drawing/2010/main" val="0"/>
@@ -12245,7 +14240,7 @@
                     <pic:cNvPicPr/>
                   </pic:nvPicPr>
                   <pic:blipFill>
-                    <a:blip r:embed="rId63">
+                    <a:blip r:embed="rId79">
                       <a:extLst>
                         <a:ext uri="{28A0092B-C50C-407E-A947-70E740481C1C}">
                           <a14:useLocalDpi xmlns:a14="http://schemas.microsoft.com/office/drawing/2010/main" val="0"/>
@@ -12326,7 +14321,7 @@
                     <pic:cNvPicPr/>
                   </pic:nvPicPr>
                   <pic:blipFill>
-                    <a:blip r:embed="rId64">
+                    <a:blip r:embed="rId80">
                       <a:extLst>
                         <a:ext uri="{28A0092B-C50C-407E-A947-70E740481C1C}">
                           <a14:useLocalDpi xmlns:a14="http://schemas.microsoft.com/office/drawing/2010/main" val="0"/>
@@ -12401,7 +14396,7 @@
                     <pic:cNvPicPr/>
                   </pic:nvPicPr>
                   <pic:blipFill>
-                    <a:blip r:embed="rId65">
+                    <a:blip r:embed="rId81">
                       <a:extLst>
                         <a:ext uri="{28A0092B-C50C-407E-A947-70E740481C1C}">
                           <a14:useLocalDpi xmlns:a14="http://schemas.microsoft.com/office/drawing/2010/main" val="0"/>
@@ -12499,7 +14494,7 @@
                     <pic:cNvPicPr/>
                   </pic:nvPicPr>
                   <pic:blipFill>
-                    <a:blip r:embed="rId66">
+                    <a:blip r:embed="rId82">
                       <a:extLst>
                         <a:ext uri="{28A0092B-C50C-407E-A947-70E740481C1C}">
                           <a14:useLocalDpi xmlns:a14="http://schemas.microsoft.com/office/drawing/2010/main" val="0"/>
@@ -12580,7 +14575,7 @@
                     <pic:cNvPicPr/>
                   </pic:nvPicPr>
                   <pic:blipFill>
-                    <a:blip r:embed="rId67">
+                    <a:blip r:embed="rId83">
                       <a:extLst>
                         <a:ext uri="{28A0092B-C50C-407E-A947-70E740481C1C}">
                           <a14:useLocalDpi xmlns:a14="http://schemas.microsoft.com/office/drawing/2010/main" val="0"/>
@@ -14723,7 +16718,7 @@
 </file>
 
 <file path=customXml/itemProps1.xml><?xml version="1.0" encoding="utf-8"?>
-<ds:datastoreItem xmlns:ds="http://schemas.openxmlformats.org/officeDocument/2006/customXml" ds:itemID="{D3C55901-34CF-9A46-BED3-A0B615CE1EE7}">
+<ds:datastoreItem xmlns:ds="http://schemas.openxmlformats.org/officeDocument/2006/customXml" ds:itemID="{95FDF008-BA5E-5C45-8803-E554FD700A9B}">
   <ds:schemaRefs>
     <ds:schemaRef ds:uri="http://schemas.openxmlformats.org/officeDocument/2006/bibliography"/>
   </ds:schemaRefs>

</xml_diff>